<commit_message>
css inspirre and template docx updated
</commit_message>
<xml_diff>
--- a/Git-Multi-purpose-web-templates.docx
+++ b/Git-Multi-purpose-web-templates.docx
@@ -5711,23 +5711,7 @@
             <w:rFonts w:ascii="Helvetica" w:hAnsi="Helvetica" w:cs="Helvetica"/>
             <w:bCs/>
           </w:rPr>
-          <w:t>http://preview.uideck.com/items</w:t>
-        </w:r>
-        <w:r>
-          <w:rPr>
-            <w:rStyle w:val="Hyperlink"/>
-            <w:rFonts w:ascii="Helvetica" w:hAnsi="Helvetica" w:cs="Helvetica"/>
-            <w:bCs/>
-          </w:rPr>
-          <w:t>/</w:t>
-        </w:r>
-        <w:r>
-          <w:rPr>
-            <w:rStyle w:val="Hyperlink"/>
-            <w:rFonts w:ascii="Helvetica" w:hAnsi="Helvetica" w:cs="Helvetica"/>
-            <w:bCs/>
-          </w:rPr>
-          <w:t>thehunt/</w:t>
+          <w:t>http://preview.uideck.com/items/thehunt/</w:t>
         </w:r>
       </w:hyperlink>
       <w:r>
@@ -5754,23 +5738,7 @@
             <w:rFonts w:ascii="Helvetica" w:hAnsi="Helvetica" w:cs="Helvetica"/>
             <w:bCs/>
           </w:rPr>
-          <w:t>http://sbtechnosoft.com/recru</w:t>
-        </w:r>
-        <w:r>
-          <w:rPr>
-            <w:rStyle w:val="Hyperlink"/>
-            <w:rFonts w:ascii="Helvetica" w:hAnsi="Helvetica" w:cs="Helvetica"/>
-            <w:bCs/>
-          </w:rPr>
-          <w:t>i</w:t>
-        </w:r>
-        <w:r>
-          <w:rPr>
-            <w:rStyle w:val="Hyperlink"/>
-            <w:rFonts w:ascii="Helvetica" w:hAnsi="Helvetica" w:cs="Helvetica"/>
-            <w:bCs/>
-          </w:rPr>
-          <w:t>tepro/</w:t>
+          <w:t>http://sbtechnosoft.com/recruitepro/</w:t>
         </w:r>
       </w:hyperlink>
       <w:r>
@@ -5797,23 +5765,7 @@
             <w:rFonts w:ascii="Helvetica" w:hAnsi="Helvetica" w:cs="Helvetica"/>
             <w:bCs/>
           </w:rPr>
-          <w:t>http://themescare.com/demos/jo</w:t>
-        </w:r>
-        <w:r>
-          <w:rPr>
-            <w:rStyle w:val="Hyperlink"/>
-            <w:rFonts w:ascii="Helvetica" w:hAnsi="Helvetica" w:cs="Helvetica"/>
-            <w:bCs/>
-          </w:rPr>
-          <w:t>b</w:t>
-        </w:r>
-        <w:r>
-          <w:rPr>
-            <w:rStyle w:val="Hyperlink"/>
-            <w:rFonts w:ascii="Helvetica" w:hAnsi="Helvetica" w:cs="Helvetica"/>
-            <w:bCs/>
-          </w:rPr>
-          <w:t>guru/</w:t>
+          <w:t>http://themescare.com/demos/jobguru/</w:t>
         </w:r>
       </w:hyperlink>
       <w:r>
@@ -5840,23 +5792,7 @@
             <w:rFonts w:ascii="Helvetica" w:hAnsi="Helvetica" w:cs="Helvetica"/>
             <w:bCs/>
           </w:rPr>
-          <w:t>http://grandetest.com/theme/jobhunt-html/index3</w:t>
-        </w:r>
-        <w:r>
-          <w:rPr>
-            <w:rStyle w:val="Hyperlink"/>
-            <w:rFonts w:ascii="Helvetica" w:hAnsi="Helvetica" w:cs="Helvetica"/>
-            <w:bCs/>
-          </w:rPr>
-          <w:t>.</w:t>
-        </w:r>
-        <w:r>
-          <w:rPr>
-            <w:rStyle w:val="Hyperlink"/>
-            <w:rFonts w:ascii="Helvetica" w:hAnsi="Helvetica" w:cs="Helvetica"/>
-            <w:bCs/>
-          </w:rPr>
-          <w:t>html</w:t>
+          <w:t>http://grandetest.com/theme/jobhunt-html/index3.html</w:t>
         </w:r>
       </w:hyperlink>
       <w:r>
@@ -5883,23 +5819,7 @@
             <w:rFonts w:ascii="Helvetica" w:hAnsi="Helvetica" w:cs="Helvetica"/>
             <w:bCs/>
           </w:rPr>
-          <w:t>http://webdesign-finder.com/html/inven</w:t>
-        </w:r>
-        <w:r>
-          <w:rPr>
-            <w:rStyle w:val="Hyperlink"/>
-            <w:rFonts w:ascii="Helvetica" w:hAnsi="Helvetica" w:cs="Helvetica"/>
-            <w:bCs/>
-          </w:rPr>
-          <w:t>i</w:t>
-        </w:r>
-        <w:r>
-          <w:rPr>
-            <w:rStyle w:val="Hyperlink"/>
-            <w:rFonts w:ascii="Helvetica" w:hAnsi="Helvetica" w:cs="Helvetica"/>
-            <w:bCs/>
-          </w:rPr>
-          <w:t>r-consult/</w:t>
+          <w:t>http://webdesign-finder.com/html/invenir-consult/</w:t>
         </w:r>
       </w:hyperlink>
       <w:r>
@@ -5998,39 +5918,7 @@
             <w:rFonts w:ascii="Helvetica" w:hAnsi="Helvetica" w:cs="Helvetica"/>
             <w:bCs/>
           </w:rPr>
-          <w:t>https://iqonicthemes.com/themes/qwilo/consu</w:t>
-        </w:r>
-        <w:r>
-          <w:rPr>
-            <w:rStyle w:val="Hyperlink"/>
-            <w:rFonts w:ascii="Helvetica" w:hAnsi="Helvetica" w:cs="Helvetica"/>
-            <w:bCs/>
-          </w:rPr>
-          <w:t>l</w:t>
-        </w:r>
-        <w:r>
-          <w:rPr>
-            <w:rStyle w:val="Hyperlink"/>
-            <w:rFonts w:ascii="Helvetica" w:hAnsi="Helvetica" w:cs="Helvetica"/>
-            <w:bCs/>
-          </w:rPr>
-          <w:t>tant.</w:t>
-        </w:r>
-        <w:r>
-          <w:rPr>
-            <w:rStyle w:val="Hyperlink"/>
-            <w:rFonts w:ascii="Helvetica" w:hAnsi="Helvetica" w:cs="Helvetica"/>
-            <w:bCs/>
-          </w:rPr>
-          <w:t>h</w:t>
-        </w:r>
-        <w:r>
-          <w:rPr>
-            <w:rStyle w:val="Hyperlink"/>
-            <w:rFonts w:ascii="Helvetica" w:hAnsi="Helvetica" w:cs="Helvetica"/>
-            <w:bCs/>
-          </w:rPr>
-          <w:t>tml</w:t>
+          <w:t>https://iqonicthemes.com/themes/qwilo/consultant.html</w:t>
         </w:r>
       </w:hyperlink>
       <w:r>
@@ -6057,23 +5945,7 @@
             <w:rFonts w:ascii="Helvetica" w:hAnsi="Helvetica" w:cs="Helvetica"/>
             <w:bCs/>
           </w:rPr>
-          <w:t>http://pluginspoint.com/demo/consult-vita-pre</w:t>
-        </w:r>
-        <w:r>
-          <w:rPr>
-            <w:rStyle w:val="Hyperlink"/>
-            <w:rFonts w:ascii="Helvetica" w:hAnsi="Helvetica" w:cs="Helvetica"/>
-            <w:bCs/>
-          </w:rPr>
-          <w:t>v</w:t>
-        </w:r>
-        <w:r>
-          <w:rPr>
-            <w:rStyle w:val="Hyperlink"/>
-            <w:rFonts w:ascii="Helvetica" w:hAnsi="Helvetica" w:cs="Helvetica"/>
-            <w:bCs/>
-          </w:rPr>
-          <w:t>iew/consult-vita/index.html</w:t>
+          <w:t>http://pluginspoint.com/demo/consult-vita-preview/consult-vita/index.html</w:t>
         </w:r>
       </w:hyperlink>
     </w:p>
@@ -6092,39 +5964,7 @@
             <w:rFonts w:ascii="Helvetica" w:hAnsi="Helvetica" w:cs="Helvetica"/>
             <w:bCs/>
           </w:rPr>
-          <w:t>http://thememascot.net/demo/personal/j/bcon</w:t>
-        </w:r>
-        <w:r>
-          <w:rPr>
-            <w:rStyle w:val="Hyperlink"/>
-            <w:rFonts w:ascii="Helvetica" w:hAnsi="Helvetica" w:cs="Helvetica"/>
-            <w:bCs/>
-          </w:rPr>
-          <w:t>s</w:t>
-        </w:r>
-        <w:r>
-          <w:rPr>
-            <w:rStyle w:val="Hyperlink"/>
-            <w:rFonts w:ascii="Helvetica" w:hAnsi="Helvetica" w:cs="Helvetica"/>
-            <w:bCs/>
-          </w:rPr>
-          <w:t>ult</w:t>
-        </w:r>
-        <w:r>
-          <w:rPr>
-            <w:rStyle w:val="Hyperlink"/>
-            <w:rFonts w:ascii="Helvetica" w:hAnsi="Helvetica" w:cs="Helvetica"/>
-            <w:bCs/>
-          </w:rPr>
-          <w:t>i</w:t>
-        </w:r>
-        <w:r>
-          <w:rPr>
-            <w:rStyle w:val="Hyperlink"/>
-            <w:rFonts w:ascii="Helvetica" w:hAnsi="Helvetica" w:cs="Helvetica"/>
-            <w:bCs/>
-          </w:rPr>
-          <w:t>ng/v4.0/demo/index-sp-layout1.html</w:t>
+          <w:t>http://thememascot.net/demo/personal/j/bconsulting/v4.0/demo/index-sp-layout1.html</w:t>
         </w:r>
       </w:hyperlink>
       <w:r>
@@ -6151,39 +5991,7 @@
             <w:rFonts w:ascii="Helvetica" w:hAnsi="Helvetica" w:cs="Helvetica"/>
             <w:bCs/>
           </w:rPr>
-          <w:t>http://thememascot.net/demo/personal/j/consu</w:t>
-        </w:r>
-        <w:r>
-          <w:rPr>
-            <w:rStyle w:val="Hyperlink"/>
-            <w:rFonts w:ascii="Helvetica" w:hAnsi="Helvetica" w:cs="Helvetica"/>
-            <w:bCs/>
-          </w:rPr>
-          <w:t>l</w:t>
-        </w:r>
-        <w:r>
-          <w:rPr>
-            <w:rStyle w:val="Hyperlink"/>
-            <w:rFonts w:ascii="Helvetica" w:hAnsi="Helvetica" w:cs="Helvetica"/>
-            <w:bCs/>
-          </w:rPr>
-          <w:t>ting-p</w:t>
-        </w:r>
-        <w:r>
-          <w:rPr>
-            <w:rStyle w:val="Hyperlink"/>
-            <w:rFonts w:ascii="Helvetica" w:hAnsi="Helvetica" w:cs="Helvetica"/>
-            <w:bCs/>
-          </w:rPr>
-          <w:t>r</w:t>
-        </w:r>
-        <w:r>
-          <w:rPr>
-            <w:rStyle w:val="Hyperlink"/>
-            <w:rFonts w:ascii="Helvetica" w:hAnsi="Helvetica" w:cs="Helvetica"/>
-            <w:bCs/>
-          </w:rPr>
-          <w:t>o/v3.0/demo/index-sp-layout1.html</w:t>
+          <w:t>http://thememascot.net/demo/personal/j/consulting-pro/v3.0/demo/index-sp-layout1.html</w:t>
         </w:r>
       </w:hyperlink>
       <w:r>
@@ -6210,39 +6018,7 @@
             <w:rFonts w:ascii="Helvetica" w:hAnsi="Helvetica" w:cs="Helvetica"/>
             <w:bCs/>
           </w:rPr>
-          <w:t>https://preview.oklerthemes.com/ezy/1.1.0/de</w:t>
-        </w:r>
-        <w:r>
-          <w:rPr>
-            <w:rStyle w:val="Hyperlink"/>
-            <w:rFonts w:ascii="Helvetica" w:hAnsi="Helvetica" w:cs="Helvetica"/>
-            <w:bCs/>
-          </w:rPr>
-          <w:t>m</w:t>
-        </w:r>
-        <w:r>
-          <w:rPr>
-            <w:rStyle w:val="Hyperlink"/>
-            <w:rFonts w:ascii="Helvetica" w:hAnsi="Helvetica" w:cs="Helvetica"/>
-            <w:bCs/>
-          </w:rPr>
-          <w:t>o-</w:t>
-        </w:r>
-        <w:r>
-          <w:rPr>
-            <w:rStyle w:val="Hyperlink"/>
-            <w:rFonts w:ascii="Helvetica" w:hAnsi="Helvetica" w:cs="Helvetica"/>
-            <w:bCs/>
-          </w:rPr>
-          <w:t>b</w:t>
-        </w:r>
-        <w:r>
-          <w:rPr>
-            <w:rStyle w:val="Hyperlink"/>
-            <w:rFonts w:ascii="Helvetica" w:hAnsi="Helvetica" w:cs="Helvetica"/>
-            <w:bCs/>
-          </w:rPr>
-          <w:t>usiness-consulting.html</w:t>
+          <w:t>https://preview.oklerthemes.com/ezy/1.1.0/demo-business-consulting.html</w:t>
         </w:r>
       </w:hyperlink>
     </w:p>
@@ -6748,50 +6524,26 @@
       </w:r>
       <w:proofErr w:type="gramEnd"/>
       <w:r>
-        <w:rPr>
+        <w:fldChar w:fldCharType="begin"/>
+      </w:r>
+      <w:r>
+        <w:instrText>HYPERLINK "https://www.google.com/url?q=http://www.creativementors.in/news.php&amp;sa=D&amp;source=hangouts&amp;ust=1548940196010000&amp;usg=AFQjCNGH_rqrWDc4KWV-6weWDP4YV--wAg" \t "_blank"</w:instrText>
+      </w:r>
+      <w:r>
+        <w:fldChar w:fldCharType="separate"/>
+      </w:r>
+      <w:r>
+        <w:rPr>
+          <w:rStyle w:val="Hyperlink"/>
+          <w:rFonts w:ascii="Arial" w:hAnsi="Arial" w:cs="Arial"/>
           <w:b/>
           <w:color w:val="0F243E" w:themeColor="text2" w:themeShade="80"/>
           <w:sz w:val="28"/>
           <w:szCs w:val="28"/>
         </w:rPr>
-        <w:fldChar w:fldCharType="begin"/>
-      </w:r>
-      <w:r>
-        <w:rPr>
-          <w:b/>
-          <w:color w:val="0F243E" w:themeColor="text2" w:themeShade="80"/>
-          <w:sz w:val="28"/>
-          <w:szCs w:val="28"/>
-        </w:rPr>
-        <w:instrText xml:space="preserve"> HYPERLINK "https://www.google.com/url?q=http://www.creativementors.in/news.php&amp;sa=D&amp;source=hangouts&amp;ust=1548940196010000&amp;usg=AFQjCNGH_rqrWDc4KWV-6weWDP4YV--wAg" \t "_blank" </w:instrText>
-      </w:r>
-      <w:r>
-        <w:rPr>
-          <w:b/>
-          <w:color w:val="0F243E" w:themeColor="text2" w:themeShade="80"/>
-          <w:sz w:val="28"/>
-          <w:szCs w:val="28"/>
-        </w:rPr>
-        <w:fldChar w:fldCharType="separate"/>
-      </w:r>
-      <w:r>
-        <w:rPr>
-          <w:rStyle w:val="Hyperlink"/>
-          <w:rFonts w:ascii="Arial" w:hAnsi="Arial" w:cs="Arial"/>
-          <w:b/>
-          <w:color w:val="0F243E" w:themeColor="text2" w:themeShade="80"/>
-          <w:sz w:val="28"/>
-          <w:szCs w:val="28"/>
-        </w:rPr>
         <w:t>http://www.creativementors.in/news.php</w:t>
       </w:r>
       <w:r>
-        <w:rPr>
-          <w:b/>
-          <w:color w:val="0F243E" w:themeColor="text2" w:themeShade="80"/>
-          <w:sz w:val="28"/>
-          <w:szCs w:val="28"/>
-        </w:rPr>
         <w:fldChar w:fldCharType="end"/>
       </w:r>
       <w:r>
@@ -7297,11 +7049,532 @@
       </w:r>
     </w:p>
     <w:p>
+      <w:pPr>
+        <w:rPr>
+          <w:b/>
+          <w:color w:val="76923C" w:themeColor="accent3" w:themeShade="BF"/>
+          <w:sz w:val="36"/>
+          <w:szCs w:val="36"/>
+        </w:rPr>
+      </w:pPr>
+      <w:r>
+        <w:rPr>
+          <w:b/>
+          <w:color w:val="76923C" w:themeColor="accent3" w:themeShade="BF"/>
+          <w:sz w:val="36"/>
+          <w:szCs w:val="36"/>
+        </w:rPr>
+        <w:t xml:space="preserve"> </w:t>
+      </w:r>
+      <w:r>
+        <w:rPr>
+          <w:b/>
+          <w:color w:val="76923C" w:themeColor="accent3" w:themeShade="BF"/>
+          <w:sz w:val="36"/>
+          <w:szCs w:val="36"/>
+        </w:rPr>
+        <w:t>Daily verve</w:t>
+      </w:r>
+    </w:p>
+    <w:p>
+      <w:hyperlink r:id="rId270" w:history="1">
+        <w:r>
+          <w:rPr>
+            <w:rStyle w:val="Hyperlink"/>
+          </w:rPr>
+          <w:t>http://www.themezaa.com/html/pofo/home-blog-masonry.html</w:t>
+        </w:r>
+      </w:hyperlink>
+      <w:r>
+        <w:t xml:space="preserve"> </w:t>
+      </w:r>
+    </w:p>
+    <w:p>
+      <w:pPr>
+        <w:rPr>
+          <w:b/>
+          <w:color w:val="76923C" w:themeColor="accent3" w:themeShade="BF"/>
+          <w:sz w:val="36"/>
+          <w:szCs w:val="36"/>
+        </w:rPr>
+      </w:pPr>
+      <w:r>
+        <w:rPr>
+          <w:b/>
+          <w:color w:val="76923C" w:themeColor="accent3" w:themeShade="BF"/>
+          <w:sz w:val="36"/>
+          <w:szCs w:val="36"/>
+        </w:rPr>
+        <w:t>Go Milk</w:t>
+      </w:r>
+    </w:p>
+    <w:p>
+      <w:hyperlink r:id="rId271" w:history="1">
+        <w:r>
+          <w:rPr>
+            <w:rStyle w:val="Hyperlink"/>
+          </w:rPr>
+          <w:t>http://live.envalab.com/html/the-farm-house/</w:t>
+        </w:r>
+      </w:hyperlink>
+      <w:r>
+        <w:t xml:space="preserve"> </w:t>
+      </w:r>
+      <w:r>
+        <w:t xml:space="preserve"> single</w:t>
+      </w:r>
+    </w:p>
+    <w:p>
+      <w:hyperlink r:id="rId272" w:history="1">
+        <w:r>
+          <w:rPr>
+            <w:rStyle w:val="Hyperlink"/>
+          </w:rPr>
+          <w:t>https://mediacity.co.in/origano/version1/index.html</w:t>
+        </w:r>
+      </w:hyperlink>
+    </w:p>
+    <w:p>
+      <w:hyperlink r:id="rId273" w:history="1">
+        <w:r>
+          <w:rPr>
+            <w:rStyle w:val="Hyperlink"/>
+          </w:rPr>
+          <w:t>http://t.commonsupport.com/rotterdam/</w:t>
+        </w:r>
+      </w:hyperlink>
+      <w:r>
+        <w:t xml:space="preserve"> </w:t>
+      </w:r>
+    </w:p>
+    <w:p>
+      <w:hyperlink r:id="rId274" w:history="1">
+        <w:r>
+          <w:rPr>
+            <w:rStyle w:val="Hyperlink"/>
+          </w:rPr>
+          <w:t>http://event-theme.com/themes/html/naturix-html/</w:t>
+        </w:r>
+      </w:hyperlink>
       <w:r>
         <w:t xml:space="preserve"> </w:t>
       </w:r>
     </w:p>
     <w:p/>
+    <w:p>
+      <w:hyperlink r:id="rId275" w:history="1">
+        <w:r>
+          <w:rPr>
+            <w:rStyle w:val="Hyperlink"/>
+          </w:rPr>
+          <w:t>http://bdevs.co/zomata/</w:t>
+        </w:r>
+      </w:hyperlink>
+      <w:r>
+        <w:t xml:space="preserve"> </w:t>
+      </w:r>
+    </w:p>
+    <w:p/>
+    <w:p/>
+    <w:p>
+      <w:hyperlink r:id="rId276" w:history="1">
+        <w:r>
+          <w:rPr>
+            <w:rStyle w:val="Hyperlink"/>
+          </w:rPr>
+          <w:t>https://iqonicthemes.com/themes/sofbox/color/index-12.html</w:t>
+        </w:r>
+      </w:hyperlink>
+      <w:r>
+        <w:t xml:space="preserve"> </w:t>
+      </w:r>
+    </w:p>
+    <w:p/>
+    <w:p>
+      <w:pPr>
+        <w:rPr>
+          <w:b/>
+          <w:color w:val="9BBB59" w:themeColor="accent3"/>
+          <w:sz w:val="36"/>
+          <w:szCs w:val="36"/>
+        </w:rPr>
+      </w:pPr>
+    </w:p>
+    <w:p>
+      <w:pPr>
+        <w:rPr>
+          <w:b/>
+          <w:color w:val="9BBB59" w:themeColor="accent3"/>
+          <w:sz w:val="36"/>
+          <w:szCs w:val="36"/>
+        </w:rPr>
+      </w:pPr>
+      <w:proofErr w:type="spellStart"/>
+      <w:proofErr w:type="gramStart"/>
+      <w:r>
+        <w:rPr>
+          <w:b/>
+          <w:color w:val="9BBB59" w:themeColor="accent3"/>
+          <w:sz w:val="36"/>
+          <w:szCs w:val="36"/>
+        </w:rPr>
+        <w:t>uniyi</w:t>
+      </w:r>
+      <w:proofErr w:type="spellEnd"/>
+      <w:proofErr w:type="gramEnd"/>
+      <w:r>
+        <w:rPr>
+          <w:b/>
+          <w:color w:val="9BBB59" w:themeColor="accent3"/>
+          <w:sz w:val="36"/>
+          <w:szCs w:val="36"/>
+        </w:rPr>
+        <w:t xml:space="preserve"> list</w:t>
+      </w:r>
+    </w:p>
+    <w:p>
+      <w:pPr>
+        <w:spacing w:line="240" w:lineRule="atLeast"/>
+        <w:textAlignment w:val="top"/>
+        <w:rPr>
+          <w:rFonts w:ascii="Arial" w:hAnsi="Arial" w:cs="Arial"/>
+          <w:color w:val="263238"/>
+          <w:sz w:val="20"/>
+          <w:szCs w:val="20"/>
+        </w:rPr>
+      </w:pPr>
+      <w:hyperlink r:id="rId277" w:tgtFrame="_blank" w:history="1">
+        <w:r>
+          <w:rPr>
+            <w:rStyle w:val="Hyperlink"/>
+            <w:rFonts w:ascii="Arial" w:hAnsi="Arial" w:cs="Arial"/>
+            <w:color w:val="263238"/>
+            <w:sz w:val="20"/>
+            <w:szCs w:val="20"/>
+          </w:rPr>
+          <w:t>http://webdesign-finder.com/html/invenir-consult/index_singlepage.html</w:t>
+        </w:r>
+      </w:hyperlink>
+    </w:p>
+    <w:p>
+      <w:pPr>
+        <w:spacing w:line="240" w:lineRule="atLeast"/>
+        <w:textAlignment w:val="top"/>
+        <w:rPr>
+          <w:rFonts w:ascii="Arial" w:hAnsi="Arial" w:cs="Arial"/>
+          <w:color w:val="263238"/>
+          <w:sz w:val="20"/>
+          <w:szCs w:val="20"/>
+        </w:rPr>
+      </w:pPr>
+      <w:hyperlink r:id="rId278" w:tgtFrame="_blank" w:history="1">
+        <w:r>
+          <w:rPr>
+            <w:rStyle w:val="Hyperlink"/>
+            <w:rFonts w:ascii="Arial" w:hAnsi="Arial" w:cs="Arial"/>
+            <w:color w:val="263238"/>
+            <w:sz w:val="20"/>
+            <w:szCs w:val="20"/>
+          </w:rPr>
+          <w:t>https://envytheme.com/tf-demo/jibdara/index.html</w:t>
+        </w:r>
+      </w:hyperlink>
+    </w:p>
+    <w:p>
+      <w:pPr>
+        <w:spacing w:line="240" w:lineRule="atLeast"/>
+        <w:textAlignment w:val="top"/>
+        <w:rPr>
+          <w:rFonts w:ascii="Arial" w:hAnsi="Arial" w:cs="Arial"/>
+          <w:color w:val="263238"/>
+          <w:sz w:val="20"/>
+          <w:szCs w:val="20"/>
+        </w:rPr>
+      </w:pPr>
+      <w:hyperlink r:id="rId279" w:tgtFrame="_blank" w:history="1">
+        <w:r>
+          <w:rPr>
+            <w:rStyle w:val="Hyperlink"/>
+            <w:rFonts w:ascii="Arial" w:hAnsi="Arial" w:cs="Arial"/>
+            <w:color w:val="263238"/>
+            <w:sz w:val="20"/>
+            <w:szCs w:val="20"/>
+          </w:rPr>
+          <w:t>http://gblweb.gpthemes.co/consult/</w:t>
+        </w:r>
+      </w:hyperlink>
+    </w:p>
+    <w:p>
+      <w:pPr>
+        <w:spacing w:line="240" w:lineRule="atLeast"/>
+        <w:textAlignment w:val="top"/>
+        <w:rPr>
+          <w:rFonts w:ascii="Arial" w:hAnsi="Arial" w:cs="Arial"/>
+          <w:color w:val="263238"/>
+          <w:sz w:val="20"/>
+          <w:szCs w:val="20"/>
+        </w:rPr>
+      </w:pPr>
+      <w:hyperlink r:id="rId280" w:tgtFrame="_blank" w:history="1">
+        <w:r>
+          <w:rPr>
+            <w:rStyle w:val="Hyperlink"/>
+            <w:rFonts w:ascii="Arial" w:hAnsi="Arial" w:cs="Arial"/>
+            <w:color w:val="263238"/>
+            <w:sz w:val="20"/>
+            <w:szCs w:val="20"/>
+          </w:rPr>
+          <w:t>http://www.themesindustry.com/html/reone/demos/</w:t>
+        </w:r>
+      </w:hyperlink>
+    </w:p>
+    <w:p>
+      <w:pPr>
+        <w:spacing w:line="240" w:lineRule="atLeast"/>
+        <w:textAlignment w:val="top"/>
+        <w:rPr>
+          <w:rFonts w:ascii="Arial" w:hAnsi="Arial" w:cs="Arial"/>
+          <w:color w:val="263238"/>
+          <w:sz w:val="20"/>
+          <w:szCs w:val="20"/>
+        </w:rPr>
+      </w:pPr>
+      <w:hyperlink r:id="rId281" w:tgtFrame="_blank" w:history="1">
+        <w:r>
+          <w:rPr>
+            <w:rStyle w:val="Hyperlink"/>
+            <w:rFonts w:ascii="Arial" w:hAnsi="Arial" w:cs="Arial"/>
+            <w:color w:val="263238"/>
+            <w:sz w:val="20"/>
+            <w:szCs w:val="20"/>
+          </w:rPr>
+          <w:t>https://colorlib.com/wp/html5-one-page-website-templates/</w:t>
+        </w:r>
+      </w:hyperlink>
+    </w:p>
+    <w:p>
+      <w:pPr>
+        <w:spacing w:line="240" w:lineRule="atLeast"/>
+        <w:textAlignment w:val="top"/>
+        <w:rPr>
+          <w:rFonts w:ascii="Arial" w:hAnsi="Arial" w:cs="Arial"/>
+          <w:color w:val="263238"/>
+          <w:sz w:val="20"/>
+          <w:szCs w:val="20"/>
+        </w:rPr>
+      </w:pPr>
+      <w:r>
+        <w:rPr>
+          <w:rStyle w:val="tl8wme"/>
+          <w:rFonts w:ascii="Arial" w:hAnsi="Arial" w:cs="Arial"/>
+          <w:b/>
+          <w:bCs/>
+          <w:color w:val="263238"/>
+          <w:sz w:val="20"/>
+          <w:szCs w:val="20"/>
+        </w:rPr>
+        <w:t>Client List</w:t>
+      </w:r>
+      <w:proofErr w:type="gramStart"/>
+      <w:r>
+        <w:rPr>
+          <w:rStyle w:val="tl8wme"/>
+          <w:rFonts w:ascii="Arial" w:hAnsi="Arial" w:cs="Arial"/>
+          <w:b/>
+          <w:bCs/>
+          <w:color w:val="263238"/>
+          <w:sz w:val="20"/>
+          <w:szCs w:val="20"/>
+        </w:rPr>
+        <w:t>:</w:t>
+      </w:r>
+      <w:proofErr w:type="gramEnd"/>
+      <w:r>
+        <w:rPr>
+          <w:rFonts w:ascii="Arial" w:hAnsi="Arial" w:cs="Arial"/>
+          <w:color w:val="263238"/>
+          <w:sz w:val="20"/>
+          <w:szCs w:val="20"/>
+        </w:rPr>
+        <w:br/>
+      </w:r>
+      <w:r>
+        <w:rPr>
+          <w:rFonts w:ascii="Arial" w:hAnsi="Arial" w:cs="Arial"/>
+          <w:color w:val="263238"/>
+          <w:sz w:val="20"/>
+          <w:szCs w:val="20"/>
+        </w:rPr>
+        <w:br/>
+      </w:r>
+      <w:hyperlink r:id="rId282" w:tgtFrame="_blank" w:history="1">
+        <w:r>
+          <w:rPr>
+            <w:rStyle w:val="Hyperlink"/>
+            <w:rFonts w:ascii="Arial" w:hAnsi="Arial" w:cs="Arial"/>
+            <w:color w:val="263238"/>
+            <w:sz w:val="20"/>
+            <w:szCs w:val="20"/>
+          </w:rPr>
+          <w:t>http://gblweb.gpthemes.co/consult/</w:t>
+        </w:r>
+      </w:hyperlink>
+    </w:p>
+    <w:p>
+      <w:pPr>
+        <w:spacing w:line="240" w:lineRule="atLeast"/>
+        <w:textAlignment w:val="top"/>
+        <w:rPr>
+          <w:rFonts w:ascii="Arial" w:hAnsi="Arial" w:cs="Arial"/>
+          <w:color w:val="263238"/>
+          <w:sz w:val="20"/>
+          <w:szCs w:val="20"/>
+        </w:rPr>
+      </w:pPr>
+      <w:hyperlink r:id="rId283" w:tgtFrame="_blank" w:history="1">
+        <w:r>
+          <w:rPr>
+            <w:rStyle w:val="Hyperlink"/>
+            <w:rFonts w:ascii="Arial" w:hAnsi="Arial" w:cs="Arial"/>
+            <w:color w:val="263238"/>
+            <w:sz w:val="20"/>
+            <w:szCs w:val="20"/>
+          </w:rPr>
+          <w:t>http://www.innovationplans.com/idesign/arco/creative.html</w:t>
+        </w:r>
+      </w:hyperlink>
+    </w:p>
+    <w:p>
+      <w:pPr>
+        <w:spacing w:line="240" w:lineRule="atLeast"/>
+        <w:textAlignment w:val="top"/>
+        <w:rPr>
+          <w:rFonts w:ascii="Arial" w:hAnsi="Arial" w:cs="Arial"/>
+          <w:color w:val="263238"/>
+          <w:sz w:val="20"/>
+          <w:szCs w:val="20"/>
+        </w:rPr>
+      </w:pPr>
+      <w:hyperlink r:id="rId284" w:tgtFrame="_blank" w:history="1">
+        <w:r>
+          <w:rPr>
+            <w:rStyle w:val="Hyperlink"/>
+            <w:rFonts w:ascii="Arial" w:hAnsi="Arial" w:cs="Arial"/>
+            <w:color w:val="263238"/>
+            <w:sz w:val="20"/>
+            <w:szCs w:val="20"/>
+          </w:rPr>
+          <w:t>http://www.themesindustry.com/html/reone/index16.html</w:t>
+        </w:r>
+      </w:hyperlink>
+    </w:p>
+    <w:p>
+      <w:pPr>
+        <w:spacing w:line="240" w:lineRule="atLeast"/>
+        <w:textAlignment w:val="top"/>
+        <w:rPr>
+          <w:rFonts w:ascii="Arial" w:hAnsi="Arial" w:cs="Arial"/>
+          <w:color w:val="263238"/>
+          <w:sz w:val="20"/>
+          <w:szCs w:val="20"/>
+        </w:rPr>
+      </w:pPr>
+      <w:hyperlink r:id="rId285" w:tgtFrame="_blank" w:history="1">
+        <w:r>
+          <w:rPr>
+            <w:rStyle w:val="Hyperlink"/>
+            <w:rFonts w:ascii="Arial" w:hAnsi="Arial" w:cs="Arial"/>
+            <w:color w:val="263238"/>
+            <w:sz w:val="20"/>
+            <w:szCs w:val="20"/>
+          </w:rPr>
+          <w:t>http://www.themesindustry.com/html/reone/index.html</w:t>
+        </w:r>
+      </w:hyperlink>
+    </w:p>
+    <w:p>
+      <w:pPr>
+        <w:spacing w:line="240" w:lineRule="atLeast"/>
+        <w:textAlignment w:val="top"/>
+        <w:rPr>
+          <w:rFonts w:ascii="Arial" w:hAnsi="Arial" w:cs="Arial"/>
+          <w:color w:val="263238"/>
+          <w:sz w:val="20"/>
+          <w:szCs w:val="20"/>
+        </w:rPr>
+      </w:pPr>
+      <w:hyperlink r:id="rId286" w:tgtFrame="_blank" w:history="1">
+        <w:r>
+          <w:rPr>
+            <w:rStyle w:val="Hyperlink"/>
+            <w:rFonts w:ascii="Arial" w:hAnsi="Arial" w:cs="Arial"/>
+            <w:color w:val="263238"/>
+            <w:sz w:val="20"/>
+            <w:szCs w:val="20"/>
+          </w:rPr>
+          <w:t>http://www.themesindustry.com/html/xeone/index-modern.html</w:t>
+        </w:r>
+      </w:hyperlink>
+    </w:p>
+    <w:p>
+      <w:pPr>
+        <w:spacing w:line="240" w:lineRule="atLeast"/>
+        <w:textAlignment w:val="top"/>
+        <w:rPr>
+          <w:rFonts w:ascii="Arial" w:hAnsi="Arial" w:cs="Arial"/>
+          <w:color w:val="263238"/>
+          <w:sz w:val="20"/>
+          <w:szCs w:val="20"/>
+        </w:rPr>
+      </w:pPr>
+      <w:hyperlink r:id="rId287" w:tgtFrame="_blank" w:history="1">
+        <w:r>
+          <w:rPr>
+            <w:rStyle w:val="Hyperlink"/>
+            <w:rFonts w:ascii="Arial" w:hAnsi="Arial" w:cs="Arial"/>
+            <w:color w:val="263238"/>
+            <w:sz w:val="20"/>
+            <w:szCs w:val="20"/>
+          </w:rPr>
+          <w:t>http://www.themesindustry.com/html/xeone/index-interactive-agency.html</w:t>
+        </w:r>
+      </w:hyperlink>
+    </w:p>
+    <w:p>
+      <w:pPr>
+        <w:spacing w:line="240" w:lineRule="atLeast"/>
+        <w:textAlignment w:val="top"/>
+        <w:rPr>
+          <w:rFonts w:ascii="Arial" w:hAnsi="Arial" w:cs="Arial"/>
+          <w:color w:val="263238"/>
+          <w:sz w:val="20"/>
+          <w:szCs w:val="20"/>
+        </w:rPr>
+      </w:pPr>
+      <w:hyperlink r:id="rId288" w:tgtFrame="_blank" w:history="1">
+        <w:r>
+          <w:rPr>
+            <w:rStyle w:val="Hyperlink"/>
+            <w:rFonts w:ascii="Arial" w:hAnsi="Arial" w:cs="Arial"/>
+            <w:color w:val="263238"/>
+            <w:sz w:val="20"/>
+            <w:szCs w:val="20"/>
+          </w:rPr>
+          <w:t>http://www.themesindustry.com/html/reone/index11.html</w:t>
+        </w:r>
+      </w:hyperlink>
+    </w:p>
+    <w:p>
+      <w:pPr>
+        <w:rPr>
+          <w:rFonts w:ascii="Helvetica" w:hAnsi="Helvetica" w:cs="Helvetica"/>
+          <w:bCs/>
+          <w:color w:val="555555"/>
+          <w:sz w:val="30"/>
+          <w:szCs w:val="30"/>
+        </w:rPr>
+      </w:pPr>
+    </w:p>
     <w:p>
       <w:pPr>
         <w:rPr>

</xml_diff>

<commit_message>
new code, ex zoom, different shaped, ami tech templates
</commit_message>
<xml_diff>
--- a/Git-Multi-purpose-web-templates.docx
+++ b/Git-Multi-purpose-web-templates.docx
@@ -29,11 +29,17 @@
         </w:r>
       </w:hyperlink>
       <w:r>
-        <w:t xml:space="preserve">  free website downlodable</w:t>
-      </w:r>
+        <w:t xml:space="preserve">  free website </w:t>
+      </w:r>
+      <w:proofErr w:type="spellStart"/>
+      <w:r>
+        <w:t>downlodable</w:t>
+      </w:r>
+      <w:proofErr w:type="spellEnd"/>
     </w:p>
     <w:p>
       <w:hyperlink r:id="rId7" w:history="1">
+        <w:proofErr w:type="gramStart"/>
         <w:r>
           <w:rPr>
             <w:rStyle w:val="Hyperlink"/>
@@ -61,6 +67,7 @@
       <w:r>
         <w:t>parallax and minimalistic web templates.</w:t>
       </w:r>
+      <w:proofErr w:type="gramEnd"/>
     </w:p>
     <w:p>
       <w:pPr>
@@ -473,8 +480,18 @@
           <w:sz w:val="28"/>
           <w:szCs w:val="28"/>
         </w:rPr>
-        <w:t xml:space="preserve"> techmnh</w:t>
-      </w:r>
+        <w:t xml:space="preserve"> </w:t>
+      </w:r>
+      <w:proofErr w:type="spellStart"/>
+      <w:r>
+        <w:rPr>
+          <w:color w:val="000000" w:themeColor="text1"/>
+          <w:sz w:val="28"/>
+          <w:szCs w:val="28"/>
+        </w:rPr>
+        <w:t>techmnh</w:t>
+      </w:r>
+      <w:proofErr w:type="spellEnd"/>
     </w:p>
     <w:p>
       <w:pPr>
@@ -500,8 +517,36 @@
           <w:sz w:val="28"/>
           <w:szCs w:val="28"/>
         </w:rPr>
-        <w:t xml:space="preserve">  multi pupose techmh</w:t>
-      </w:r>
+        <w:t xml:space="preserve">  multi </w:t>
+      </w:r>
+      <w:proofErr w:type="spellStart"/>
+      <w:r>
+        <w:rPr>
+          <w:color w:val="000000" w:themeColor="text1"/>
+          <w:sz w:val="28"/>
+          <w:szCs w:val="28"/>
+        </w:rPr>
+        <w:t>pupose</w:t>
+      </w:r>
+      <w:proofErr w:type="spellEnd"/>
+      <w:r>
+        <w:rPr>
+          <w:color w:val="000000" w:themeColor="text1"/>
+          <w:sz w:val="28"/>
+          <w:szCs w:val="28"/>
+        </w:rPr>
+        <w:t xml:space="preserve"> </w:t>
+      </w:r>
+      <w:proofErr w:type="spellStart"/>
+      <w:r>
+        <w:rPr>
+          <w:color w:val="000000" w:themeColor="text1"/>
+          <w:sz w:val="28"/>
+          <w:szCs w:val="28"/>
+        </w:rPr>
+        <w:t>techmh</w:t>
+      </w:r>
+      <w:proofErr w:type="spellEnd"/>
       <w:r>
         <w:rPr>
           <w:color w:val="000000" w:themeColor="text1"/>
@@ -513,6 +558,7 @@
     </w:p>
     <w:p>
       <w:hyperlink r:id="rId25" w:tgtFrame="_blank" w:history="1">
+        <w:proofErr w:type="gramStart"/>
         <w:r>
           <w:rPr>
             <w:rStyle w:val="Hyperlink"/>
@@ -523,8 +569,25 @@
         </w:r>
       </w:hyperlink>
       <w:r>
-        <w:t xml:space="preserve">  photpgraphy template photollax.</w:t>
-      </w:r>
+        <w:t xml:space="preserve">  </w:t>
+      </w:r>
+      <w:proofErr w:type="spellStart"/>
+      <w:r>
+        <w:t>photpgraphy</w:t>
+      </w:r>
+      <w:proofErr w:type="spellEnd"/>
+      <w:r>
+        <w:t xml:space="preserve"> template </w:t>
+      </w:r>
+      <w:proofErr w:type="spellStart"/>
+      <w:r>
+        <w:t>photollax</w:t>
+      </w:r>
+      <w:proofErr w:type="spellEnd"/>
+      <w:r>
+        <w:t>.</w:t>
+      </w:r>
+      <w:proofErr w:type="gramEnd"/>
     </w:p>
     <w:p>
       <w:hyperlink r:id="rId26" w:tgtFrame="_blank" w:history="1">
@@ -540,7 +603,15 @@
         </w:r>
       </w:hyperlink>
       <w:r>
-        <w:t xml:space="preserve">   personal reume purpose</w:t>
+        <w:t xml:space="preserve">   personal </w:t>
+      </w:r>
+      <w:proofErr w:type="spellStart"/>
+      <w:r>
+        <w:t>reume</w:t>
+      </w:r>
+      <w:proofErr w:type="spellEnd"/>
+      <w:r>
+        <w:t xml:space="preserve"> purpose</w:t>
       </w:r>
     </w:p>
     <w:p>
@@ -593,8 +664,17 @@
           <w:rFonts w:ascii="Arial" w:hAnsi="Arial" w:cs="Arial"/>
           <w:color w:val="263238"/>
         </w:rPr>
-        <w:t xml:space="preserve"> multi purpose and multi pages same like pofo</w:t>
-      </w:r>
+        <w:t xml:space="preserve"> multi purpose and multi pages same like </w:t>
+      </w:r>
+      <w:proofErr w:type="spellStart"/>
+      <w:r>
+        <w:rPr>
+          <w:rFonts w:ascii="Arial" w:hAnsi="Arial" w:cs="Arial"/>
+          <w:color w:val="263238"/>
+        </w:rPr>
+        <w:t>pofo</w:t>
+      </w:r>
+      <w:proofErr w:type="spellEnd"/>
     </w:p>
     <w:p>
       <w:pPr>
@@ -618,7 +698,39 @@
           <w:rFonts w:ascii="Arial" w:hAnsi="Arial" w:cs="Arial"/>
           <w:color w:val="263238"/>
         </w:rPr>
-        <w:t xml:space="preserve">   multi purpose and multi pages same like pofo available offline code in office httracker file</w:t>
+        <w:t xml:space="preserve">   multi purpose and multi pages same like </w:t>
+      </w:r>
+      <w:proofErr w:type="spellStart"/>
+      <w:r>
+        <w:rPr>
+          <w:rFonts w:ascii="Arial" w:hAnsi="Arial" w:cs="Arial"/>
+          <w:color w:val="263238"/>
+        </w:rPr>
+        <w:t>pofo</w:t>
+      </w:r>
+      <w:proofErr w:type="spellEnd"/>
+      <w:r>
+        <w:rPr>
+          <w:rFonts w:ascii="Arial" w:hAnsi="Arial" w:cs="Arial"/>
+          <w:color w:val="263238"/>
+        </w:rPr>
+        <w:t xml:space="preserve"> available offline code in office </w:t>
+      </w:r>
+      <w:proofErr w:type="spellStart"/>
+      <w:r>
+        <w:rPr>
+          <w:rFonts w:ascii="Arial" w:hAnsi="Arial" w:cs="Arial"/>
+          <w:color w:val="263238"/>
+        </w:rPr>
+        <w:t>httracker</w:t>
+      </w:r>
+      <w:proofErr w:type="spellEnd"/>
+      <w:r>
+        <w:rPr>
+          <w:rFonts w:ascii="Arial" w:hAnsi="Arial" w:cs="Arial"/>
+          <w:color w:val="263238"/>
+        </w:rPr>
+        <w:t xml:space="preserve"> file</w:t>
       </w:r>
     </w:p>
     <w:p>
@@ -718,14 +830,39 @@
           <w:rFonts w:ascii="Arial" w:hAnsi="Arial" w:cs="Arial"/>
           <w:color w:val="263238"/>
         </w:rPr>
-        <w:t xml:space="preserve">  multi pupose </w:t>
-      </w:r>
-      <w:r>
-        <w:rPr>
-          <w:rFonts w:ascii="Arial" w:hAnsi="Arial" w:cs="Arial"/>
-          <w:color w:val="263238"/>
-        </w:rPr>
-        <w:t xml:space="preserve"> interactive design</w:t>
+        <w:t xml:space="preserve">  multi </w:t>
+      </w:r>
+      <w:proofErr w:type="spellStart"/>
+      <w:proofErr w:type="gramStart"/>
+      <w:r>
+        <w:rPr>
+          <w:rFonts w:ascii="Arial" w:hAnsi="Arial" w:cs="Arial"/>
+          <w:color w:val="263238"/>
+        </w:rPr>
+        <w:t>pupose</w:t>
+      </w:r>
+      <w:proofErr w:type="spellEnd"/>
+      <w:r>
+        <w:rPr>
+          <w:rFonts w:ascii="Arial" w:hAnsi="Arial" w:cs="Arial"/>
+          <w:color w:val="263238"/>
+        </w:rPr>
+        <w:t xml:space="preserve"> </w:t>
+      </w:r>
+      <w:r>
+        <w:rPr>
+          <w:rFonts w:ascii="Arial" w:hAnsi="Arial" w:cs="Arial"/>
+          <w:color w:val="263238"/>
+        </w:rPr>
+        <w:t xml:space="preserve"> interactive</w:t>
+      </w:r>
+      <w:proofErr w:type="gramEnd"/>
+      <w:r>
+        <w:rPr>
+          <w:rFonts w:ascii="Arial" w:hAnsi="Arial" w:cs="Arial"/>
+          <w:color w:val="263238"/>
+        </w:rPr>
+        <w:t xml:space="preserve"> design</w:t>
       </w:r>
     </w:p>
     <w:p>
@@ -761,13 +898,25 @@
           <w:szCs w:val="28"/>
         </w:rPr>
       </w:pPr>
-      <w:r>
-        <w:rPr>
-          <w:color w:val="000000" w:themeColor="text1"/>
-          <w:sz w:val="28"/>
-          <w:szCs w:val="28"/>
-        </w:rPr>
-        <w:t>oct 5 2018</w:t>
+      <w:proofErr w:type="spellStart"/>
+      <w:proofErr w:type="gramStart"/>
+      <w:r>
+        <w:rPr>
+          <w:color w:val="000000" w:themeColor="text1"/>
+          <w:sz w:val="28"/>
+          <w:szCs w:val="28"/>
+        </w:rPr>
+        <w:t>oct</w:t>
+      </w:r>
+      <w:proofErr w:type="spellEnd"/>
+      <w:proofErr w:type="gramEnd"/>
+      <w:r>
+        <w:rPr>
+          <w:color w:val="000000" w:themeColor="text1"/>
+          <w:sz w:val="28"/>
+          <w:szCs w:val="28"/>
+        </w:rPr>
+        <w:t xml:space="preserve"> 5 2018</w:t>
       </w:r>
     </w:p>
     <w:p>
@@ -949,6 +1098,8 @@
           <w:szCs w:val="28"/>
         </w:rPr>
       </w:pPr>
+      <w:proofErr w:type="spellStart"/>
+      <w:proofErr w:type="gramStart"/>
       <w:r>
         <w:rPr>
           <w:color w:val="000000" w:themeColor="text1"/>
@@ -957,6 +1108,8 @@
         </w:rPr>
         <w:t>tanish</w:t>
       </w:r>
+      <w:proofErr w:type="spellEnd"/>
+      <w:proofErr w:type="gramEnd"/>
     </w:p>
     <w:p>
       <w:pPr>
@@ -967,6 +1120,7 @@
         </w:rPr>
       </w:pPr>
       <w:hyperlink r:id="rId41" w:history="1">
+        <w:proofErr w:type="gramStart"/>
         <w:r>
           <w:rPr>
             <w:rStyle w:val="Hyperlink"/>
@@ -1026,6 +1180,7 @@
         </w:rPr>
         <w:t>.</w:t>
       </w:r>
+      <w:proofErr w:type="gramEnd"/>
     </w:p>
     <w:p>
       <w:pPr>
@@ -1432,13 +1587,23 @@
           <w:szCs w:val="28"/>
         </w:rPr>
       </w:pPr>
-      <w:r>
-        <w:rPr>
-          <w:color w:val="000000" w:themeColor="text1"/>
-          <w:sz w:val="28"/>
-          <w:szCs w:val="28"/>
-        </w:rPr>
-        <w:t>software development company</w:t>
+      <w:proofErr w:type="gramStart"/>
+      <w:r>
+        <w:rPr>
+          <w:color w:val="000000" w:themeColor="text1"/>
+          <w:sz w:val="28"/>
+          <w:szCs w:val="28"/>
+        </w:rPr>
+        <w:t>software</w:t>
+      </w:r>
+      <w:proofErr w:type="gramEnd"/>
+      <w:r>
+        <w:rPr>
+          <w:color w:val="000000" w:themeColor="text1"/>
+          <w:sz w:val="28"/>
+          <w:szCs w:val="28"/>
+        </w:rPr>
+        <w:t xml:space="preserve"> development company</w:t>
       </w:r>
     </w:p>
     <w:p>
@@ -1458,8 +1623,13 @@
         </w:r>
       </w:hyperlink>
       <w:r>
-        <w:t xml:space="preserve">  multi pupose</w:t>
-      </w:r>
+        <w:t xml:space="preserve">  multi </w:t>
+      </w:r>
+      <w:proofErr w:type="spellStart"/>
+      <w:r>
+        <w:t>pupose</w:t>
+      </w:r>
+      <w:proofErr w:type="spellEnd"/>
     </w:p>
     <w:p>
       <w:pPr>
@@ -1518,8 +1688,13 @@
         </w:r>
       </w:hyperlink>
       <w:r>
-        <w:t xml:space="preserve">  multi pupose</w:t>
-      </w:r>
+        <w:t xml:space="preserve">  multi </w:t>
+      </w:r>
+      <w:proofErr w:type="spellStart"/>
+      <w:r>
+        <w:t>pupose</w:t>
+      </w:r>
+      <w:proofErr w:type="spellEnd"/>
     </w:p>
     <w:p>
       <w:pPr>
@@ -1558,8 +1733,13 @@
         </w:r>
       </w:hyperlink>
       <w:r>
-        <w:t xml:space="preserve">  multi pupose</w:t>
-      </w:r>
+        <w:t xml:space="preserve">  multi </w:t>
+      </w:r>
+      <w:proofErr w:type="spellStart"/>
+      <w:r>
+        <w:t>pupose</w:t>
+      </w:r>
+      <w:proofErr w:type="spellEnd"/>
     </w:p>
     <w:p>
       <w:pPr>
@@ -1598,8 +1778,13 @@
         </w:r>
       </w:hyperlink>
       <w:r>
-        <w:t xml:space="preserve">  multi pupose</w:t>
-      </w:r>
+        <w:t xml:space="preserve">  multi </w:t>
+      </w:r>
+      <w:proofErr w:type="spellStart"/>
+      <w:r>
+        <w:t>pupose</w:t>
+      </w:r>
+      <w:proofErr w:type="spellEnd"/>
     </w:p>
     <w:p>
       <w:pPr>
@@ -1614,12 +1799,16 @@
     <w:p>
       <w:pPr>
         <w:rPr>
-          <w:color w:val="000000" w:themeColor="text1"/>
-        </w:rPr>
-      </w:pPr>
-      <w:r>
-        <w:rPr>
-          <w:color w:val="000000" w:themeColor="text1"/>
+          <w:color w:val="9BBB59" w:themeColor="accent3"/>
+          <w:sz w:val="52"/>
+          <w:szCs w:val="52"/>
+        </w:rPr>
+      </w:pPr>
+      <w:r>
+        <w:rPr>
+          <w:color w:val="9BBB59" w:themeColor="accent3"/>
+          <w:sz w:val="52"/>
+          <w:szCs w:val="52"/>
         </w:rPr>
         <w:t>Aster</w:t>
       </w:r>
@@ -1806,14 +1995,23 @@
           <w:szCs w:val="28"/>
         </w:rPr>
       </w:pPr>
-      <w:r>
-        <w:rPr>
-          <w:color w:val="000000" w:themeColor="text1"/>
-          <w:sz w:val="28"/>
-          <w:szCs w:val="28"/>
-        </w:rPr>
-        <w:lastRenderedPageBreak/>
-        <w:t>sleep cha</w:t>
+      <w:proofErr w:type="gramStart"/>
+      <w:r>
+        <w:rPr>
+          <w:color w:val="000000" w:themeColor="text1"/>
+          <w:sz w:val="28"/>
+          <w:szCs w:val="28"/>
+        </w:rPr>
+        <w:t>sleep</w:t>
+      </w:r>
+      <w:proofErr w:type="gramEnd"/>
+      <w:r>
+        <w:rPr>
+          <w:color w:val="000000" w:themeColor="text1"/>
+          <w:sz w:val="28"/>
+          <w:szCs w:val="28"/>
+        </w:rPr>
+        <w:t xml:space="preserve"> cha</w:t>
       </w:r>
       <w:r>
         <w:rPr>
@@ -1829,7 +2027,25 @@
           <w:sz w:val="28"/>
           <w:szCs w:val="28"/>
         </w:rPr>
-        <w:t>nge mobie app</w:t>
+        <w:t xml:space="preserve">nge </w:t>
+      </w:r>
+      <w:proofErr w:type="spellStart"/>
+      <w:r>
+        <w:rPr>
+          <w:color w:val="000000" w:themeColor="text1"/>
+          <w:sz w:val="28"/>
+          <w:szCs w:val="28"/>
+        </w:rPr>
+        <w:t>mobie</w:t>
+      </w:r>
+      <w:proofErr w:type="spellEnd"/>
+      <w:r>
+        <w:rPr>
+          <w:color w:val="000000" w:themeColor="text1"/>
+          <w:sz w:val="28"/>
+          <w:szCs w:val="28"/>
+        </w:rPr>
+        <w:t xml:space="preserve"> app</w:t>
       </w:r>
       <w:r>
         <w:rPr>
@@ -2204,8 +2420,18 @@
           <w:sz w:val="28"/>
           <w:szCs w:val="28"/>
         </w:rPr>
-        <w:t>E commerce Sleep mattreses</w:t>
-      </w:r>
+        <w:t xml:space="preserve">E commerce Sleep </w:t>
+      </w:r>
+      <w:proofErr w:type="spellStart"/>
+      <w:r>
+        <w:rPr>
+          <w:color w:val="000000" w:themeColor="text1"/>
+          <w:sz w:val="28"/>
+          <w:szCs w:val="28"/>
+        </w:rPr>
+        <w:t>mattreses</w:t>
+      </w:r>
+      <w:proofErr w:type="spellEnd"/>
     </w:p>
     <w:p>
       <w:pPr>
@@ -2421,12 +2647,21 @@
           <w:szCs w:val="28"/>
         </w:rPr>
       </w:pPr>
-      <w:r>
-        <w:rPr>
-          <w:sz w:val="28"/>
-          <w:szCs w:val="28"/>
-        </w:rPr>
-        <w:t>home Services</w:t>
+      <w:proofErr w:type="gramStart"/>
+      <w:r>
+        <w:rPr>
+          <w:sz w:val="28"/>
+          <w:szCs w:val="28"/>
+        </w:rPr>
+        <w:t>home</w:t>
+      </w:r>
+      <w:proofErr w:type="gramEnd"/>
+      <w:r>
+        <w:rPr>
+          <w:sz w:val="28"/>
+          <w:szCs w:val="28"/>
+        </w:rPr>
+        <w:t xml:space="preserve"> Services</w:t>
       </w:r>
       <w:r>
         <w:rPr>
@@ -3015,6 +3250,8 @@
           <w:szCs w:val="28"/>
         </w:rPr>
       </w:pPr>
+      <w:proofErr w:type="spellStart"/>
+      <w:proofErr w:type="gramStart"/>
       <w:r>
         <w:rPr>
           <w:color w:val="000000" w:themeColor="text1"/>
@@ -3023,6 +3260,8 @@
         </w:rPr>
         <w:t>innasofttech</w:t>
       </w:r>
+      <w:proofErr w:type="spellEnd"/>
+      <w:proofErr w:type="gramEnd"/>
     </w:p>
     <w:p>
       <w:pPr>
@@ -3092,9 +3331,11 @@
     </w:p>
     <w:p/>
     <w:p>
+      <w:proofErr w:type="gramStart"/>
       <w:r>
         <w:t>suggestion</w:t>
       </w:r>
+      <w:proofErr w:type="gramEnd"/>
     </w:p>
     <w:p>
       <w:hyperlink r:id="rId114" w:history="1">
@@ -3447,14 +3688,27 @@
           <w:szCs w:val="20"/>
         </w:rPr>
       </w:pPr>
-      <w:r>
-        <w:rPr>
-          <w:rFonts w:ascii="Arial" w:hAnsi="Arial" w:cs="Arial"/>
-          <w:color w:val="263238"/>
-          <w:sz w:val="20"/>
-          <w:szCs w:val="20"/>
-        </w:rPr>
-        <w:t>dec 4</w:t>
+      <w:proofErr w:type="spellStart"/>
+      <w:proofErr w:type="gramStart"/>
+      <w:r>
+        <w:rPr>
+          <w:rFonts w:ascii="Arial" w:hAnsi="Arial" w:cs="Arial"/>
+          <w:color w:val="263238"/>
+          <w:sz w:val="20"/>
+          <w:szCs w:val="20"/>
+        </w:rPr>
+        <w:t>dec</w:t>
+      </w:r>
+      <w:proofErr w:type="spellEnd"/>
+      <w:proofErr w:type="gramEnd"/>
+      <w:r>
+        <w:rPr>
+          <w:rFonts w:ascii="Arial" w:hAnsi="Arial" w:cs="Arial"/>
+          <w:color w:val="263238"/>
+          <w:sz w:val="20"/>
+          <w:szCs w:val="20"/>
+        </w:rPr>
+        <w:t xml:space="preserve"> 4</w:t>
       </w:r>
     </w:p>
     <w:p>
@@ -3955,8 +4209,13 @@
       </w:pPr>
     </w:p>
     <w:p>
-      <w:r>
-        <w:t>Qwilo for franchise (</w:t>
+      <w:proofErr w:type="spellStart"/>
+      <w:r>
+        <w:t>Qwilo</w:t>
+      </w:r>
+      <w:proofErr w:type="spellEnd"/>
+      <w:r>
+        <w:t xml:space="preserve"> for franchise (</w:t>
       </w:r>
       <w:hyperlink r:id="rId140" w:history="1">
         <w:r>
@@ -3976,11 +4235,19 @@
           <w:b/>
         </w:rPr>
       </w:pPr>
+      <w:proofErr w:type="spellStart"/>
       <w:r>
         <w:rPr>
           <w:b/>
         </w:rPr>
-        <w:t>Navbar &amp; slider</w:t>
+        <w:t>Navbar</w:t>
+      </w:r>
+      <w:proofErr w:type="spellEnd"/>
+      <w:r>
+        <w:rPr>
+          <w:b/>
+        </w:rPr>
+        <w:t xml:space="preserve"> &amp; slider</w:t>
       </w:r>
     </w:p>
     <w:p>
@@ -4081,6 +4348,7 @@
         <w:rPr>
           <w:b/>
         </w:rPr>
+        <w:lastRenderedPageBreak/>
         <w:t>Categories</w:t>
       </w:r>
     </w:p>
@@ -4200,11 +4468,19 @@
           <w:b/>
         </w:rPr>
       </w:pPr>
+      <w:proofErr w:type="spellStart"/>
       <w:r>
         <w:rPr>
           <w:b/>
         </w:rPr>
-        <w:t xml:space="preserve">Testinomials </w:t>
+        <w:t>Testinomials</w:t>
+      </w:r>
+      <w:proofErr w:type="spellEnd"/>
+      <w:r>
+        <w:rPr>
+          <w:b/>
+        </w:rPr>
+        <w:t xml:space="preserve"> </w:t>
       </w:r>
       <w:r>
         <w:rPr>
@@ -4303,8 +4579,13 @@
     <w:p/>
     <w:p/>
     <w:p>
-      <w:r>
-        <w:t>brand list page</w:t>
+      <w:proofErr w:type="gramStart"/>
+      <w:r>
+        <w:t>brand</w:t>
+      </w:r>
+      <w:proofErr w:type="gramEnd"/>
+      <w:r>
+        <w:t xml:space="preserve"> list page</w:t>
       </w:r>
       <w:r>
         <w:t xml:space="preserve"> </w:t>
@@ -4356,11 +4637,19 @@
       </w:r>
     </w:p>
     <w:p>
+      <w:proofErr w:type="gramStart"/>
       <w:r>
         <w:rPr>
           <w:b/>
         </w:rPr>
-        <w:t>brand detail</w:t>
+        <w:t>brand</w:t>
+      </w:r>
+      <w:proofErr w:type="gramEnd"/>
+      <w:r>
+        <w:rPr>
+          <w:b/>
+        </w:rPr>
+        <w:t xml:space="preserve"> detail</w:t>
       </w:r>
     </w:p>
     <w:p>
@@ -4482,9 +4771,13 @@
       </w:r>
     </w:p>
     <w:p>
+      <w:proofErr w:type="spellStart"/>
+      <w:proofErr w:type="gramStart"/>
       <w:r>
         <w:t>cutomise</w:t>
       </w:r>
+      <w:proofErr w:type="spellEnd"/>
+      <w:proofErr w:type="gramEnd"/>
     </w:p>
     <w:p>
       <w:hyperlink r:id="rId168" w:history="1">
@@ -4506,9 +4799,13 @@
     </w:p>
     <w:p/>
     <w:p>
+      <w:proofErr w:type="spellStart"/>
+      <w:proofErr w:type="gramStart"/>
       <w:r>
         <w:t>nakshatra</w:t>
       </w:r>
+      <w:proofErr w:type="spellEnd"/>
+      <w:proofErr w:type="gramEnd"/>
     </w:p>
     <w:p>
       <w:hyperlink r:id="rId169" w:history="1">
@@ -4550,9 +4847,13 @@
       </w:r>
     </w:p>
     <w:p>
+      <w:proofErr w:type="spellStart"/>
+      <w:proofErr w:type="gramStart"/>
       <w:r>
         <w:t>siemen</w:t>
       </w:r>
+      <w:proofErr w:type="spellEnd"/>
+      <w:proofErr w:type="gramEnd"/>
     </w:p>
     <w:p>
       <w:hyperlink r:id="rId172" w:history="1">
@@ -4631,8 +4932,21 @@
         <w:t xml:space="preserve"> v</w:t>
       </w:r>
       <w:r>
-        <w:t xml:space="preserve"> imp multi pupose vvimp</w:t>
-      </w:r>
+        <w:t xml:space="preserve"> imp multi </w:t>
+      </w:r>
+      <w:proofErr w:type="spellStart"/>
+      <w:r>
+        <w:t>pupose</w:t>
+      </w:r>
+      <w:proofErr w:type="spellEnd"/>
+      <w:r>
+        <w:t xml:space="preserve"> </w:t>
+      </w:r>
+      <w:proofErr w:type="spellStart"/>
+      <w:r>
+        <w:t>vvimp</w:t>
+      </w:r>
+      <w:proofErr w:type="spellEnd"/>
     </w:p>
     <w:p>
       <w:hyperlink r:id="rId177" w:history="1">
@@ -4677,6 +4991,7 @@
           <w:szCs w:val="36"/>
         </w:rPr>
       </w:pPr>
+      <w:proofErr w:type="gramStart"/>
       <w:r>
         <w:rPr>
           <w:b/>
@@ -4684,7 +4999,17 @@
           <w:sz w:val="36"/>
           <w:szCs w:val="36"/>
         </w:rPr>
-        <w:t>personal web site:</w:t>
+        <w:t>personal</w:t>
+      </w:r>
+      <w:proofErr w:type="gramEnd"/>
+      <w:r>
+        <w:rPr>
+          <w:b/>
+          <w:color w:val="E36C0A" w:themeColor="accent6" w:themeShade="BF"/>
+          <w:sz w:val="36"/>
+          <w:szCs w:val="36"/>
+        </w:rPr>
+        <w:t xml:space="preserve"> web site:</w:t>
       </w:r>
     </w:p>
     <w:p>
@@ -4724,7 +5049,29 @@
           <w:sz w:val="36"/>
           <w:szCs w:val="36"/>
         </w:rPr>
-        <w:t>Education jan 3 2019</w:t>
+        <w:t xml:space="preserve">Education </w:t>
+      </w:r>
+      <w:proofErr w:type="spellStart"/>
+      <w:proofErr w:type="gramStart"/>
+      <w:r>
+        <w:rPr>
+          <w:b/>
+          <w:color w:val="4F6228" w:themeColor="accent3" w:themeShade="80"/>
+          <w:sz w:val="36"/>
+          <w:szCs w:val="36"/>
+        </w:rPr>
+        <w:t>jan</w:t>
+      </w:r>
+      <w:proofErr w:type="spellEnd"/>
+      <w:proofErr w:type="gramEnd"/>
+      <w:r>
+        <w:rPr>
+          <w:b/>
+          <w:color w:val="4F6228" w:themeColor="accent3" w:themeShade="80"/>
+          <w:sz w:val="36"/>
+          <w:szCs w:val="36"/>
+        </w:rPr>
+        <w:t xml:space="preserve"> 3 2019</w:t>
       </w:r>
     </w:p>
     <w:p>
@@ -4737,8 +5084,13 @@
         </w:r>
       </w:hyperlink>
       <w:r>
-        <w:t xml:space="preserve"> edu</w:t>
-      </w:r>
+        <w:t xml:space="preserve"> </w:t>
+      </w:r>
+      <w:proofErr w:type="spellStart"/>
+      <w:r>
+        <w:t>edu</w:t>
+      </w:r>
+      <w:proofErr w:type="spellEnd"/>
     </w:p>
     <w:p>
       <w:hyperlink r:id="rId181" w:history="1">
@@ -4750,7 +5102,15 @@
         </w:r>
       </w:hyperlink>
       <w:r>
-        <w:t xml:space="preserve"> edu imp version v1</w:t>
+        <w:t xml:space="preserve"> </w:t>
+      </w:r>
+      <w:proofErr w:type="spellStart"/>
+      <w:r>
+        <w:t>edu</w:t>
+      </w:r>
+      <w:proofErr w:type="spellEnd"/>
+      <w:r>
+        <w:t xml:space="preserve"> imp version v1</w:t>
       </w:r>
     </w:p>
     <w:p>
@@ -4763,8 +5123,13 @@
         </w:r>
       </w:hyperlink>
       <w:r>
-        <w:t xml:space="preserve"> edu</w:t>
-      </w:r>
+        <w:t xml:space="preserve"> </w:t>
+      </w:r>
+      <w:proofErr w:type="spellStart"/>
+      <w:r>
+        <w:t>edu</w:t>
+      </w:r>
+      <w:proofErr w:type="spellEnd"/>
     </w:p>
     <w:p>
       <w:hyperlink r:id="rId183" w:history="1">
@@ -4776,8 +5141,13 @@
         </w:r>
       </w:hyperlink>
       <w:r>
-        <w:t xml:space="preserve">  edu</w:t>
-      </w:r>
+        <w:t xml:space="preserve">  </w:t>
+      </w:r>
+      <w:proofErr w:type="spellStart"/>
+      <w:r>
+        <w:t>edu</w:t>
+      </w:r>
+      <w:proofErr w:type="spellEnd"/>
     </w:p>
     <w:p>
       <w:hyperlink r:id="rId184" w:history="1">
@@ -4789,8 +5159,13 @@
         </w:r>
       </w:hyperlink>
       <w:r>
-        <w:t xml:space="preserve"> edu</w:t>
-      </w:r>
+        <w:t xml:space="preserve"> </w:t>
+      </w:r>
+      <w:proofErr w:type="spellStart"/>
+      <w:r>
+        <w:t>edu</w:t>
+      </w:r>
+      <w:proofErr w:type="spellEnd"/>
     </w:p>
     <w:p>
       <w:hyperlink r:id="rId185" w:history="1">
@@ -4802,8 +5177,13 @@
         </w:r>
       </w:hyperlink>
       <w:r>
-        <w:t xml:space="preserve"> edu</w:t>
-      </w:r>
+        <w:t xml:space="preserve"> </w:t>
+      </w:r>
+      <w:proofErr w:type="spellStart"/>
+      <w:r>
+        <w:t>edu</w:t>
+      </w:r>
+      <w:proofErr w:type="spellEnd"/>
     </w:p>
     <w:p>
       <w:hyperlink r:id="rId186" w:history="1">
@@ -4815,8 +5195,13 @@
         </w:r>
       </w:hyperlink>
       <w:r>
-        <w:t xml:space="preserve">  edu</w:t>
-      </w:r>
+        <w:t xml:space="preserve">  </w:t>
+      </w:r>
+      <w:proofErr w:type="spellStart"/>
+      <w:r>
+        <w:t>edu</w:t>
+      </w:r>
+      <w:proofErr w:type="spellEnd"/>
     </w:p>
     <w:p>
       <w:hyperlink r:id="rId187" w:history="1">
@@ -4828,7 +5213,15 @@
         </w:r>
       </w:hyperlink>
       <w:r>
-        <w:t xml:space="preserve"> edu </w:t>
+        <w:t xml:space="preserve"> </w:t>
+      </w:r>
+      <w:proofErr w:type="spellStart"/>
+      <w:r>
+        <w:t>edu</w:t>
+      </w:r>
+      <w:proofErr w:type="spellEnd"/>
+      <w:r>
+        <w:t xml:space="preserve"> </w:t>
       </w:r>
     </w:p>
     <w:p>
@@ -4841,8 +5234,13 @@
         </w:r>
       </w:hyperlink>
       <w:r>
-        <w:t xml:space="preserve"> edu</w:t>
-      </w:r>
+        <w:t xml:space="preserve"> </w:t>
+      </w:r>
+      <w:proofErr w:type="spellStart"/>
+      <w:r>
+        <w:t>edu</w:t>
+      </w:r>
+      <w:proofErr w:type="spellEnd"/>
     </w:p>
     <w:p>
       <w:hyperlink r:id="rId189" w:history="1">
@@ -4854,8 +5252,13 @@
         </w:r>
       </w:hyperlink>
       <w:r>
-        <w:t xml:space="preserve"> edu</w:t>
-      </w:r>
+        <w:t xml:space="preserve"> </w:t>
+      </w:r>
+      <w:proofErr w:type="spellStart"/>
+      <w:r>
+        <w:t>edu</w:t>
+      </w:r>
+      <w:proofErr w:type="spellEnd"/>
     </w:p>
     <w:p>
       <w:hyperlink r:id="rId190" w:history="1">
@@ -4867,8 +5270,13 @@
         </w:r>
       </w:hyperlink>
       <w:r>
-        <w:t xml:space="preserve"> edu</w:t>
-      </w:r>
+        <w:t xml:space="preserve"> </w:t>
+      </w:r>
+      <w:proofErr w:type="spellStart"/>
+      <w:r>
+        <w:t>edu</w:t>
+      </w:r>
+      <w:proofErr w:type="spellEnd"/>
     </w:p>
     <w:p/>
     <w:p/>
@@ -4882,7 +5290,15 @@
         </w:r>
       </w:hyperlink>
       <w:r>
-        <w:t xml:space="preserve"> edu opt</w:t>
+        <w:t xml:space="preserve"> </w:t>
+      </w:r>
+      <w:proofErr w:type="spellStart"/>
+      <w:r>
+        <w:t>edu</w:t>
+      </w:r>
+      <w:proofErr w:type="spellEnd"/>
+      <w:r>
+        <w:t xml:space="preserve"> opt</w:t>
       </w:r>
     </w:p>
     <w:p>
@@ -4908,8 +5324,13 @@
         </w:r>
       </w:hyperlink>
       <w:r>
-        <w:t xml:space="preserve">  edu</w:t>
-      </w:r>
+        <w:t xml:space="preserve">  </w:t>
+      </w:r>
+      <w:proofErr w:type="spellStart"/>
+      <w:r>
+        <w:t>edu</w:t>
+      </w:r>
+      <w:proofErr w:type="spellEnd"/>
     </w:p>
     <w:p>
       <w:hyperlink r:id="rId194" w:history="1">
@@ -4921,8 +5342,13 @@
         </w:r>
       </w:hyperlink>
       <w:r>
-        <w:t xml:space="preserve"> edu</w:t>
-      </w:r>
+        <w:t xml:space="preserve"> </w:t>
+      </w:r>
+      <w:proofErr w:type="spellStart"/>
+      <w:r>
+        <w:t>edu</w:t>
+      </w:r>
+      <w:proofErr w:type="spellEnd"/>
     </w:p>
     <w:p>
       <w:hyperlink r:id="rId195" w:history="1">
@@ -4934,7 +5360,15 @@
         </w:r>
       </w:hyperlink>
       <w:r>
-        <w:t xml:space="preserve"> edu mentor personal web</w:t>
+        <w:t xml:space="preserve"> </w:t>
+      </w:r>
+      <w:proofErr w:type="spellStart"/>
+      <w:r>
+        <w:t>edu</w:t>
+      </w:r>
+      <w:proofErr w:type="spellEnd"/>
+      <w:r>
+        <w:t xml:space="preserve"> mentor personal web</w:t>
       </w:r>
     </w:p>
     <w:p>
@@ -5036,6 +5470,7 @@
           <w:szCs w:val="40"/>
         </w:rPr>
       </w:pPr>
+      <w:proofErr w:type="gramStart"/>
       <w:r>
         <w:rPr>
           <w:color w:val="FF0000"/>
@@ -5044,6 +5479,7 @@
         </w:rPr>
         <w:t>green</w:t>
       </w:r>
+      <w:proofErr w:type="gramEnd"/>
     </w:p>
     <w:p>
       <w:pPr>
@@ -5193,11 +5629,10 @@
           <w:sz w:val="30"/>
           <w:szCs w:val="30"/>
         </w:rPr>
-        <w:t>Gardens are the result of a collaboration between art and nature.    </w:t>
-      </w:r>
-    </w:p>
-    <w:p>
-      <w:pPr>
+        <w:t xml:space="preserve">Gardens are the result of </w:t>
+      </w:r>
+      <w:proofErr w:type="gramStart"/>
+      <w:r>
         <w:rPr>
           <w:rFonts w:ascii="Helvetica" w:hAnsi="Helvetica" w:cs="Helvetica"/>
           <w:b/>
@@ -5206,7 +5641,9 @@
           <w:sz w:val="30"/>
           <w:szCs w:val="30"/>
         </w:rPr>
-      </w:pPr>
+        <w:t>a collaboration</w:t>
+      </w:r>
+      <w:proofErr w:type="gramEnd"/>
       <w:r>
         <w:rPr>
           <w:rFonts w:ascii="Helvetica" w:hAnsi="Helvetica" w:cs="Helvetica"/>
@@ -5216,7 +5653,7 @@
           <w:sz w:val="30"/>
           <w:szCs w:val="30"/>
         </w:rPr>
-        <w:t>Gardening is any way that humans and nature come together with the intent of creating beauty.</w:t>
+        <w:t xml:space="preserve"> between art and nature.    </w:t>
       </w:r>
     </w:p>
     <w:p>
@@ -5230,6 +5667,29 @@
           <w:szCs w:val="30"/>
         </w:rPr>
       </w:pPr>
+      <w:r>
+        <w:rPr>
+          <w:rFonts w:ascii="Helvetica" w:hAnsi="Helvetica" w:cs="Helvetica"/>
+          <w:b/>
+          <w:bCs/>
+          <w:color w:val="555555"/>
+          <w:sz w:val="30"/>
+          <w:szCs w:val="30"/>
+        </w:rPr>
+        <w:t>Gardening is any way that humans and nature come together with the intent of creating beauty.</w:t>
+      </w:r>
+    </w:p>
+    <w:p>
+      <w:pPr>
+        <w:rPr>
+          <w:rFonts w:ascii="Helvetica" w:hAnsi="Helvetica" w:cs="Helvetica"/>
+          <w:b/>
+          <w:bCs/>
+          <w:color w:val="555555"/>
+          <w:sz w:val="30"/>
+          <w:szCs w:val="30"/>
+        </w:rPr>
+      </w:pPr>
     </w:p>
     <w:p>
       <w:pPr>
@@ -5450,6 +5910,7 @@
           <w:color w:val="7030A0"/>
         </w:rPr>
       </w:pPr>
+      <w:proofErr w:type="gramStart"/>
       <w:r>
         <w:rPr>
           <w:rFonts w:ascii="Helvetica" w:hAnsi="Helvetica" w:cs="Helvetica"/>
@@ -5458,6 +5919,7 @@
         </w:rPr>
         <w:t>new</w:t>
       </w:r>
+      <w:proofErr w:type="gramEnd"/>
     </w:p>
     <w:p>
       <w:pPr>
@@ -5759,6 +6221,8 @@
           <w:color w:val="984806" w:themeColor="accent6" w:themeShade="80"/>
         </w:rPr>
       </w:pPr>
+      <w:proofErr w:type="spellStart"/>
+      <w:proofErr w:type="gramStart"/>
       <w:r>
         <w:rPr>
           <w:b/>
@@ -5768,6 +6232,8 @@
         </w:rPr>
         <w:t>sovenliasion</w:t>
       </w:r>
+      <w:proofErr w:type="spellEnd"/>
+      <w:proofErr w:type="gramEnd"/>
     </w:p>
     <w:p>
       <w:hyperlink r:id="rId231" w:history="1">
@@ -5794,9 +6260,11 @@
         </w:rPr>
         <w:t xml:space="preserve">- </w:t>
       </w:r>
+      <w:proofErr w:type="spellStart"/>
       <w:r>
         <w:t>multipupose</w:t>
       </w:r>
+      <w:proofErr w:type="spellEnd"/>
     </w:p>
     <w:p>
       <w:hyperlink r:id="rId232" w:history="1">
@@ -6042,6 +6510,7 @@
           <w:szCs w:val="28"/>
         </w:rPr>
       </w:pPr>
+      <w:proofErr w:type="spellStart"/>
       <w:r>
         <w:rPr>
           <w:b/>
@@ -6049,21 +6518,9 @@
           <w:sz w:val="28"/>
           <w:szCs w:val="28"/>
         </w:rPr>
-        <w:t xml:space="preserve">Creatve mentors  </w:t>
-      </w:r>
-      <w:hyperlink r:id="rId244" w:tgtFrame="_blank" w:history="1">
-        <w:r>
-          <w:rPr>
-            <w:rStyle w:val="Hyperlink"/>
-            <w:rFonts w:ascii="Arial" w:hAnsi="Arial" w:cs="Arial"/>
-            <w:b/>
-            <w:color w:val="0F243E" w:themeColor="text2" w:themeShade="80"/>
-            <w:sz w:val="28"/>
-            <w:szCs w:val="28"/>
-          </w:rPr>
-          <w:t>http://www.creativementors.in/news.php</w:t>
-        </w:r>
-      </w:hyperlink>
+        <w:t>Creatve</w:t>
+      </w:r>
+      <w:proofErr w:type="spellEnd"/>
       <w:r>
         <w:rPr>
           <w:b/>
@@ -6073,6 +6530,59 @@
         </w:rPr>
         <w:t xml:space="preserve"> </w:t>
       </w:r>
+      <w:proofErr w:type="gramStart"/>
+      <w:r>
+        <w:rPr>
+          <w:b/>
+          <w:color w:val="0F243E" w:themeColor="text2" w:themeShade="80"/>
+          <w:sz w:val="28"/>
+          <w:szCs w:val="28"/>
+        </w:rPr>
+        <w:t xml:space="preserve">mentors  </w:t>
+      </w:r>
+      <w:proofErr w:type="gramEnd"/>
+      <w:r>
+        <w:fldChar w:fldCharType="begin"/>
+      </w:r>
+      <w:r>
+        <w:instrText>HYPERLINK "https://www.google.com/url?q=http://www.creativementors.in/news.php&amp;sa=D&amp;source=hangouts&amp;ust=1548940196010000&amp;usg=AFQjCNGH_rqrWDc4KWV-6weWDP4YV--wAg" \t "_blank"</w:instrText>
+      </w:r>
+      <w:r>
+        <w:fldChar w:fldCharType="separate"/>
+      </w:r>
+      <w:r>
+        <w:rPr>
+          <w:rStyle w:val="Hyperlink"/>
+          <w:rFonts w:ascii="Arial" w:hAnsi="Arial" w:cs="Arial"/>
+          <w:b/>
+          <w:color w:val="0F243E" w:themeColor="text2" w:themeShade="80"/>
+          <w:sz w:val="28"/>
+          <w:szCs w:val="28"/>
+        </w:rPr>
+        <w:t>http://www.creativementors.in/news.php</w:t>
+      </w:r>
+      <w:r>
+        <w:fldChar w:fldCharType="end"/>
+      </w:r>
+      <w:r>
+        <w:rPr>
+          <w:b/>
+          <w:color w:val="0F243E" w:themeColor="text2" w:themeShade="80"/>
+          <w:sz w:val="28"/>
+          <w:szCs w:val="28"/>
+        </w:rPr>
+        <w:t xml:space="preserve"> </w:t>
+      </w:r>
+    </w:p>
+    <w:p>
+      <w:hyperlink r:id="rId244" w:history="1">
+        <w:r>
+          <w:rPr>
+            <w:rStyle w:val="Hyperlink"/>
+          </w:rPr>
+          <w:t>http://demo.hasthemes.com/filmstudio/filmstudio/index.html</w:t>
+        </w:r>
+      </w:hyperlink>
     </w:p>
     <w:p>
       <w:hyperlink r:id="rId245" w:history="1">
@@ -6080,9 +6590,12 @@
           <w:rPr>
             <w:rStyle w:val="Hyperlink"/>
           </w:rPr>
-          <w:t>http://demo.hasthemes.com/filmstudio/filmstudio/index.html</w:t>
-        </w:r>
-      </w:hyperlink>
+          <w:t>http://themescare.com/demos/filmoja-view/</w:t>
+        </w:r>
+      </w:hyperlink>
+      <w:r>
+        <w:t xml:space="preserve"> </w:t>
+      </w:r>
     </w:p>
     <w:p>
       <w:hyperlink r:id="rId246" w:history="1">
@@ -6090,7 +6603,7 @@
           <w:rPr>
             <w:rStyle w:val="Hyperlink"/>
           </w:rPr>
-          <w:t>http://themescare.com/demos/filmoja-view/</w:t>
+          <w:t>http://themelayer.net/html/bioscope/home-1.html</w:t>
         </w:r>
       </w:hyperlink>
       <w:r>
@@ -6103,7 +6616,7 @@
           <w:rPr>
             <w:rStyle w:val="Hyperlink"/>
           </w:rPr>
-          <w:t>http://themelayer.net/html/bioscope/home-1.html</w:t>
+          <w:t>http://markup.htmlmate.com/maxvid/index-2.html</w:t>
         </w:r>
       </w:hyperlink>
       <w:r>
@@ -6112,19 +6625,6 @@
     </w:p>
     <w:p>
       <w:hyperlink r:id="rId248" w:history="1">
-        <w:r>
-          <w:rPr>
-            <w:rStyle w:val="Hyperlink"/>
-          </w:rPr>
-          <w:t>http://markup.htmlmate.com/maxvid/index-2.html</w:t>
-        </w:r>
-      </w:hyperlink>
-      <w:r>
-        <w:t xml:space="preserve"> </w:t>
-      </w:r>
-    </w:p>
-    <w:p>
-      <w:hyperlink r:id="rId249" w:history="1">
         <w:r>
           <w:rPr>
             <w:rStyle w:val="Hyperlink"/>
@@ -6156,13 +6656,39 @@
           <w:szCs w:val="36"/>
         </w:rPr>
       </w:pPr>
+      <w:proofErr w:type="spellStart"/>
+      <w:proofErr w:type="gramStart"/>
       <w:r>
         <w:rPr>
           <w:b/>
           <w:sz w:val="36"/>
           <w:szCs w:val="36"/>
         </w:rPr>
-        <w:t>Uk constructions</w:t>
+        <w:lastRenderedPageBreak/>
+        <w:t>Uk</w:t>
+      </w:r>
+      <w:proofErr w:type="spellEnd"/>
+      <w:proofErr w:type="gramEnd"/>
+      <w:r>
+        <w:rPr>
+          <w:b/>
+          <w:sz w:val="36"/>
+          <w:szCs w:val="36"/>
+        </w:rPr>
+        <w:t xml:space="preserve"> constructions</w:t>
+      </w:r>
+    </w:p>
+    <w:p>
+      <w:hyperlink r:id="rId249" w:history="1">
+        <w:r>
+          <w:rPr>
+            <w:rStyle w:val="Hyperlink"/>
+          </w:rPr>
+          <w:t>http://themezinho.net/verno/index.html</w:t>
+        </w:r>
+      </w:hyperlink>
+      <w:r>
+        <w:t xml:space="preserve"> </w:t>
       </w:r>
     </w:p>
     <w:p>
@@ -6171,7 +6697,7 @@
           <w:rPr>
             <w:rStyle w:val="Hyperlink"/>
           </w:rPr>
-          <w:t>http://themezinho.net/verno/index.html</w:t>
+          <w:t>http://quomodosoft.com/html/agencyfy/agencyfy/index-3.html</w:t>
         </w:r>
       </w:hyperlink>
       <w:r>
@@ -6184,7 +6710,7 @@
           <w:rPr>
             <w:rStyle w:val="Hyperlink"/>
           </w:rPr>
-          <w:t>http://quomodosoft.com/html/agencyfy/agencyfy/index-3.html</w:t>
+          <w:t>http://melankolia.space/tf/akar/index-light.html</w:t>
         </w:r>
       </w:hyperlink>
       <w:r>
@@ -6197,7 +6723,7 @@
           <w:rPr>
             <w:rStyle w:val="Hyperlink"/>
           </w:rPr>
-          <w:t>http://melankolia.space/tf/akar/index-light.html</w:t>
+          <w:t>http://melankolia.space/tf/creativora/index-1.html</w:t>
         </w:r>
       </w:hyperlink>
       <w:r>
@@ -6210,34 +6736,39 @@
           <w:rPr>
             <w:rStyle w:val="Hyperlink"/>
           </w:rPr>
-          <w:t>http://melankolia.space/tf/creativora/index-1.html</w:t>
-        </w:r>
-      </w:hyperlink>
-      <w:r>
-        <w:t xml:space="preserve"> </w:t>
-      </w:r>
-    </w:p>
+          <w:t>http://nunforest.com/daxon-demo/index.html</w:t>
+        </w:r>
+      </w:hyperlink>
+      <w:r>
+        <w:t xml:space="preserve">  no </w:t>
+      </w:r>
+      <w:proofErr w:type="spellStart"/>
+      <w:r>
+        <w:t>bootsrap</w:t>
+      </w:r>
+      <w:proofErr w:type="spellEnd"/>
+    </w:p>
+    <w:p/>
     <w:p>
       <w:hyperlink r:id="rId254" w:history="1">
         <w:r>
           <w:rPr>
             <w:rStyle w:val="Hyperlink"/>
           </w:rPr>
-          <w:t>http://nunforest.com/daxon-demo/index.html</w:t>
-        </w:r>
-      </w:hyperlink>
-      <w:r>
-        <w:t xml:space="preserve">  no bootsrap</w:t>
-      </w:r>
-    </w:p>
-    <w:p/>
+          <w:t>https://colorlib.com/preview/theme/sparsh/index.html</w:t>
+        </w:r>
+      </w:hyperlink>
+      <w:r>
+        <w:t xml:space="preserve"> </w:t>
+      </w:r>
+    </w:p>
     <w:p>
       <w:hyperlink r:id="rId255" w:history="1">
         <w:r>
           <w:rPr>
             <w:rStyle w:val="Hyperlink"/>
           </w:rPr>
-          <w:t>https://colorlib.com/preview/theme/sparsh/index.html</w:t>
+          <w:t>http://html.xpeedstudio.com/agmycoo/index-v10.html</w:t>
         </w:r>
       </w:hyperlink>
       <w:r>
@@ -6250,19 +6781,6 @@
           <w:rPr>
             <w:rStyle w:val="Hyperlink"/>
           </w:rPr>
-          <w:t>http://html.xpeedstudio.com/agmycoo/index-v10.html</w:t>
-        </w:r>
-      </w:hyperlink>
-      <w:r>
-        <w:t xml:space="preserve"> </w:t>
-      </w:r>
-    </w:p>
-    <w:p>
-      <w:hyperlink r:id="rId257" w:history="1">
-        <w:r>
-          <w:rPr>
-            <w:rStyle w:val="Hyperlink"/>
-          </w:rPr>
           <w:t>https://freebw.com/aweae/templates/tatee/home-vertical-slide.html</w:t>
         </w:r>
       </w:hyperlink>
@@ -6272,8 +6790,13 @@
     </w:p>
     <w:p>
       <w:r>
-        <w:t>In mail sent to cleint</w:t>
-      </w:r>
+        <w:t xml:space="preserve">In mail sent to </w:t>
+      </w:r>
+      <w:proofErr w:type="spellStart"/>
+      <w:r>
+        <w:t>cleint</w:t>
+      </w:r>
+      <w:proofErr w:type="spellEnd"/>
     </w:p>
     <w:p>
       <w:r>
@@ -6285,7 +6808,7 @@
         </w:rPr>
         <w:t> </w:t>
       </w:r>
-      <w:hyperlink r:id="rId258" w:tgtFrame="_blank" w:history="1">
+      <w:hyperlink r:id="rId257" w:tgtFrame="_blank" w:history="1">
         <w:r>
           <w:rPr>
             <w:rStyle w:val="Hyperlink"/>
@@ -6306,7 +6829,7 @@
         </w:rPr>
         <w:br/>
       </w:r>
-      <w:hyperlink r:id="rId259" w:tgtFrame="_blank" w:history="1">
+      <w:hyperlink r:id="rId258" w:tgtFrame="_blank" w:history="1">
         <w:r>
           <w:rPr>
             <w:rStyle w:val="Hyperlink"/>
@@ -6327,7 +6850,7 @@
         </w:rPr>
         <w:br/>
       </w:r>
-      <w:hyperlink r:id="rId260" w:tgtFrame="_blank" w:history="1">
+      <w:hyperlink r:id="rId259" w:tgtFrame="_blank" w:history="1">
         <w:r>
           <w:rPr>
             <w:rStyle w:val="Hyperlink"/>
@@ -6346,8 +6869,16 @@
         <w:rPr>
           <w:color w:val="C0504D" w:themeColor="accent2"/>
         </w:rPr>
-        <w:t>non bs</w:t>
-      </w:r>
+        <w:t xml:space="preserve">non </w:t>
+      </w:r>
+      <w:proofErr w:type="spellStart"/>
+      <w:r>
+        <w:rPr>
+          <w:color w:val="C0504D" w:themeColor="accent2"/>
+        </w:rPr>
+        <w:t>bs</w:t>
+      </w:r>
+      <w:proofErr w:type="spellEnd"/>
       <w:r>
         <w:rPr>
           <w:rFonts w:ascii="Arial" w:hAnsi="Arial" w:cs="Arial"/>
@@ -6357,7 +6888,7 @@
         </w:rPr>
         <w:br/>
       </w:r>
-      <w:hyperlink r:id="rId261" w:tgtFrame="_blank" w:history="1">
+      <w:hyperlink r:id="rId260" w:tgtFrame="_blank" w:history="1">
         <w:r>
           <w:rPr>
             <w:rStyle w:val="Hyperlink"/>
@@ -6378,7 +6909,7 @@
         </w:rPr>
         <w:br/>
       </w:r>
-      <w:hyperlink r:id="rId262" w:tgtFrame="_blank" w:history="1">
+      <w:hyperlink r:id="rId261" w:tgtFrame="_blank" w:history="1">
         <w:r>
           <w:rPr>
             <w:rStyle w:val="Hyperlink"/>
@@ -6399,7 +6930,7 @@
         </w:rPr>
         <w:br/>
       </w:r>
-      <w:hyperlink r:id="rId263" w:tgtFrame="_blank" w:history="1">
+      <w:hyperlink r:id="rId262" w:tgtFrame="_blank" w:history="1">
         <w:r>
           <w:rPr>
             <w:rStyle w:val="Hyperlink"/>
@@ -6420,7 +6951,7 @@
         </w:rPr>
         <w:br/>
       </w:r>
-      <w:hyperlink r:id="rId264" w:tgtFrame="_blank" w:history="1">
+      <w:hyperlink r:id="rId263" w:tgtFrame="_blank" w:history="1">
         <w:r>
           <w:rPr>
             <w:rStyle w:val="Hyperlink"/>
@@ -6441,7 +6972,7 @@
         </w:rPr>
         <w:br/>
       </w:r>
-      <w:hyperlink r:id="rId265" w:tgtFrame="_blank" w:history="1">
+      <w:hyperlink r:id="rId264" w:tgtFrame="_blank" w:history="1">
         <w:r>
           <w:rPr>
             <w:rStyle w:val="Hyperlink"/>
@@ -6462,7 +6993,7 @@
         </w:rPr>
         <w:br/>
       </w:r>
-      <w:hyperlink r:id="rId266" w:tgtFrame="_blank" w:history="1">
+      <w:hyperlink r:id="rId265" w:tgtFrame="_blank" w:history="1">
         <w:r>
           <w:rPr>
             <w:rStyle w:val="Hyperlink"/>
@@ -6476,47 +7007,55 @@
       </w:hyperlink>
     </w:p>
     <w:p>
+      <w:hyperlink r:id="rId266" w:history="1">
+        <w:r>
+          <w:rPr>
+            <w:rStyle w:val="Hyperlink"/>
+          </w:rPr>
+          <w:t>http://thememajestic.com/modern-preview/</w:t>
+        </w:r>
+      </w:hyperlink>
+      <w:r>
+        <w:t xml:space="preserve"> </w:t>
+      </w:r>
+    </w:p>
+    <w:p>
       <w:hyperlink r:id="rId267" w:history="1">
         <w:r>
           <w:rPr>
             <w:rStyle w:val="Hyperlink"/>
           </w:rPr>
-          <w:t>http://thememajestic.com/modern-preview/</w:t>
-        </w:r>
-      </w:hyperlink>
-      <w:r>
-        <w:t xml:space="preserve"> </w:t>
-      </w:r>
-    </w:p>
+          <w:t>https://colorlib.com/wp/free-css-website-templates/</w:t>
+        </w:r>
+      </w:hyperlink>
+      <w:r>
+        <w:t xml:space="preserve">  </w:t>
+      </w:r>
+      <w:proofErr w:type="spellStart"/>
+      <w:r>
+        <w:t>colorlib</w:t>
+      </w:r>
+      <w:proofErr w:type="spellEnd"/>
+      <w:r>
+        <w:t xml:space="preserve"> 2019 best</w:t>
+      </w:r>
+    </w:p>
+    <w:p/>
     <w:p>
       <w:hyperlink r:id="rId268" w:history="1">
         <w:r>
           <w:rPr>
             <w:rStyle w:val="Hyperlink"/>
           </w:rPr>
-          <w:t>https://colorlib.com/wp/free-css-website-templates/</w:t>
-        </w:r>
-      </w:hyperlink>
-      <w:r>
-        <w:t xml:space="preserve">  colorlib 2019 best</w:t>
-      </w:r>
-    </w:p>
-    <w:p/>
+          <w:t>https://colorlib.com/preview/theme/photogallery/index.html</w:t>
+        </w:r>
+      </w:hyperlink>
+      <w:r>
+        <w:t xml:space="preserve"> </w:t>
+      </w:r>
+    </w:p>
     <w:p>
       <w:hyperlink r:id="rId269" w:history="1">
-        <w:r>
-          <w:rPr>
-            <w:rStyle w:val="Hyperlink"/>
-          </w:rPr>
-          <w:t>https://colorlib.com/preview/theme/photogallery/index.html</w:t>
-        </w:r>
-      </w:hyperlink>
-      <w:r>
-        <w:t xml:space="preserve"> </w:t>
-      </w:r>
-    </w:p>
-    <w:p>
-      <w:hyperlink r:id="rId270" w:history="1">
         <w:r>
           <w:rPr>
             <w:rStyle w:val="Hyperlink"/>
@@ -6557,7 +7096,7 @@
       </w:r>
     </w:p>
     <w:p>
-      <w:hyperlink r:id="rId271" w:history="1">
+      <w:hyperlink r:id="rId270" w:history="1">
         <w:r>
           <w:rPr>
             <w:rStyle w:val="Hyperlink"/>
@@ -6589,20 +7128,30 @@
       </w:r>
     </w:p>
     <w:p>
+      <w:hyperlink r:id="rId271" w:history="1">
+        <w:r>
+          <w:rPr>
+            <w:rStyle w:val="Hyperlink"/>
+          </w:rPr>
+          <w:t>http://live.envalab.com/html/the-farm-house/</w:t>
+        </w:r>
+      </w:hyperlink>
+      <w:r>
+        <w:t xml:space="preserve"> </w:t>
+      </w:r>
+      <w:r>
+        <w:t xml:space="preserve"> single</w:t>
+      </w:r>
+    </w:p>
+    <w:p>
       <w:hyperlink r:id="rId272" w:history="1">
         <w:r>
           <w:rPr>
             <w:rStyle w:val="Hyperlink"/>
           </w:rPr>
-          <w:t>http://live.envalab.com/html/the-farm-house/</w:t>
-        </w:r>
-      </w:hyperlink>
-      <w:r>
-        <w:t xml:space="preserve"> </w:t>
-      </w:r>
-      <w:r>
-        <w:t xml:space="preserve"> single</w:t>
-      </w:r>
+          <w:t>https://mediacity.co.in/origano/version1/index.html</w:t>
+        </w:r>
+      </w:hyperlink>
     </w:p>
     <w:p>
       <w:hyperlink r:id="rId273" w:history="1">
@@ -6610,9 +7159,12 @@
           <w:rPr>
             <w:rStyle w:val="Hyperlink"/>
           </w:rPr>
-          <w:t>https://mediacity.co.in/origano/version1/index.html</w:t>
-        </w:r>
-      </w:hyperlink>
+          <w:t>http://t.commonsupport.com/rotterdam/</w:t>
+        </w:r>
+      </w:hyperlink>
+      <w:r>
+        <w:t xml:space="preserve"> </w:t>
+      </w:r>
     </w:p>
     <w:p>
       <w:hyperlink r:id="rId274" w:history="1">
@@ -6620,29 +7172,16 @@
           <w:rPr>
             <w:rStyle w:val="Hyperlink"/>
           </w:rPr>
-          <w:t>http://t.commonsupport.com/rotterdam/</w:t>
-        </w:r>
-      </w:hyperlink>
-      <w:r>
-        <w:t xml:space="preserve"> </w:t>
-      </w:r>
-    </w:p>
+          <w:t>http://event-theme.com/themes/html/naturix-html/</w:t>
+        </w:r>
+      </w:hyperlink>
+      <w:r>
+        <w:t xml:space="preserve"> </w:t>
+      </w:r>
+    </w:p>
+    <w:p/>
     <w:p>
       <w:hyperlink r:id="rId275" w:history="1">
-        <w:r>
-          <w:rPr>
-            <w:rStyle w:val="Hyperlink"/>
-          </w:rPr>
-          <w:t>http://event-theme.com/themes/html/naturix-html/</w:t>
-        </w:r>
-      </w:hyperlink>
-      <w:r>
-        <w:t xml:space="preserve"> </w:t>
-      </w:r>
-    </w:p>
-    <w:p/>
-    <w:p>
-      <w:hyperlink r:id="rId276" w:history="1">
         <w:r>
           <w:rPr>
             <w:rStyle w:val="Hyperlink"/>
@@ -6657,7 +7196,7 @@
     <w:p/>
     <w:p/>
     <w:p>
-      <w:hyperlink r:id="rId277" w:history="1">
+      <w:hyperlink r:id="rId276" w:history="1">
         <w:r>
           <w:rPr>
             <w:rStyle w:val="Hyperlink"/>
@@ -6689,6 +7228,8 @@
           <w:szCs w:val="36"/>
         </w:rPr>
       </w:pPr>
+      <w:proofErr w:type="spellStart"/>
+      <w:proofErr w:type="gramStart"/>
       <w:r>
         <w:rPr>
           <w:b/>
@@ -6696,7 +7237,18 @@
           <w:sz w:val="36"/>
           <w:szCs w:val="36"/>
         </w:rPr>
-        <w:t>uniyi list</w:t>
+        <w:t>uniyi</w:t>
+      </w:r>
+      <w:proofErr w:type="spellEnd"/>
+      <w:proofErr w:type="gramEnd"/>
+      <w:r>
+        <w:rPr>
+          <w:b/>
+          <w:color w:val="9BBB59" w:themeColor="accent3"/>
+          <w:sz w:val="36"/>
+          <w:szCs w:val="36"/>
+        </w:rPr>
+        <w:t xml:space="preserve"> list</w:t>
       </w:r>
     </w:p>
     <w:p>
@@ -6710,7 +7262,7 @@
           <w:szCs w:val="20"/>
         </w:rPr>
       </w:pPr>
-      <w:hyperlink r:id="rId278" w:tgtFrame="_blank" w:history="1">
+      <w:hyperlink r:id="rId277" w:tgtFrame="_blank" w:history="1">
         <w:r>
           <w:rPr>
             <w:rStyle w:val="Hyperlink"/>
@@ -6734,7 +7286,7 @@
           <w:szCs w:val="20"/>
         </w:rPr>
       </w:pPr>
-      <w:hyperlink r:id="rId279" w:tgtFrame="_blank" w:history="1">
+      <w:hyperlink r:id="rId278" w:tgtFrame="_blank" w:history="1">
         <w:r>
           <w:rPr>
             <w:rStyle w:val="Hyperlink"/>
@@ -6758,7 +7310,7 @@
           <w:szCs w:val="20"/>
         </w:rPr>
       </w:pPr>
-      <w:hyperlink r:id="rId280" w:tgtFrame="_blank" w:history="1">
+      <w:hyperlink r:id="rId279" w:tgtFrame="_blank" w:history="1">
         <w:r>
           <w:rPr>
             <w:rStyle w:val="Hyperlink"/>
@@ -6782,7 +7334,7 @@
           <w:szCs w:val="20"/>
         </w:rPr>
       </w:pPr>
-      <w:hyperlink r:id="rId281" w:tgtFrame="_blank" w:history="1">
+      <w:hyperlink r:id="rId280" w:tgtFrame="_blank" w:history="1">
         <w:r>
           <w:rPr>
             <w:rStyle w:val="Hyperlink"/>
@@ -6806,7 +7358,7 @@
           <w:szCs w:val="20"/>
         </w:rPr>
       </w:pPr>
-      <w:hyperlink r:id="rId282" w:tgtFrame="_blank" w:history="1">
+      <w:hyperlink r:id="rId281" w:tgtFrame="_blank" w:history="1">
         <w:r>
           <w:rPr>
             <w:rStyle w:val="Hyperlink"/>
@@ -6840,8 +7392,22 @@
           <w:sz w:val="20"/>
           <w:szCs w:val="20"/>
         </w:rPr>
-        <w:t>Client List:</w:t>
-      </w:r>
+        <w:t>Client List</w:t>
+      </w:r>
+      <w:proofErr w:type="gramStart"/>
+      <w:r>
+        <w:rPr>
+          <w:rStyle w:val="tl8wme"/>
+          <w:rFonts w:ascii="Arial" w:hAnsi="Arial" w:cs="Arial"/>
+          <w:b/>
+          <w:bCs/>
+          <w:color w:val="263238"/>
+          <w:sz w:val="20"/>
+          <w:szCs w:val="20"/>
+        </w:rPr>
+        <w:t>:</w:t>
+      </w:r>
+      <w:proofErr w:type="gramEnd"/>
       <w:r>
         <w:rPr>
           <w:rFonts w:ascii="Arial" w:hAnsi="Arial" w:cs="Arial"/>
@@ -6860,7 +7426,7 @@
         </w:rPr>
         <w:br/>
       </w:r>
-      <w:hyperlink r:id="rId283" w:tgtFrame="_blank" w:history="1">
+      <w:hyperlink r:id="rId282" w:tgtFrame="_blank" w:history="1">
         <w:r>
           <w:rPr>
             <w:rStyle w:val="Hyperlink"/>
@@ -6884,7 +7450,7 @@
           <w:szCs w:val="20"/>
         </w:rPr>
       </w:pPr>
-      <w:hyperlink r:id="rId284" w:tgtFrame="_blank" w:history="1">
+      <w:hyperlink r:id="rId283" w:tgtFrame="_blank" w:history="1">
         <w:r>
           <w:rPr>
             <w:rStyle w:val="Hyperlink"/>
@@ -6908,7 +7474,7 @@
           <w:szCs w:val="20"/>
         </w:rPr>
       </w:pPr>
-      <w:hyperlink r:id="rId285" w:tgtFrame="_blank" w:history="1">
+      <w:hyperlink r:id="rId284" w:tgtFrame="_blank" w:history="1">
         <w:r>
           <w:rPr>
             <w:rStyle w:val="Hyperlink"/>
@@ -6932,7 +7498,7 @@
           <w:szCs w:val="20"/>
         </w:rPr>
       </w:pPr>
-      <w:hyperlink r:id="rId286" w:tgtFrame="_blank" w:history="1">
+      <w:hyperlink r:id="rId285" w:tgtFrame="_blank" w:history="1">
         <w:r>
           <w:rPr>
             <w:rStyle w:val="Hyperlink"/>
@@ -6956,7 +7522,7 @@
           <w:szCs w:val="20"/>
         </w:rPr>
       </w:pPr>
-      <w:hyperlink r:id="rId287" w:tgtFrame="_blank" w:history="1">
+      <w:hyperlink r:id="rId286" w:tgtFrame="_blank" w:history="1">
         <w:r>
           <w:rPr>
             <w:rStyle w:val="Hyperlink"/>
@@ -6980,7 +7546,7 @@
           <w:szCs w:val="20"/>
         </w:rPr>
       </w:pPr>
-      <w:hyperlink r:id="rId288" w:tgtFrame="_blank" w:history="1">
+      <w:hyperlink r:id="rId287" w:tgtFrame="_blank" w:history="1">
         <w:r>
           <w:rPr>
             <w:rStyle w:val="Hyperlink"/>
@@ -6998,7 +7564,7 @@
         <w:spacing w:line="240" w:lineRule="atLeast"/>
         <w:textAlignment w:val="top"/>
       </w:pPr>
-      <w:hyperlink r:id="rId289" w:tgtFrame="_blank" w:history="1">
+      <w:hyperlink r:id="rId288" w:tgtFrame="_blank" w:history="1">
         <w:r>
           <w:rPr>
             <w:rStyle w:val="Hyperlink"/>
@@ -7026,6 +7592,7 @@
           <w:szCs w:val="36"/>
         </w:rPr>
       </w:pPr>
+      <w:proofErr w:type="gramStart"/>
       <w:r>
         <w:rPr>
           <w:b/>
@@ -7033,8 +7600,10 @@
           <w:sz w:val="36"/>
           <w:szCs w:val="36"/>
         </w:rPr>
+        <w:lastRenderedPageBreak/>
         <w:t>milkshake</w:t>
       </w:r>
+      <w:proofErr w:type="gramEnd"/>
     </w:p>
     <w:p>
       <w:pPr>
@@ -7047,7 +7616,7 @@
           <w:szCs w:val="20"/>
         </w:rPr>
       </w:pPr>
-      <w:hyperlink r:id="rId290" w:history="1">
+      <w:hyperlink r:id="rId289" w:history="1">
         <w:r>
           <w:rPr>
             <w:rStyle w:val="Hyperlink"/>
@@ -7084,7 +7653,7 @@
           <w:szCs w:val="20"/>
         </w:rPr>
       </w:pPr>
-      <w:hyperlink r:id="rId291" w:history="1">
+      <w:hyperlink r:id="rId290" w:history="1">
         <w:r>
           <w:rPr>
             <w:rStyle w:val="Hyperlink"/>
@@ -7121,7 +7690,7 @@
           <w:szCs w:val="20"/>
         </w:rPr>
       </w:pPr>
-      <w:hyperlink r:id="rId292" w:history="1">
+      <w:hyperlink r:id="rId291" w:history="1">
         <w:r>
           <w:rPr>
             <w:rStyle w:val="Hyperlink"/>
@@ -7153,7 +7722,7 @@
           <w:szCs w:val="20"/>
         </w:rPr>
       </w:pPr>
-      <w:hyperlink r:id="rId293" w:history="1">
+      <w:hyperlink r:id="rId292" w:history="1">
         <w:r>
           <w:rPr>
             <w:rStyle w:val="Hyperlink"/>
@@ -7185,7 +7754,7 @@
           <w:szCs w:val="20"/>
         </w:rPr>
       </w:pPr>
-      <w:hyperlink r:id="rId294" w:history="1">
+      <w:hyperlink r:id="rId293" w:history="1">
         <w:r>
           <w:rPr>
             <w:rStyle w:val="Hyperlink"/>
@@ -7217,7 +7786,7 @@
           <w:szCs w:val="20"/>
         </w:rPr>
       </w:pPr>
-      <w:hyperlink r:id="rId295" w:history="1">
+      <w:hyperlink r:id="rId294" w:history="1">
         <w:r>
           <w:rPr>
             <w:rStyle w:val="Hyperlink"/>
@@ -7257,7 +7826,7 @@
         </w:rPr>
         <w:t xml:space="preserve"> </w:t>
       </w:r>
-      <w:hyperlink r:id="rId296" w:history="1">
+      <w:hyperlink r:id="rId295" w:history="1">
         <w:r>
           <w:rPr>
             <w:rStyle w:val="Hyperlink"/>
@@ -7278,6 +7847,7 @@
         </w:rPr>
         <w:t xml:space="preserve"> </w:t>
       </w:r>
+      <w:proofErr w:type="spellStart"/>
       <w:r>
         <w:rPr>
           <w:rStyle w:val="Hyperlink"/>
@@ -7288,6 +7858,7 @@
         </w:rPr>
         <w:t>avg</w:t>
       </w:r>
+      <w:proofErr w:type="spellEnd"/>
     </w:p>
     <w:p>
       <w:pPr>
@@ -7299,7 +7870,7 @@
           <w:szCs w:val="20"/>
         </w:rPr>
       </w:pPr>
-      <w:hyperlink r:id="rId297" w:history="1">
+      <w:hyperlink r:id="rId296" w:history="1">
         <w:r>
           <w:rPr>
             <w:rStyle w:val="Hyperlink"/>
@@ -7321,6 +7892,7 @@
         </w:rPr>
         <w:t xml:space="preserve"> </w:t>
       </w:r>
+      <w:proofErr w:type="spellStart"/>
       <w:r>
         <w:rPr>
           <w:rFonts w:ascii="Helvetica" w:hAnsi="Helvetica" w:cs="Helvetica"/>
@@ -7331,6 +7903,7 @@
         </w:rPr>
         <w:t>avg</w:t>
       </w:r>
+      <w:proofErr w:type="spellEnd"/>
     </w:p>
     <w:p>
       <w:pPr>
@@ -7342,6 +7915,7 @@
           <w:szCs w:val="28"/>
         </w:rPr>
       </w:pPr>
+      <w:proofErr w:type="gramStart"/>
       <w:r>
         <w:rPr>
           <w:b/>
@@ -7367,7 +7941,17 @@
           <w:sz w:val="20"/>
           <w:szCs w:val="20"/>
         </w:rPr>
-        <w:t>creative ++</w:t>
+        <w:t>creative</w:t>
+      </w:r>
+      <w:proofErr w:type="gramEnd"/>
+      <w:r>
+        <w:rPr>
+          <w:b/>
+          <w:color w:val="F79646" w:themeColor="accent6"/>
+          <w:sz w:val="20"/>
+          <w:szCs w:val="20"/>
+        </w:rPr>
+        <w:t xml:space="preserve"> ++</w:t>
       </w:r>
     </w:p>
     <w:p>
@@ -7385,7 +7969,7 @@
           <w:szCs w:val="20"/>
         </w:rPr>
       </w:pPr>
-      <w:hyperlink r:id="rId298" w:history="1">
+      <w:hyperlink r:id="rId297" w:anchor="sparsh" w:history="1">
         <w:r>
           <w:rPr>
             <w:rStyle w:val="Hyperlink"/>
@@ -7423,7 +8007,7 @@
           <w:szCs w:val="20"/>
         </w:rPr>
       </w:pPr>
-      <w:hyperlink r:id="rId299" w:history="1">
+      <w:hyperlink r:id="rId298" w:anchor="arcade" w:history="1">
         <w:r>
           <w:rPr>
             <w:rStyle w:val="Hyperlink"/>
@@ -7461,7 +8045,7 @@
           <w:szCs w:val="20"/>
         </w:rPr>
       </w:pPr>
-      <w:hyperlink r:id="rId300" w:history="1">
+      <w:hyperlink r:id="rId299" w:anchor="fplus" w:history="1">
         <w:r>
           <w:rPr>
             <w:rStyle w:val="Hyperlink"/>
@@ -7499,7 +8083,7 @@
           <w:szCs w:val="20"/>
         </w:rPr>
       </w:pPr>
-      <w:hyperlink r:id="rId301" w:history="1">
+      <w:hyperlink r:id="rId300" w:history="1">
         <w:r>
           <w:rPr>
             <w:rStyle w:val="Hyperlink"/>
@@ -7537,7 +8121,7 @@
           <w:szCs w:val="20"/>
         </w:rPr>
       </w:pPr>
-      <w:hyperlink r:id="rId302" w:history="1">
+      <w:hyperlink r:id="rId301" w:history="1">
         <w:r>
           <w:rPr>
             <w:rStyle w:val="Hyperlink"/>
@@ -7575,7 +8159,7 @@
           <w:szCs w:val="20"/>
         </w:rPr>
       </w:pPr>
-      <w:hyperlink r:id="rId303" w:history="1">
+      <w:hyperlink r:id="rId302" w:history="1">
         <w:r>
           <w:rPr>
             <w:rStyle w:val="Hyperlink"/>
@@ -7616,7 +8200,7 @@
           <w:szCs w:val="20"/>
         </w:rPr>
       </w:pPr>
-      <w:hyperlink r:id="rId304" w:history="1">
+      <w:hyperlink r:id="rId303" w:history="1">
         <w:r>
           <w:rPr>
             <w:rStyle w:val="Hyperlink"/>
@@ -7654,7 +8238,7 @@
           <w:szCs w:val="20"/>
         </w:rPr>
       </w:pPr>
-      <w:hyperlink r:id="rId305" w:history="1">
+      <w:hyperlink r:id="rId304" w:history="1">
         <w:r>
           <w:rPr>
             <w:rStyle w:val="Hyperlink"/>
@@ -7688,10 +8272,24 @@
           <w:szCs w:val="20"/>
         </w:rPr>
       </w:pPr>
+      <w:r>
+        <w:rPr>
+          <w:rFonts w:ascii="Helvetica" w:hAnsi="Helvetica" w:cs="Helvetica"/>
+          <w:bCs/>
+          <w:color w:val="555555"/>
+          <w:sz w:val="20"/>
+          <w:szCs w:val="20"/>
+        </w:rPr>
+        <w:t>18-mar-2019</w:t>
+      </w:r>
     </w:p>
     <w:p>
       <w:pPr>
         <w:pStyle w:val="ListParagraph"/>
+        <w:numPr>
+          <w:ilvl w:val="0"/>
+          <w:numId w:val="6"/>
+        </w:numPr>
         <w:rPr>
           <w:rFonts w:ascii="Helvetica" w:hAnsi="Helvetica" w:cs="Helvetica"/>
           <w:bCs/>
@@ -7700,43 +8298,7 @@
           <w:szCs w:val="20"/>
         </w:rPr>
       </w:pPr>
-    </w:p>
-    <w:p>
-      <w:pPr>
-        <w:pStyle w:val="ListParagraph"/>
-        <w:rPr>
-          <w:rFonts w:ascii="Helvetica" w:hAnsi="Helvetica" w:cs="Helvetica"/>
-          <w:bCs/>
-          <w:color w:val="555555"/>
-          <w:sz w:val="20"/>
-          <w:szCs w:val="20"/>
-        </w:rPr>
-      </w:pPr>
-    </w:p>
-    <w:p>
-      <w:pPr>
-        <w:pStyle w:val="ListParagraph"/>
-        <w:rPr>
-          <w:rFonts w:ascii="Helvetica" w:hAnsi="Helvetica" w:cs="Helvetica"/>
-          <w:bCs/>
-          <w:color w:val="555555"/>
-          <w:sz w:val="20"/>
-          <w:szCs w:val="20"/>
-        </w:rPr>
-      </w:pPr>
-    </w:p>
-    <w:p>
-      <w:pPr>
-        <w:pStyle w:val="ListParagraph"/>
-        <w:rPr>
-          <w:rFonts w:ascii="Helvetica" w:hAnsi="Helvetica" w:cs="Helvetica"/>
-          <w:bCs/>
-          <w:color w:val="555555"/>
-          <w:sz w:val="20"/>
-          <w:szCs w:val="20"/>
-        </w:rPr>
-      </w:pPr>
-      <w:hyperlink r:id="rId306" w:history="1">
+      <w:hyperlink r:id="rId305" w:history="1">
         <w:r>
           <w:rPr>
             <w:rStyle w:val="Hyperlink"/>
@@ -7745,6 +8307,657 @@
             <w:sz w:val="20"/>
             <w:szCs w:val="20"/>
           </w:rPr>
+          <w:t>http://balkon.kwst.net/site/light/index.html</w:t>
+        </w:r>
+      </w:hyperlink>
+      <w:r>
+        <w:rPr>
+          <w:rFonts w:ascii="Helvetica" w:hAnsi="Helvetica" w:cs="Helvetica"/>
+          <w:bCs/>
+          <w:color w:val="555555"/>
+          <w:sz w:val="20"/>
+          <w:szCs w:val="20"/>
+        </w:rPr>
+        <w:t xml:space="preserve"> </w:t>
+      </w:r>
+    </w:p>
+    <w:p>
+      <w:pPr>
+        <w:pStyle w:val="ListParagraph"/>
+        <w:numPr>
+          <w:ilvl w:val="0"/>
+          <w:numId w:val="6"/>
+        </w:numPr>
+        <w:rPr>
+          <w:rFonts w:ascii="Helvetica" w:hAnsi="Helvetica" w:cs="Helvetica"/>
+          <w:bCs/>
+          <w:color w:val="555555"/>
+          <w:sz w:val="20"/>
+          <w:szCs w:val="20"/>
+        </w:rPr>
+      </w:pPr>
+      <w:hyperlink r:id="rId306" w:history="1">
+        <w:r>
+          <w:rPr>
+            <w:rStyle w:val="Hyperlink"/>
+            <w:rFonts w:ascii="Helvetica" w:hAnsi="Helvetica" w:cs="Helvetica"/>
+            <w:bCs/>
+            <w:sz w:val="20"/>
+            <w:szCs w:val="20"/>
+          </w:rPr>
+          <w:t>https://expert-themes.com/html/emarat/index.html</w:t>
+        </w:r>
+      </w:hyperlink>
+      <w:r>
+        <w:rPr>
+          <w:rFonts w:ascii="Helvetica" w:hAnsi="Helvetica" w:cs="Helvetica"/>
+          <w:bCs/>
+          <w:color w:val="555555"/>
+          <w:sz w:val="20"/>
+          <w:szCs w:val="20"/>
+        </w:rPr>
+        <w:t xml:space="preserve"> </w:t>
+      </w:r>
+    </w:p>
+    <w:p>
+      <w:pPr>
+        <w:pStyle w:val="ListParagraph"/>
+        <w:numPr>
+          <w:ilvl w:val="0"/>
+          <w:numId w:val="6"/>
+        </w:numPr>
+        <w:rPr>
+          <w:rFonts w:ascii="Helvetica" w:hAnsi="Helvetica" w:cs="Helvetica"/>
+          <w:bCs/>
+          <w:color w:val="555555"/>
+          <w:sz w:val="20"/>
+          <w:szCs w:val="20"/>
+        </w:rPr>
+      </w:pPr>
+      <w:hyperlink r:id="rId307" w:history="1">
+        <w:r>
+          <w:rPr>
+            <w:rStyle w:val="Hyperlink"/>
+            <w:rFonts w:ascii="Helvetica" w:hAnsi="Helvetica" w:cs="Helvetica"/>
+            <w:bCs/>
+            <w:sz w:val="20"/>
+            <w:szCs w:val="20"/>
+          </w:rPr>
+          <w:t>http://t.commonsupport.com/modrox/</w:t>
+        </w:r>
+      </w:hyperlink>
+      <w:r>
+        <w:rPr>
+          <w:rFonts w:ascii="Helvetica" w:hAnsi="Helvetica" w:cs="Helvetica"/>
+          <w:bCs/>
+          <w:color w:val="555555"/>
+          <w:sz w:val="20"/>
+          <w:szCs w:val="20"/>
+        </w:rPr>
+        <w:t xml:space="preserve"> </w:t>
+      </w:r>
+    </w:p>
+    <w:p>
+      <w:pPr>
+        <w:pStyle w:val="ListParagraph"/>
+        <w:numPr>
+          <w:ilvl w:val="0"/>
+          <w:numId w:val="6"/>
+        </w:numPr>
+        <w:rPr>
+          <w:rFonts w:ascii="Helvetica" w:hAnsi="Helvetica" w:cs="Helvetica"/>
+          <w:bCs/>
+          <w:color w:val="555555"/>
+          <w:sz w:val="20"/>
+          <w:szCs w:val="20"/>
+        </w:rPr>
+      </w:pPr>
+      <w:hyperlink r:id="rId308" w:history="1">
+        <w:r>
+          <w:rPr>
+            <w:rStyle w:val="Hyperlink"/>
+            <w:rFonts w:ascii="Helvetica" w:hAnsi="Helvetica" w:cs="Helvetica"/>
+            <w:bCs/>
+            <w:sz w:val="20"/>
+            <w:szCs w:val="20"/>
+          </w:rPr>
+          <w:t>https://expert-themes.com/html/contra/index-5.html</w:t>
+        </w:r>
+      </w:hyperlink>
+      <w:r>
+        <w:rPr>
+          <w:rFonts w:ascii="Helvetica" w:hAnsi="Helvetica" w:cs="Helvetica"/>
+          <w:bCs/>
+          <w:color w:val="555555"/>
+          <w:sz w:val="20"/>
+          <w:szCs w:val="20"/>
+        </w:rPr>
+        <w:t xml:space="preserve"> </w:t>
+      </w:r>
+    </w:p>
+    <w:p>
+      <w:pPr>
+        <w:pStyle w:val="ListParagraph"/>
+        <w:numPr>
+          <w:ilvl w:val="0"/>
+          <w:numId w:val="6"/>
+        </w:numPr>
+        <w:rPr>
+          <w:rFonts w:ascii="Helvetica" w:hAnsi="Helvetica" w:cs="Helvetica"/>
+          <w:bCs/>
+          <w:color w:val="555555"/>
+          <w:sz w:val="20"/>
+          <w:szCs w:val="20"/>
+        </w:rPr>
+      </w:pPr>
+      <w:hyperlink r:id="rId309" w:history="1">
+        <w:r>
+          <w:rPr>
+            <w:rStyle w:val="Hyperlink"/>
+            <w:rFonts w:ascii="Helvetica" w:hAnsi="Helvetica" w:cs="Helvetica"/>
+            <w:bCs/>
+            <w:sz w:val="20"/>
+            <w:szCs w:val="20"/>
+          </w:rPr>
+          <w:t>http://thewebmax.com/constrot/index.html</w:t>
+        </w:r>
+      </w:hyperlink>
+      <w:r>
+        <w:rPr>
+          <w:rFonts w:ascii="Helvetica" w:hAnsi="Helvetica" w:cs="Helvetica"/>
+          <w:bCs/>
+          <w:color w:val="555555"/>
+          <w:sz w:val="20"/>
+          <w:szCs w:val="20"/>
+        </w:rPr>
+        <w:t xml:space="preserve"> </w:t>
+      </w:r>
+    </w:p>
+    <w:p>
+      <w:pPr>
+        <w:pStyle w:val="ListParagraph"/>
+        <w:numPr>
+          <w:ilvl w:val="0"/>
+          <w:numId w:val="6"/>
+        </w:numPr>
+        <w:rPr>
+          <w:rFonts w:ascii="Helvetica" w:hAnsi="Helvetica" w:cs="Helvetica"/>
+          <w:bCs/>
+          <w:color w:val="555555"/>
+          <w:sz w:val="20"/>
+          <w:szCs w:val="20"/>
+        </w:rPr>
+      </w:pPr>
+      <w:hyperlink r:id="rId310" w:history="1">
+        <w:r>
+          <w:rPr>
+            <w:rStyle w:val="Hyperlink"/>
+            <w:rFonts w:ascii="Helvetica" w:hAnsi="Helvetica" w:cs="Helvetica"/>
+            <w:bCs/>
+            <w:sz w:val="20"/>
+            <w:szCs w:val="20"/>
+          </w:rPr>
+          <w:t>http://bdevs.co/basa/basa/index.html</w:t>
+        </w:r>
+      </w:hyperlink>
+      <w:r>
+        <w:rPr>
+          <w:rFonts w:ascii="Helvetica" w:hAnsi="Helvetica" w:cs="Helvetica"/>
+          <w:bCs/>
+          <w:color w:val="555555"/>
+          <w:sz w:val="20"/>
+          <w:szCs w:val="20"/>
+        </w:rPr>
+        <w:t xml:space="preserve"> </w:t>
+      </w:r>
+    </w:p>
+    <w:p>
+      <w:pPr>
+        <w:pStyle w:val="ListParagraph"/>
+        <w:ind w:left="1080"/>
+        <w:rPr>
+          <w:rFonts w:ascii="Helvetica" w:hAnsi="Helvetica" w:cs="Helvetica"/>
+          <w:bCs/>
+          <w:color w:val="555555"/>
+          <w:sz w:val="20"/>
+          <w:szCs w:val="20"/>
+        </w:rPr>
+      </w:pPr>
+    </w:p>
+    <w:p>
+      <w:pPr>
+        <w:pStyle w:val="ListParagraph"/>
+        <w:rPr>
+          <w:rFonts w:ascii="Helvetica" w:hAnsi="Helvetica" w:cs="Helvetica"/>
+          <w:bCs/>
+          <w:color w:val="555555"/>
+          <w:sz w:val="20"/>
+          <w:szCs w:val="20"/>
+        </w:rPr>
+      </w:pPr>
+      <w:r>
+        <w:rPr>
+          <w:rFonts w:ascii="Helvetica" w:hAnsi="Helvetica" w:cs="Helvetica"/>
+          <w:bCs/>
+          <w:color w:val="555555"/>
+          <w:sz w:val="20"/>
+          <w:szCs w:val="20"/>
+        </w:rPr>
+        <w:t>20-mar-2019</w:t>
+      </w:r>
+    </w:p>
+    <w:p>
+      <w:pPr>
+        <w:pStyle w:val="ListParagraph"/>
+        <w:numPr>
+          <w:ilvl w:val="0"/>
+          <w:numId w:val="7"/>
+        </w:numPr>
+        <w:rPr>
+          <w:rFonts w:ascii="Helvetica" w:hAnsi="Helvetica" w:cs="Helvetica"/>
+          <w:bCs/>
+          <w:color w:val="555555"/>
+          <w:sz w:val="20"/>
+          <w:szCs w:val="20"/>
+        </w:rPr>
+      </w:pPr>
+      <w:hyperlink r:id="rId311" w:history="1">
+        <w:r>
+          <w:rPr>
+            <w:rStyle w:val="Hyperlink"/>
+            <w:rFonts w:ascii="Helvetica" w:hAnsi="Helvetica" w:cs="Helvetica"/>
+            <w:bCs/>
+            <w:sz w:val="20"/>
+            <w:szCs w:val="20"/>
+          </w:rPr>
+          <w:t>http://thememajestic.com/modern/index.html</w:t>
+        </w:r>
+      </w:hyperlink>
+      <w:r>
+        <w:rPr>
+          <w:rFonts w:ascii="Helvetica" w:hAnsi="Helvetica" w:cs="Helvetica"/>
+          <w:bCs/>
+          <w:color w:val="555555"/>
+          <w:sz w:val="20"/>
+          <w:szCs w:val="20"/>
+        </w:rPr>
+        <w:t xml:space="preserve"> </w:t>
+      </w:r>
+    </w:p>
+    <w:p>
+      <w:pPr>
+        <w:pStyle w:val="ListParagraph"/>
+        <w:numPr>
+          <w:ilvl w:val="0"/>
+          <w:numId w:val="7"/>
+        </w:numPr>
+        <w:rPr>
+          <w:rFonts w:ascii="Helvetica" w:hAnsi="Helvetica" w:cs="Helvetica"/>
+          <w:bCs/>
+          <w:color w:val="555555"/>
+          <w:sz w:val="20"/>
+          <w:szCs w:val="20"/>
+        </w:rPr>
+      </w:pPr>
+      <w:hyperlink r:id="rId312" w:history="1">
+        <w:r>
+          <w:rPr>
+            <w:rStyle w:val="Hyperlink"/>
+            <w:rFonts w:ascii="Helvetica" w:hAnsi="Helvetica" w:cs="Helvetica"/>
+            <w:bCs/>
+            <w:sz w:val="20"/>
+            <w:szCs w:val="20"/>
+          </w:rPr>
+          <w:t>https://expert-themes.com/html/contra/index-2.html</w:t>
+        </w:r>
+      </w:hyperlink>
+      <w:r>
+        <w:rPr>
+          <w:rFonts w:ascii="Helvetica" w:hAnsi="Helvetica" w:cs="Helvetica"/>
+          <w:bCs/>
+          <w:color w:val="555555"/>
+          <w:sz w:val="20"/>
+          <w:szCs w:val="20"/>
+        </w:rPr>
+        <w:t xml:space="preserve"> </w:t>
+      </w:r>
+    </w:p>
+    <w:p>
+      <w:pPr>
+        <w:pStyle w:val="ListParagraph"/>
+        <w:numPr>
+          <w:ilvl w:val="0"/>
+          <w:numId w:val="7"/>
+        </w:numPr>
+        <w:rPr>
+          <w:rFonts w:ascii="Helvetica" w:hAnsi="Helvetica" w:cs="Helvetica"/>
+          <w:bCs/>
+          <w:color w:val="555555"/>
+          <w:sz w:val="20"/>
+          <w:szCs w:val="20"/>
+        </w:rPr>
+      </w:pPr>
+      <w:hyperlink r:id="rId313" w:history="1">
+        <w:r>
+          <w:rPr>
+            <w:rStyle w:val="Hyperlink"/>
+            <w:rFonts w:ascii="Helvetica" w:hAnsi="Helvetica" w:cs="Helvetica"/>
+            <w:bCs/>
+            <w:sz w:val="20"/>
+            <w:szCs w:val="20"/>
+          </w:rPr>
+          <w:t>http://webpro.themepul.com/konok/demo/Konok/index-2.html#</w:t>
+        </w:r>
+      </w:hyperlink>
+      <w:r>
+        <w:rPr>
+          <w:rFonts w:ascii="Helvetica" w:hAnsi="Helvetica" w:cs="Helvetica"/>
+          <w:bCs/>
+          <w:color w:val="555555"/>
+          <w:sz w:val="20"/>
+          <w:szCs w:val="20"/>
+        </w:rPr>
+        <w:t xml:space="preserve"> </w:t>
+      </w:r>
+    </w:p>
+    <w:p>
+      <w:pPr>
+        <w:pStyle w:val="ListParagraph"/>
+        <w:numPr>
+          <w:ilvl w:val="0"/>
+          <w:numId w:val="7"/>
+        </w:numPr>
+        <w:rPr>
+          <w:rFonts w:ascii="Helvetica" w:hAnsi="Helvetica" w:cs="Helvetica"/>
+          <w:bCs/>
+          <w:color w:val="555555"/>
+          <w:sz w:val="20"/>
+          <w:szCs w:val="20"/>
+        </w:rPr>
+      </w:pPr>
+      <w:hyperlink r:id="rId314" w:history="1">
+        <w:r>
+          <w:rPr>
+            <w:rStyle w:val="Hyperlink"/>
+            <w:rFonts w:ascii="Helvetica" w:hAnsi="Helvetica" w:cs="Helvetica"/>
+            <w:bCs/>
+            <w:sz w:val="20"/>
+            <w:szCs w:val="20"/>
+          </w:rPr>
+          <w:t>https://freebw.com/aweae/templates/spendora/index6.html</w:t>
+        </w:r>
+      </w:hyperlink>
+      <w:r>
+        <w:rPr>
+          <w:rFonts w:ascii="Helvetica" w:hAnsi="Helvetica" w:cs="Helvetica"/>
+          <w:bCs/>
+          <w:color w:val="555555"/>
+          <w:sz w:val="20"/>
+          <w:szCs w:val="20"/>
+        </w:rPr>
+        <w:t xml:space="preserve"> </w:t>
+      </w:r>
+    </w:p>
+    <w:p>
+      <w:pPr>
+        <w:pStyle w:val="ListParagraph"/>
+        <w:numPr>
+          <w:ilvl w:val="0"/>
+          <w:numId w:val="7"/>
+        </w:numPr>
+        <w:rPr>
+          <w:rFonts w:ascii="Helvetica" w:hAnsi="Helvetica" w:cs="Helvetica"/>
+          <w:bCs/>
+          <w:color w:val="555555"/>
+          <w:sz w:val="20"/>
+          <w:szCs w:val="20"/>
+        </w:rPr>
+      </w:pPr>
+      <w:hyperlink r:id="rId315" w:history="1">
+        <w:r>
+          <w:rPr>
+            <w:rStyle w:val="Hyperlink"/>
+            <w:rFonts w:ascii="Helvetica" w:hAnsi="Helvetica" w:cs="Helvetica"/>
+            <w:bCs/>
+            <w:sz w:val="20"/>
+            <w:szCs w:val="20"/>
+          </w:rPr>
+          <w:t>http://wahabali.com/work/architecture/index.html</w:t>
+        </w:r>
+      </w:hyperlink>
+      <w:r>
+        <w:rPr>
+          <w:rFonts w:ascii="Helvetica" w:hAnsi="Helvetica" w:cs="Helvetica"/>
+          <w:bCs/>
+          <w:color w:val="555555"/>
+          <w:sz w:val="20"/>
+          <w:szCs w:val="20"/>
+        </w:rPr>
+        <w:t xml:space="preserve"> </w:t>
+      </w:r>
+    </w:p>
+    <w:p>
+      <w:pPr>
+        <w:pStyle w:val="ListParagraph"/>
+        <w:numPr>
+          <w:ilvl w:val="0"/>
+          <w:numId w:val="7"/>
+        </w:numPr>
+        <w:rPr>
+          <w:rFonts w:ascii="Helvetica" w:hAnsi="Helvetica" w:cs="Helvetica"/>
+          <w:bCs/>
+          <w:color w:val="555555"/>
+          <w:sz w:val="20"/>
+          <w:szCs w:val="20"/>
+        </w:rPr>
+      </w:pPr>
+      <w:hyperlink r:id="rId316" w:history="1">
+        <w:r>
+          <w:rPr>
+            <w:rStyle w:val="Hyperlink"/>
+            <w:rFonts w:ascii="Helvetica" w:hAnsi="Helvetica" w:cs="Helvetica"/>
+            <w:bCs/>
+            <w:sz w:val="20"/>
+            <w:szCs w:val="20"/>
+          </w:rPr>
+          <w:t>http://world5.commonsupport.com/html/havana/</w:t>
+        </w:r>
+      </w:hyperlink>
+      <w:r>
+        <w:rPr>
+          <w:rFonts w:ascii="Helvetica" w:hAnsi="Helvetica" w:cs="Helvetica"/>
+          <w:bCs/>
+          <w:color w:val="555555"/>
+          <w:sz w:val="20"/>
+          <w:szCs w:val="20"/>
+        </w:rPr>
+        <w:t xml:space="preserve"> </w:t>
+      </w:r>
+    </w:p>
+    <w:p>
+      <w:pPr>
+        <w:pStyle w:val="ListParagraph"/>
+        <w:numPr>
+          <w:ilvl w:val="0"/>
+          <w:numId w:val="7"/>
+        </w:numPr>
+        <w:rPr>
+          <w:rFonts w:ascii="Helvetica" w:hAnsi="Helvetica" w:cs="Helvetica"/>
+          <w:bCs/>
+          <w:color w:val="555555"/>
+          <w:sz w:val="20"/>
+          <w:szCs w:val="20"/>
+        </w:rPr>
+      </w:pPr>
+      <w:hyperlink r:id="rId317" w:history="1">
+        <w:r>
+          <w:rPr>
+            <w:rStyle w:val="Hyperlink"/>
+            <w:rFonts w:ascii="Helvetica" w:hAnsi="Helvetica" w:cs="Helvetica"/>
+            <w:bCs/>
+            <w:sz w:val="20"/>
+            <w:szCs w:val="20"/>
+          </w:rPr>
+          <w:t>http://themes.potenzaglobalsolutions.com/html/webster-responsive-multi-purpose-html5-template/index-construction.html</w:t>
+        </w:r>
+      </w:hyperlink>
+      <w:r>
+        <w:rPr>
+          <w:rFonts w:ascii="Helvetica" w:hAnsi="Helvetica" w:cs="Helvetica"/>
+          <w:bCs/>
+          <w:color w:val="555555"/>
+          <w:sz w:val="20"/>
+          <w:szCs w:val="20"/>
+        </w:rPr>
+        <w:t xml:space="preserve"> </w:t>
+      </w:r>
+    </w:p>
+    <w:p>
+      <w:pPr>
+        <w:pStyle w:val="ListParagraph"/>
+        <w:numPr>
+          <w:ilvl w:val="0"/>
+          <w:numId w:val="7"/>
+        </w:numPr>
+        <w:rPr>
+          <w:rFonts w:ascii="Helvetica" w:hAnsi="Helvetica" w:cs="Helvetica"/>
+          <w:bCs/>
+          <w:color w:val="555555"/>
+          <w:sz w:val="20"/>
+          <w:szCs w:val="20"/>
+        </w:rPr>
+      </w:pPr>
+      <w:hyperlink r:id="rId318" w:history="1">
+        <w:r>
+          <w:rPr>
+            <w:rStyle w:val="Hyperlink"/>
+            <w:rFonts w:ascii="Helvetica" w:hAnsi="Helvetica" w:cs="Helvetica"/>
+            <w:bCs/>
+            <w:sz w:val="20"/>
+            <w:szCs w:val="20"/>
+          </w:rPr>
+          <w:t>http://specthemes.com/dreamhouse-template/dreamhouse/home-parallax.html</w:t>
+        </w:r>
+      </w:hyperlink>
+      <w:r>
+        <w:rPr>
+          <w:rFonts w:ascii="Helvetica" w:hAnsi="Helvetica" w:cs="Helvetica"/>
+          <w:bCs/>
+          <w:color w:val="555555"/>
+          <w:sz w:val="20"/>
+          <w:szCs w:val="20"/>
+        </w:rPr>
+        <w:t xml:space="preserve"> </w:t>
+      </w:r>
+    </w:p>
+    <w:p>
+      <w:pPr>
+        <w:pStyle w:val="ListParagraph"/>
+        <w:numPr>
+          <w:ilvl w:val="0"/>
+          <w:numId w:val="7"/>
+        </w:numPr>
+        <w:rPr>
+          <w:rFonts w:ascii="Helvetica" w:hAnsi="Helvetica" w:cs="Helvetica"/>
+          <w:bCs/>
+          <w:color w:val="555555"/>
+          <w:sz w:val="20"/>
+          <w:szCs w:val="20"/>
+        </w:rPr>
+      </w:pPr>
+      <w:hyperlink r:id="rId319" w:history="1">
+        <w:r>
+          <w:rPr>
+            <w:rStyle w:val="Hyperlink"/>
+            <w:rFonts w:ascii="Helvetica" w:hAnsi="Helvetica" w:cs="Helvetica"/>
+            <w:bCs/>
+            <w:sz w:val="20"/>
+            <w:szCs w:val="20"/>
+          </w:rPr>
+          <w:t>https://expert-themes.com/html/ourland-green/</w:t>
+        </w:r>
+      </w:hyperlink>
+      <w:r>
+        <w:rPr>
+          <w:rFonts w:ascii="Helvetica" w:hAnsi="Helvetica" w:cs="Helvetica"/>
+          <w:bCs/>
+          <w:color w:val="555555"/>
+          <w:sz w:val="20"/>
+          <w:szCs w:val="20"/>
+        </w:rPr>
+        <w:t xml:space="preserve"> </w:t>
+      </w:r>
+    </w:p>
+    <w:p>
+      <w:pPr>
+        <w:pStyle w:val="ListParagraph"/>
+        <w:numPr>
+          <w:ilvl w:val="0"/>
+          <w:numId w:val="7"/>
+        </w:numPr>
+        <w:rPr>
+          <w:rFonts w:ascii="Helvetica" w:hAnsi="Helvetica" w:cs="Helvetica"/>
+          <w:bCs/>
+          <w:color w:val="555555"/>
+          <w:sz w:val="20"/>
+          <w:szCs w:val="20"/>
+        </w:rPr>
+      </w:pPr>
+      <w:r>
+        <w:rPr>
+          <w:rFonts w:ascii="Helvetica" w:hAnsi="Helvetica" w:cs="Helvetica"/>
+          <w:bCs/>
+          <w:color w:val="555555"/>
+          <w:sz w:val="20"/>
+          <w:szCs w:val="20"/>
+        </w:rPr>
+        <w:t>http://velikorodnov.com/html/spa-construction/construction/multi-page/</w:t>
+      </w:r>
+    </w:p>
+    <w:p>
+      <w:pPr>
+        <w:pStyle w:val="ListParagraph"/>
+        <w:rPr>
+          <w:rFonts w:ascii="Helvetica" w:hAnsi="Helvetica" w:cs="Helvetica"/>
+          <w:bCs/>
+          <w:color w:val="555555"/>
+          <w:sz w:val="20"/>
+          <w:szCs w:val="20"/>
+        </w:rPr>
+      </w:pPr>
+    </w:p>
+    <w:p>
+      <w:pPr>
+        <w:pStyle w:val="ListParagraph"/>
+        <w:rPr>
+          <w:rFonts w:ascii="Helvetica" w:hAnsi="Helvetica" w:cs="Helvetica"/>
+          <w:bCs/>
+          <w:color w:val="555555"/>
+          <w:sz w:val="20"/>
+          <w:szCs w:val="20"/>
+        </w:rPr>
+      </w:pPr>
+    </w:p>
+    <w:p>
+      <w:pPr>
+        <w:pStyle w:val="ListParagraph"/>
+        <w:rPr>
+          <w:rFonts w:ascii="Helvetica" w:hAnsi="Helvetica" w:cs="Helvetica"/>
+          <w:bCs/>
+          <w:color w:val="555555"/>
+          <w:sz w:val="20"/>
+          <w:szCs w:val="20"/>
+        </w:rPr>
+      </w:pPr>
+      <w:hyperlink r:id="rId320" w:anchor="content" w:history="1">
+        <w:r>
+          <w:rPr>
+            <w:rStyle w:val="Hyperlink"/>
+            <w:rFonts w:ascii="Helvetica" w:hAnsi="Helvetica" w:cs="Helvetica"/>
+            <w:bCs/>
+            <w:sz w:val="20"/>
+            <w:szCs w:val="20"/>
+          </w:rPr>
           <w:t>https://themeforest.net/category/site-templates?term=architecture#content</w:t>
         </w:r>
       </w:hyperlink>
@@ -7756,8 +8969,747 @@
           <w:sz w:val="20"/>
           <w:szCs w:val="20"/>
         </w:rPr>
-        <w:t xml:space="preserve">  upto go arch</w:t>
-      </w:r>
+        <w:t xml:space="preserve">  </w:t>
+      </w:r>
+      <w:proofErr w:type="spellStart"/>
+      <w:r>
+        <w:rPr>
+          <w:rFonts w:ascii="Helvetica" w:hAnsi="Helvetica" w:cs="Helvetica"/>
+          <w:bCs/>
+          <w:color w:val="555555"/>
+          <w:sz w:val="20"/>
+          <w:szCs w:val="20"/>
+        </w:rPr>
+        <w:t>upto</w:t>
+      </w:r>
+      <w:proofErr w:type="spellEnd"/>
+      <w:r>
+        <w:rPr>
+          <w:rFonts w:ascii="Helvetica" w:hAnsi="Helvetica" w:cs="Helvetica"/>
+          <w:bCs/>
+          <w:color w:val="555555"/>
+          <w:sz w:val="20"/>
+          <w:szCs w:val="20"/>
+        </w:rPr>
+        <w:t xml:space="preserve"> go arch</w:t>
+      </w:r>
+    </w:p>
+    <w:p>
+      <w:pPr>
+        <w:rPr>
+          <w:b/>
+          <w:color w:val="9BBB59" w:themeColor="accent3"/>
+          <w:sz w:val="36"/>
+          <w:szCs w:val="36"/>
+        </w:rPr>
+      </w:pPr>
+      <w:proofErr w:type="spellStart"/>
+      <w:r>
+        <w:rPr>
+          <w:b/>
+          <w:color w:val="9BBB59" w:themeColor="accent3"/>
+          <w:sz w:val="36"/>
+          <w:szCs w:val="36"/>
+        </w:rPr>
+        <w:t>Amitech</w:t>
+      </w:r>
+      <w:proofErr w:type="spellEnd"/>
+    </w:p>
+    <w:p>
+      <w:r>
+        <w:rPr>
+          <w:rFonts w:ascii="Arial" w:hAnsi="Arial" w:cs="Arial"/>
+          <w:color w:val="263238"/>
+          <w:sz w:val="20"/>
+          <w:szCs w:val="20"/>
+        </w:rPr>
+        <w:t> </w:t>
+      </w:r>
+      <w:hyperlink r:id="rId321" w:tgtFrame="_blank" w:history="1">
+        <w:r>
+          <w:rPr>
+            <w:rStyle w:val="Hyperlink"/>
+            <w:rFonts w:ascii="Arial" w:hAnsi="Arial" w:cs="Arial"/>
+            <w:color w:val="263238"/>
+            <w:sz w:val="20"/>
+            <w:szCs w:val="20"/>
+          </w:rPr>
+          <w:t>http://templines.rocks/html/sokolcov/moresa/01_home-1.html</w:t>
+        </w:r>
+      </w:hyperlink>
+      <w:r>
+        <w:t xml:space="preserve"> </w:t>
+      </w:r>
+      <w:r>
+        <w:rPr>
+          <w:rFonts w:ascii="Arial" w:hAnsi="Arial" w:cs="Arial"/>
+          <w:color w:val="263238"/>
+          <w:sz w:val="20"/>
+          <w:szCs w:val="20"/>
+        </w:rPr>
+        <w:br/>
+      </w:r>
+      <w:hyperlink r:id="rId322" w:tgtFrame="_blank" w:history="1">
+        <w:r>
+          <w:rPr>
+            <w:rStyle w:val="Hyperlink"/>
+            <w:rFonts w:ascii="Arial" w:hAnsi="Arial" w:cs="Arial"/>
+            <w:color w:val="263238"/>
+            <w:sz w:val="20"/>
+            <w:szCs w:val="20"/>
+          </w:rPr>
+          <w:t>http://t.commonsupport.com/zemen/index-3.html</w:t>
+        </w:r>
+      </w:hyperlink>
+      <w:r>
+        <w:t xml:space="preserve"> </w:t>
+      </w:r>
+      <w:r>
+        <w:rPr>
+          <w:rFonts w:ascii="Arial" w:hAnsi="Arial" w:cs="Arial"/>
+          <w:color w:val="263238"/>
+          <w:sz w:val="20"/>
+          <w:szCs w:val="20"/>
+        </w:rPr>
+        <w:br/>
+      </w:r>
+      <w:hyperlink r:id="rId323" w:tgtFrame="_blank" w:history="1">
+        <w:r>
+          <w:rPr>
+            <w:rStyle w:val="Hyperlink"/>
+            <w:rFonts w:ascii="Arial" w:hAnsi="Arial" w:cs="Arial"/>
+            <w:color w:val="263238"/>
+            <w:sz w:val="20"/>
+            <w:szCs w:val="20"/>
+          </w:rPr>
+          <w:t>https://demo.goodlayers.com/financity/demo2/</w:t>
+        </w:r>
+      </w:hyperlink>
+      <w:r>
+        <w:rPr>
+          <w:rFonts w:ascii="Arial" w:hAnsi="Arial" w:cs="Arial"/>
+          <w:color w:val="263238"/>
+          <w:sz w:val="20"/>
+          <w:szCs w:val="20"/>
+        </w:rPr>
+        <w:br/>
+      </w:r>
+      <w:hyperlink r:id="rId324" w:tgtFrame="_blank" w:history="1">
+        <w:r>
+          <w:rPr>
+            <w:rStyle w:val="Hyperlink"/>
+            <w:rFonts w:ascii="Arial" w:hAnsi="Arial" w:cs="Arial"/>
+            <w:color w:val="263238"/>
+            <w:sz w:val="20"/>
+            <w:szCs w:val="20"/>
+          </w:rPr>
+          <w:t>http://moonart.net.ua/invisio-black/index.html#home</w:t>
+        </w:r>
+      </w:hyperlink>
+    </w:p>
+    <w:p>
+      <w:r>
+        <w:t>20 mar 2019</w:t>
+      </w:r>
+    </w:p>
+    <w:p>
+      <w:pPr>
+        <w:pStyle w:val="ListParagraph"/>
+        <w:numPr>
+          <w:ilvl w:val="0"/>
+          <w:numId w:val="8"/>
+        </w:numPr>
+        <w:rPr>
+          <w:rFonts w:ascii="Helvetica" w:hAnsi="Helvetica" w:cs="Helvetica"/>
+          <w:bCs/>
+          <w:color w:val="555555"/>
+          <w:sz w:val="20"/>
+          <w:szCs w:val="20"/>
+        </w:rPr>
+      </w:pPr>
+      <w:hyperlink r:id="rId325" w:history="1">
+        <w:r>
+          <w:rPr>
+            <w:rStyle w:val="Hyperlink"/>
+            <w:rFonts w:ascii="Helvetica" w:hAnsi="Helvetica" w:cs="Helvetica"/>
+            <w:bCs/>
+            <w:sz w:val="20"/>
+            <w:szCs w:val="20"/>
+          </w:rPr>
+          <w:t>http://themeht.com/loptus/html/index-3.html</w:t>
+        </w:r>
+      </w:hyperlink>
+      <w:r>
+        <w:rPr>
+          <w:rFonts w:ascii="Helvetica" w:hAnsi="Helvetica" w:cs="Helvetica"/>
+          <w:bCs/>
+          <w:color w:val="555555"/>
+          <w:sz w:val="20"/>
+          <w:szCs w:val="20"/>
+        </w:rPr>
+        <w:t xml:space="preserve"> </w:t>
+      </w:r>
+    </w:p>
+    <w:p>
+      <w:pPr>
+        <w:pStyle w:val="ListParagraph"/>
+        <w:numPr>
+          <w:ilvl w:val="0"/>
+          <w:numId w:val="8"/>
+        </w:numPr>
+        <w:rPr>
+          <w:rFonts w:ascii="Helvetica" w:hAnsi="Helvetica" w:cs="Helvetica"/>
+          <w:bCs/>
+          <w:color w:val="555555"/>
+          <w:sz w:val="20"/>
+          <w:szCs w:val="20"/>
+        </w:rPr>
+      </w:pPr>
+      <w:hyperlink r:id="rId326" w:history="1">
+        <w:r>
+          <w:rPr>
+            <w:rStyle w:val="Hyperlink"/>
+            <w:rFonts w:ascii="Helvetica" w:hAnsi="Helvetica" w:cs="Helvetica"/>
+            <w:bCs/>
+            <w:sz w:val="20"/>
+            <w:szCs w:val="20"/>
+          </w:rPr>
+          <w:t>http://t.commonsupport.com/timisoara/index.html</w:t>
+        </w:r>
+      </w:hyperlink>
+      <w:r>
+        <w:rPr>
+          <w:rFonts w:ascii="Helvetica" w:hAnsi="Helvetica" w:cs="Helvetica"/>
+          <w:bCs/>
+          <w:color w:val="555555"/>
+          <w:sz w:val="20"/>
+          <w:szCs w:val="20"/>
+        </w:rPr>
+        <w:t xml:space="preserve"> </w:t>
+      </w:r>
+    </w:p>
+    <w:p>
+      <w:pPr>
+        <w:pStyle w:val="ListParagraph"/>
+        <w:numPr>
+          <w:ilvl w:val="0"/>
+          <w:numId w:val="8"/>
+        </w:numPr>
+        <w:rPr>
+          <w:rFonts w:ascii="Helvetica" w:hAnsi="Helvetica" w:cs="Helvetica"/>
+          <w:bCs/>
+          <w:color w:val="555555"/>
+          <w:sz w:val="20"/>
+          <w:szCs w:val="20"/>
+        </w:rPr>
+      </w:pPr>
+      <w:hyperlink r:id="rId327" w:history="1">
+        <w:r>
+          <w:rPr>
+            <w:rStyle w:val="Hyperlink"/>
+            <w:rFonts w:ascii="Helvetica" w:hAnsi="Helvetica" w:cs="Helvetica"/>
+            <w:bCs/>
+            <w:sz w:val="20"/>
+            <w:szCs w:val="20"/>
+          </w:rPr>
+          <w:t>http://t.commonsupport.com/bratis/</w:t>
+        </w:r>
+      </w:hyperlink>
+    </w:p>
+    <w:p>
+      <w:pPr>
+        <w:rPr>
+          <w:rFonts w:ascii="Helvetica" w:hAnsi="Helvetica" w:cs="Helvetica"/>
+          <w:bCs/>
+          <w:color w:val="555555"/>
+          <w:sz w:val="20"/>
+          <w:szCs w:val="20"/>
+        </w:rPr>
+      </w:pPr>
+      <w:r>
+        <w:rPr>
+          <w:rFonts w:ascii="Helvetica" w:hAnsi="Helvetica" w:cs="Helvetica"/>
+          <w:bCs/>
+          <w:color w:val="555555"/>
+          <w:sz w:val="20"/>
+          <w:szCs w:val="20"/>
+        </w:rPr>
+        <w:t>25 mar 2019</w:t>
+      </w:r>
+    </w:p>
+    <w:p>
+      <w:pPr>
+        <w:pStyle w:val="ListParagraph"/>
+        <w:numPr>
+          <w:ilvl w:val="0"/>
+          <w:numId w:val="11"/>
+        </w:numPr>
+        <w:rPr>
+          <w:rFonts w:ascii="Helvetica" w:hAnsi="Helvetica" w:cs="Helvetica"/>
+          <w:bCs/>
+          <w:color w:val="555555"/>
+          <w:sz w:val="20"/>
+          <w:szCs w:val="20"/>
+        </w:rPr>
+      </w:pPr>
+      <w:hyperlink r:id="rId328" w:history="1">
+        <w:r>
+          <w:rPr>
+            <w:rStyle w:val="Hyperlink"/>
+            <w:rFonts w:ascii="Helvetica" w:hAnsi="Helvetica" w:cs="Helvetica"/>
+            <w:bCs/>
+            <w:sz w:val="20"/>
+            <w:szCs w:val="20"/>
+          </w:rPr>
+          <w:t>http://specthemes.com/redbiz/redbiz-4/home-9.htmlhttp://specthemes.com/redbiz/redbiz-4/home-9.html</w:t>
+        </w:r>
+      </w:hyperlink>
+    </w:p>
+    <w:p>
+      <w:pPr>
+        <w:pStyle w:val="ListParagraph"/>
+        <w:numPr>
+          <w:ilvl w:val="0"/>
+          <w:numId w:val="11"/>
+        </w:numPr>
+        <w:rPr>
+          <w:rFonts w:ascii="Helvetica" w:hAnsi="Helvetica" w:cs="Helvetica"/>
+          <w:bCs/>
+          <w:color w:val="555555"/>
+          <w:sz w:val="20"/>
+          <w:szCs w:val="20"/>
+        </w:rPr>
+      </w:pPr>
+    </w:p>
+    <w:p>
+      <w:pPr>
+        <w:tabs>
+          <w:tab w:val="left" w:pos="6420"/>
+        </w:tabs>
+        <w:rPr>
+          <w:b/>
+          <w:color w:val="9BBB59" w:themeColor="accent3"/>
+          <w:sz w:val="36"/>
+          <w:szCs w:val="36"/>
+        </w:rPr>
+      </w:pPr>
+      <w:r>
+        <w:rPr>
+          <w:b/>
+          <w:color w:val="9BBB59" w:themeColor="accent3"/>
+          <w:sz w:val="36"/>
+          <w:szCs w:val="36"/>
+        </w:rPr>
+        <w:t>Deal bates</w:t>
+      </w:r>
+      <w:r>
+        <w:rPr>
+          <w:b/>
+          <w:color w:val="9BBB59" w:themeColor="accent3"/>
+          <w:sz w:val="36"/>
+          <w:szCs w:val="36"/>
+        </w:rPr>
+        <w:t xml:space="preserve"> </w:t>
+      </w:r>
+      <w:r>
+        <w:rPr>
+          <w:b/>
+          <w:color w:val="9BBB59" w:themeColor="accent3"/>
+          <w:sz w:val="36"/>
+          <w:szCs w:val="36"/>
+        </w:rPr>
+        <w:tab/>
+      </w:r>
+    </w:p>
+    <w:p>
+      <w:pPr>
+        <w:pStyle w:val="ListParagraph"/>
+        <w:numPr>
+          <w:ilvl w:val="0"/>
+          <w:numId w:val="10"/>
+        </w:numPr>
+        <w:rPr>
+          <w:rFonts w:ascii="Helvetica" w:hAnsi="Helvetica" w:cs="Helvetica"/>
+          <w:bCs/>
+          <w:color w:val="555555"/>
+          <w:sz w:val="20"/>
+          <w:szCs w:val="20"/>
+        </w:rPr>
+      </w:pPr>
+      <w:hyperlink r:id="rId329" w:history="1">
+        <w:r>
+          <w:rPr>
+            <w:rStyle w:val="Hyperlink"/>
+            <w:rFonts w:ascii="Helvetica" w:hAnsi="Helvetica" w:cs="Helvetica"/>
+            <w:bCs/>
+            <w:sz w:val="20"/>
+            <w:szCs w:val="20"/>
+          </w:rPr>
+          <w:t>https://www.themeim.com/demo/blurb/demo/coupon.html</w:t>
+        </w:r>
+      </w:hyperlink>
+      <w:r>
+        <w:rPr>
+          <w:rFonts w:ascii="Helvetica" w:hAnsi="Helvetica" w:cs="Helvetica"/>
+          <w:bCs/>
+          <w:color w:val="555555"/>
+          <w:sz w:val="20"/>
+          <w:szCs w:val="20"/>
+        </w:rPr>
+        <w:t xml:space="preserve"> </w:t>
+      </w:r>
+    </w:p>
+    <w:p>
+      <w:pPr>
+        <w:pStyle w:val="ListParagraph"/>
+        <w:numPr>
+          <w:ilvl w:val="0"/>
+          <w:numId w:val="10"/>
+        </w:numPr>
+        <w:rPr>
+          <w:rFonts w:ascii="Helvetica" w:hAnsi="Helvetica" w:cs="Helvetica"/>
+          <w:bCs/>
+          <w:color w:val="555555"/>
+          <w:sz w:val="20"/>
+          <w:szCs w:val="20"/>
+        </w:rPr>
+      </w:pPr>
+      <w:hyperlink r:id="rId330" w:history="1">
+        <w:r>
+          <w:rPr>
+            <w:rStyle w:val="Hyperlink"/>
+            <w:rFonts w:ascii="Helvetica" w:hAnsi="Helvetica" w:cs="Helvetica"/>
+            <w:bCs/>
+            <w:sz w:val="20"/>
+            <w:szCs w:val="20"/>
+          </w:rPr>
+          <w:t>http://htmlbeans.com/html/coupon/home.html</w:t>
+        </w:r>
+      </w:hyperlink>
+      <w:r>
+        <w:rPr>
+          <w:rFonts w:ascii="Helvetica" w:hAnsi="Helvetica" w:cs="Helvetica"/>
+          <w:bCs/>
+          <w:color w:val="555555"/>
+          <w:sz w:val="20"/>
+          <w:szCs w:val="20"/>
+        </w:rPr>
+        <w:t xml:space="preserve"> </w:t>
+      </w:r>
+    </w:p>
+    <w:p>
+      <w:pPr>
+        <w:pStyle w:val="ListParagraph"/>
+        <w:numPr>
+          <w:ilvl w:val="0"/>
+          <w:numId w:val="10"/>
+        </w:numPr>
+        <w:rPr>
+          <w:rFonts w:ascii="Helvetica" w:hAnsi="Helvetica" w:cs="Helvetica"/>
+          <w:bCs/>
+          <w:color w:val="555555"/>
+          <w:sz w:val="20"/>
+          <w:szCs w:val="20"/>
+        </w:rPr>
+      </w:pPr>
+      <w:hyperlink r:id="rId331" w:history="1">
+        <w:r>
+          <w:rPr>
+            <w:rStyle w:val="Hyperlink"/>
+            <w:rFonts w:ascii="Helvetica" w:hAnsi="Helvetica" w:cs="Helvetica"/>
+            <w:bCs/>
+            <w:sz w:val="20"/>
+            <w:szCs w:val="20"/>
+          </w:rPr>
+          <w:t>http://psdconverthtml.com/live/yourcoupon/coupon-v1/index.html</w:t>
+        </w:r>
+      </w:hyperlink>
+      <w:r>
+        <w:rPr>
+          <w:rFonts w:ascii="Helvetica" w:hAnsi="Helvetica" w:cs="Helvetica"/>
+          <w:bCs/>
+          <w:color w:val="555555"/>
+          <w:sz w:val="20"/>
+          <w:szCs w:val="20"/>
+        </w:rPr>
+        <w:t xml:space="preserve"> above </w:t>
+      </w:r>
+      <w:proofErr w:type="spellStart"/>
+      <w:r>
+        <w:rPr>
+          <w:rFonts w:ascii="Helvetica" w:hAnsi="Helvetica" w:cs="Helvetica"/>
+          <w:bCs/>
+          <w:color w:val="555555"/>
+          <w:sz w:val="20"/>
+          <w:szCs w:val="20"/>
+        </w:rPr>
+        <w:t>avg</w:t>
+      </w:r>
+      <w:proofErr w:type="spellEnd"/>
+    </w:p>
+    <w:p>
+      <w:pPr>
+        <w:pStyle w:val="ListParagraph"/>
+        <w:numPr>
+          <w:ilvl w:val="0"/>
+          <w:numId w:val="10"/>
+        </w:numPr>
+        <w:rPr>
+          <w:rFonts w:ascii="Helvetica" w:hAnsi="Helvetica" w:cs="Helvetica"/>
+          <w:bCs/>
+          <w:color w:val="555555"/>
+          <w:sz w:val="20"/>
+          <w:szCs w:val="20"/>
+        </w:rPr>
+      </w:pPr>
+      <w:hyperlink r:id="rId332" w:history="1">
+        <w:r>
+          <w:rPr>
+            <w:rStyle w:val="Hyperlink"/>
+            <w:rFonts w:ascii="Helvetica" w:hAnsi="Helvetica" w:cs="Helvetica"/>
+            <w:bCs/>
+            <w:sz w:val="20"/>
+            <w:szCs w:val="20"/>
+          </w:rPr>
+          <w:t>http://htmlbeans.com/html/coupon/home.html</w:t>
+        </w:r>
+      </w:hyperlink>
+      <w:r>
+        <w:rPr>
+          <w:rFonts w:ascii="Helvetica" w:hAnsi="Helvetica" w:cs="Helvetica"/>
+          <w:bCs/>
+          <w:color w:val="555555"/>
+          <w:sz w:val="20"/>
+          <w:szCs w:val="20"/>
+        </w:rPr>
+        <w:t xml:space="preserve">  above </w:t>
+      </w:r>
+      <w:proofErr w:type="spellStart"/>
+      <w:r>
+        <w:rPr>
+          <w:rFonts w:ascii="Helvetica" w:hAnsi="Helvetica" w:cs="Helvetica"/>
+          <w:bCs/>
+          <w:color w:val="555555"/>
+          <w:sz w:val="20"/>
+          <w:szCs w:val="20"/>
+        </w:rPr>
+        <w:t>avg</w:t>
+      </w:r>
+      <w:proofErr w:type="spellEnd"/>
+    </w:p>
+    <w:p>
+      <w:pPr>
+        <w:pStyle w:val="ListParagraph"/>
+        <w:numPr>
+          <w:ilvl w:val="0"/>
+          <w:numId w:val="10"/>
+        </w:numPr>
+        <w:rPr>
+          <w:rFonts w:ascii="Helvetica" w:hAnsi="Helvetica" w:cs="Helvetica"/>
+          <w:bCs/>
+          <w:color w:val="555555"/>
+          <w:sz w:val="20"/>
+          <w:szCs w:val="20"/>
+        </w:rPr>
+      </w:pPr>
+      <w:hyperlink r:id="rId333" w:history="1">
+        <w:r>
+          <w:rPr>
+            <w:rStyle w:val="Hyperlink"/>
+            <w:rFonts w:ascii="Helvetica" w:hAnsi="Helvetica" w:cs="Helvetica"/>
+            <w:bCs/>
+            <w:sz w:val="20"/>
+            <w:szCs w:val="20"/>
+          </w:rPr>
+          <w:t>http://preview.desideals4u.com/best-buy/index.html</w:t>
+        </w:r>
+      </w:hyperlink>
+      <w:r>
+        <w:rPr>
+          <w:rFonts w:ascii="Helvetica" w:hAnsi="Helvetica" w:cs="Helvetica"/>
+          <w:bCs/>
+          <w:color w:val="555555"/>
+          <w:sz w:val="20"/>
+          <w:szCs w:val="20"/>
+        </w:rPr>
+        <w:t xml:space="preserve"> above </w:t>
+      </w:r>
+      <w:proofErr w:type="spellStart"/>
+      <w:r>
+        <w:rPr>
+          <w:rFonts w:ascii="Helvetica" w:hAnsi="Helvetica" w:cs="Helvetica"/>
+          <w:bCs/>
+          <w:color w:val="555555"/>
+          <w:sz w:val="20"/>
+          <w:szCs w:val="20"/>
+        </w:rPr>
+        <w:t>avg</w:t>
+      </w:r>
+      <w:proofErr w:type="spellEnd"/>
+    </w:p>
+    <w:p>
+      <w:pPr>
+        <w:pStyle w:val="ListParagraph"/>
+        <w:numPr>
+          <w:ilvl w:val="0"/>
+          <w:numId w:val="10"/>
+        </w:numPr>
+        <w:rPr>
+          <w:rFonts w:ascii="Helvetica" w:hAnsi="Helvetica" w:cs="Helvetica"/>
+          <w:bCs/>
+          <w:color w:val="555555"/>
+          <w:sz w:val="20"/>
+          <w:szCs w:val="20"/>
+        </w:rPr>
+      </w:pPr>
+      <w:hyperlink r:id="rId334" w:history="1">
+        <w:r>
+          <w:rPr>
+            <w:rStyle w:val="Hyperlink"/>
+            <w:rFonts w:ascii="Helvetica" w:hAnsi="Helvetica" w:cs="Helvetica"/>
+            <w:bCs/>
+            <w:sz w:val="20"/>
+            <w:szCs w:val="20"/>
+          </w:rPr>
+          <w:t>http://preview.itgeeksin.com/blackfriday/</w:t>
+        </w:r>
+      </w:hyperlink>
+      <w:r>
+        <w:rPr>
+          <w:rFonts w:ascii="Helvetica" w:hAnsi="Helvetica" w:cs="Helvetica"/>
+          <w:bCs/>
+          <w:color w:val="555555"/>
+          <w:sz w:val="20"/>
+          <w:szCs w:val="20"/>
+        </w:rPr>
+        <w:t xml:space="preserve"> avg1</w:t>
+      </w:r>
+    </w:p>
+    <w:p>
+      <w:pPr>
+        <w:pStyle w:val="ListParagraph"/>
+        <w:numPr>
+          <w:ilvl w:val="0"/>
+          <w:numId w:val="10"/>
+        </w:numPr>
+        <w:rPr>
+          <w:rFonts w:ascii="Helvetica" w:hAnsi="Helvetica" w:cs="Helvetica"/>
+          <w:bCs/>
+          <w:color w:val="555555"/>
+          <w:sz w:val="20"/>
+          <w:szCs w:val="20"/>
+        </w:rPr>
+      </w:pPr>
+      <w:hyperlink r:id="rId335" w:history="1">
+        <w:r>
+          <w:rPr>
+            <w:rStyle w:val="Hyperlink"/>
+            <w:rFonts w:ascii="Helvetica" w:hAnsi="Helvetica" w:cs="Helvetica"/>
+            <w:bCs/>
+            <w:sz w:val="20"/>
+            <w:szCs w:val="20"/>
+          </w:rPr>
+          <w:t>https://friday-theme.firebaseapp.com/</w:t>
+        </w:r>
+      </w:hyperlink>
+      <w:r>
+        <w:rPr>
+          <w:rFonts w:ascii="Helvetica" w:hAnsi="Helvetica" w:cs="Helvetica"/>
+          <w:bCs/>
+          <w:color w:val="555555"/>
+          <w:sz w:val="20"/>
+          <w:szCs w:val="20"/>
+        </w:rPr>
+        <w:t xml:space="preserve"> avg1</w:t>
+      </w:r>
+    </w:p>
+    <w:p>
+      <w:pPr>
+        <w:pStyle w:val="ListParagraph"/>
+        <w:numPr>
+          <w:ilvl w:val="0"/>
+          <w:numId w:val="10"/>
+        </w:numPr>
+        <w:rPr>
+          <w:rFonts w:ascii="Helvetica" w:hAnsi="Helvetica" w:cs="Helvetica"/>
+          <w:bCs/>
+          <w:color w:val="555555"/>
+          <w:sz w:val="20"/>
+          <w:szCs w:val="20"/>
+        </w:rPr>
+      </w:pPr>
+      <w:hyperlink r:id="rId336" w:history="1">
+        <w:r>
+          <w:rPr>
+            <w:rStyle w:val="Hyperlink"/>
+            <w:rFonts w:ascii="Helvetica" w:hAnsi="Helvetica" w:cs="Helvetica"/>
+            <w:bCs/>
+            <w:sz w:val="20"/>
+            <w:szCs w:val="20"/>
+          </w:rPr>
+          <w:t>http://codenpixel.com/demo/kuponhub/</w:t>
+        </w:r>
+      </w:hyperlink>
+      <w:r>
+        <w:rPr>
+          <w:rFonts w:ascii="Helvetica" w:hAnsi="Helvetica" w:cs="Helvetica"/>
+          <w:bCs/>
+          <w:color w:val="555555"/>
+          <w:sz w:val="20"/>
+          <w:szCs w:val="20"/>
+        </w:rPr>
+        <w:t xml:space="preserve"> avg2</w:t>
+      </w:r>
+    </w:p>
+    <w:p>
+      <w:pPr>
+        <w:pStyle w:val="ListParagraph"/>
+        <w:numPr>
+          <w:ilvl w:val="0"/>
+          <w:numId w:val="10"/>
+        </w:numPr>
+        <w:rPr>
+          <w:rFonts w:ascii="Helvetica" w:hAnsi="Helvetica" w:cs="Helvetica"/>
+          <w:bCs/>
+          <w:color w:val="555555"/>
+          <w:sz w:val="20"/>
+          <w:szCs w:val="20"/>
+        </w:rPr>
+      </w:pPr>
+      <w:hyperlink r:id="rId337" w:history="1">
+        <w:r>
+          <w:rPr>
+            <w:rStyle w:val="Hyperlink"/>
+            <w:rFonts w:ascii="Helvetica" w:hAnsi="Helvetica" w:cs="Helvetica"/>
+            <w:bCs/>
+            <w:sz w:val="20"/>
+            <w:szCs w:val="20"/>
+          </w:rPr>
+          <w:t>http://www.templatemonsterpreview.com/66480.html</w:t>
+        </w:r>
+      </w:hyperlink>
+      <w:r>
+        <w:rPr>
+          <w:rFonts w:ascii="Helvetica" w:hAnsi="Helvetica" w:cs="Helvetica"/>
+          <w:bCs/>
+          <w:color w:val="555555"/>
+          <w:sz w:val="20"/>
+          <w:szCs w:val="20"/>
+        </w:rPr>
+        <w:t xml:space="preserve">  ruby frame work</w:t>
+      </w:r>
+    </w:p>
+    <w:p>
+      <w:pPr>
+        <w:pStyle w:val="ListParagraph"/>
+        <w:rPr>
+          <w:rFonts w:ascii="Helvetica" w:hAnsi="Helvetica" w:cs="Helvetica"/>
+          <w:bCs/>
+          <w:color w:val="555555"/>
+          <w:sz w:val="20"/>
+          <w:szCs w:val="20"/>
+        </w:rPr>
+      </w:pPr>
     </w:p>
     <w:p>
       <w:pPr>
@@ -7795,9 +9747,9 @@
 <file path=word/numbering.xml><?xml version="1.0" encoding="utf-8"?>
 <w:numbering xmlns:ve="http://schemas.openxmlformats.org/markup-compatibility/2006" xmlns:o="urn:schemas-microsoft-com:office:office" xmlns:r="http://schemas.openxmlformats.org/officeDocument/2006/relationships" xmlns:m="http://schemas.openxmlformats.org/officeDocument/2006/math" xmlns:v="urn:schemas-microsoft-com:vml" xmlns:wp="http://schemas.openxmlformats.org/drawingml/2006/wordprocessingDrawing" xmlns:w10="urn:schemas-microsoft-com:office:word" xmlns:w="http://schemas.openxmlformats.org/wordprocessingml/2006/main" xmlns:wne="http://schemas.microsoft.com/office/word/2006/wordml">
   <w:abstractNum w:abstractNumId="0">
-    <w:nsid w:val="0CDE4852"/>
+    <w:nsid w:val="00C832D8"/>
     <w:multiLevelType w:val="hybridMultilevel"/>
-    <w:tmpl w:val="E7683356"/>
+    <w:tmpl w:val="A39E6E96"/>
     <w:lvl w:ilvl="0" w:tplc="0409000F">
       <w:start w:val="1"/>
       <w:numFmt w:val="decimal"/>
@@ -7884,9 +9836,9 @@
     </w:lvl>
   </w:abstractNum>
   <w:abstractNum w:abstractNumId="1">
-    <w:nsid w:val="307C31B9"/>
+    <w:nsid w:val="01F834B1"/>
     <w:multiLevelType w:val="hybridMultilevel"/>
-    <w:tmpl w:val="FFAAE098"/>
+    <w:tmpl w:val="3F3094A8"/>
     <w:lvl w:ilvl="0" w:tplc="0409000F">
       <w:start w:val="1"/>
       <w:numFmt w:val="decimal"/>
@@ -7973,16 +9925,16 @@
     </w:lvl>
   </w:abstractNum>
   <w:abstractNum w:abstractNumId="2">
-    <w:nsid w:val="380547C3"/>
+    <w:nsid w:val="05216020"/>
     <w:multiLevelType w:val="hybridMultilevel"/>
-    <w:tmpl w:val="C0FE41B6"/>
-    <w:lvl w:ilvl="0" w:tplc="0409000F">
+    <w:tmpl w:val="90ACB1C2"/>
+    <w:lvl w:ilvl="0" w:tplc="1A5A361E">
       <w:start w:val="1"/>
       <w:numFmt w:val="decimal"/>
       <w:lvlText w:val="%1."/>
       <w:lvlJc w:val="left"/>
       <w:pPr>
-        <w:ind w:left="720" w:hanging="360"/>
+        <w:ind w:left="1080" w:hanging="360"/>
       </w:pPr>
       <w:rPr>
         <w:rFonts w:hint="default"/>
@@ -7994,7 +9946,7 @@
       <w:lvlText w:val="%2."/>
       <w:lvlJc w:val="left"/>
       <w:pPr>
-        <w:ind w:left="1440" w:hanging="360"/>
+        <w:ind w:left="1800" w:hanging="360"/>
       </w:pPr>
     </w:lvl>
     <w:lvl w:ilvl="2" w:tplc="0409001B" w:tentative="1">
@@ -8003,7 +9955,7 @@
       <w:lvlText w:val="%3."/>
       <w:lvlJc w:val="right"/>
       <w:pPr>
-        <w:ind w:left="2160" w:hanging="180"/>
+        <w:ind w:left="2520" w:hanging="180"/>
       </w:pPr>
     </w:lvl>
     <w:lvl w:ilvl="3" w:tplc="0409000F" w:tentative="1">
@@ -8012,7 +9964,7 @@
       <w:lvlText w:val="%4."/>
       <w:lvlJc w:val="left"/>
       <w:pPr>
-        <w:ind w:left="2880" w:hanging="360"/>
+        <w:ind w:left="3240" w:hanging="360"/>
       </w:pPr>
     </w:lvl>
     <w:lvl w:ilvl="4" w:tplc="04090019" w:tentative="1">
@@ -8021,7 +9973,7 @@
       <w:lvlText w:val="%5."/>
       <w:lvlJc w:val="left"/>
       <w:pPr>
-        <w:ind w:left="3600" w:hanging="360"/>
+        <w:ind w:left="3960" w:hanging="360"/>
       </w:pPr>
     </w:lvl>
     <w:lvl w:ilvl="5" w:tplc="0409001B" w:tentative="1">
@@ -8030,7 +9982,7 @@
       <w:lvlText w:val="%6."/>
       <w:lvlJc w:val="right"/>
       <w:pPr>
-        <w:ind w:left="4320" w:hanging="180"/>
+        <w:ind w:left="4680" w:hanging="180"/>
       </w:pPr>
     </w:lvl>
     <w:lvl w:ilvl="6" w:tplc="0409000F" w:tentative="1">
@@ -8039,7 +9991,7 @@
       <w:lvlText w:val="%7."/>
       <w:lvlJc w:val="left"/>
       <w:pPr>
-        <w:ind w:left="5040" w:hanging="360"/>
+        <w:ind w:left="5400" w:hanging="360"/>
       </w:pPr>
     </w:lvl>
     <w:lvl w:ilvl="7" w:tplc="04090019" w:tentative="1">
@@ -8048,7 +10000,7 @@
       <w:lvlText w:val="%8."/>
       <w:lvlJc w:val="left"/>
       <w:pPr>
-        <w:ind w:left="5760" w:hanging="360"/>
+        <w:ind w:left="6120" w:hanging="360"/>
       </w:pPr>
     </w:lvl>
     <w:lvl w:ilvl="8" w:tplc="0409001B" w:tentative="1">
@@ -8057,11 +10009,367 @@
       <w:lvlText w:val="%9."/>
       <w:lvlJc w:val="right"/>
       <w:pPr>
-        <w:ind w:left="6480" w:hanging="180"/>
+        <w:ind w:left="6840" w:hanging="180"/>
       </w:pPr>
     </w:lvl>
   </w:abstractNum>
   <w:abstractNum w:abstractNumId="3">
+    <w:nsid w:val="06BA400E"/>
+    <w:multiLevelType w:val="hybridMultilevel"/>
+    <w:tmpl w:val="20F2528C"/>
+    <w:lvl w:ilvl="0" w:tplc="DB0859D2">
+      <w:start w:val="1"/>
+      <w:numFmt w:val="decimal"/>
+      <w:lvlText w:val="%1."/>
+      <w:lvlJc w:val="left"/>
+      <w:pPr>
+        <w:ind w:left="1080" w:hanging="360"/>
+      </w:pPr>
+      <w:rPr>
+        <w:rFonts w:hint="default"/>
+      </w:rPr>
+    </w:lvl>
+    <w:lvl w:ilvl="1" w:tplc="04090019" w:tentative="1">
+      <w:start w:val="1"/>
+      <w:numFmt w:val="lowerLetter"/>
+      <w:lvlText w:val="%2."/>
+      <w:lvlJc w:val="left"/>
+      <w:pPr>
+        <w:ind w:left="1800" w:hanging="360"/>
+      </w:pPr>
+    </w:lvl>
+    <w:lvl w:ilvl="2" w:tplc="0409001B" w:tentative="1">
+      <w:start w:val="1"/>
+      <w:numFmt w:val="lowerRoman"/>
+      <w:lvlText w:val="%3."/>
+      <w:lvlJc w:val="right"/>
+      <w:pPr>
+        <w:ind w:left="2520" w:hanging="180"/>
+      </w:pPr>
+    </w:lvl>
+    <w:lvl w:ilvl="3" w:tplc="0409000F" w:tentative="1">
+      <w:start w:val="1"/>
+      <w:numFmt w:val="decimal"/>
+      <w:lvlText w:val="%4."/>
+      <w:lvlJc w:val="left"/>
+      <w:pPr>
+        <w:ind w:left="3240" w:hanging="360"/>
+      </w:pPr>
+    </w:lvl>
+    <w:lvl w:ilvl="4" w:tplc="04090019" w:tentative="1">
+      <w:start w:val="1"/>
+      <w:numFmt w:val="lowerLetter"/>
+      <w:lvlText w:val="%5."/>
+      <w:lvlJc w:val="left"/>
+      <w:pPr>
+        <w:ind w:left="3960" w:hanging="360"/>
+      </w:pPr>
+    </w:lvl>
+    <w:lvl w:ilvl="5" w:tplc="0409001B" w:tentative="1">
+      <w:start w:val="1"/>
+      <w:numFmt w:val="lowerRoman"/>
+      <w:lvlText w:val="%6."/>
+      <w:lvlJc w:val="right"/>
+      <w:pPr>
+        <w:ind w:left="4680" w:hanging="180"/>
+      </w:pPr>
+    </w:lvl>
+    <w:lvl w:ilvl="6" w:tplc="0409000F" w:tentative="1">
+      <w:start w:val="1"/>
+      <w:numFmt w:val="decimal"/>
+      <w:lvlText w:val="%7."/>
+      <w:lvlJc w:val="left"/>
+      <w:pPr>
+        <w:ind w:left="5400" w:hanging="360"/>
+      </w:pPr>
+    </w:lvl>
+    <w:lvl w:ilvl="7" w:tplc="04090019" w:tentative="1">
+      <w:start w:val="1"/>
+      <w:numFmt w:val="lowerLetter"/>
+      <w:lvlText w:val="%8."/>
+      <w:lvlJc w:val="left"/>
+      <w:pPr>
+        <w:ind w:left="6120" w:hanging="360"/>
+      </w:pPr>
+    </w:lvl>
+    <w:lvl w:ilvl="8" w:tplc="0409001B" w:tentative="1">
+      <w:start w:val="1"/>
+      <w:numFmt w:val="lowerRoman"/>
+      <w:lvlText w:val="%9."/>
+      <w:lvlJc w:val="right"/>
+      <w:pPr>
+        <w:ind w:left="6840" w:hanging="180"/>
+      </w:pPr>
+    </w:lvl>
+  </w:abstractNum>
+  <w:abstractNum w:abstractNumId="4">
+    <w:nsid w:val="0CDE4852"/>
+    <w:multiLevelType w:val="hybridMultilevel"/>
+    <w:tmpl w:val="E7683356"/>
+    <w:lvl w:ilvl="0" w:tplc="0409000F">
+      <w:start w:val="1"/>
+      <w:numFmt w:val="decimal"/>
+      <w:lvlText w:val="%1."/>
+      <w:lvlJc w:val="left"/>
+      <w:pPr>
+        <w:ind w:left="720" w:hanging="360"/>
+      </w:pPr>
+      <w:rPr>
+        <w:rFonts w:hint="default"/>
+      </w:rPr>
+    </w:lvl>
+    <w:lvl w:ilvl="1" w:tplc="04090019" w:tentative="1">
+      <w:start w:val="1"/>
+      <w:numFmt w:val="lowerLetter"/>
+      <w:lvlText w:val="%2."/>
+      <w:lvlJc w:val="left"/>
+      <w:pPr>
+        <w:ind w:left="1440" w:hanging="360"/>
+      </w:pPr>
+    </w:lvl>
+    <w:lvl w:ilvl="2" w:tplc="0409001B" w:tentative="1">
+      <w:start w:val="1"/>
+      <w:numFmt w:val="lowerRoman"/>
+      <w:lvlText w:val="%3."/>
+      <w:lvlJc w:val="right"/>
+      <w:pPr>
+        <w:ind w:left="2160" w:hanging="180"/>
+      </w:pPr>
+    </w:lvl>
+    <w:lvl w:ilvl="3" w:tplc="0409000F" w:tentative="1">
+      <w:start w:val="1"/>
+      <w:numFmt w:val="decimal"/>
+      <w:lvlText w:val="%4."/>
+      <w:lvlJc w:val="left"/>
+      <w:pPr>
+        <w:ind w:left="2880" w:hanging="360"/>
+      </w:pPr>
+    </w:lvl>
+    <w:lvl w:ilvl="4" w:tplc="04090019" w:tentative="1">
+      <w:start w:val="1"/>
+      <w:numFmt w:val="lowerLetter"/>
+      <w:lvlText w:val="%5."/>
+      <w:lvlJc w:val="left"/>
+      <w:pPr>
+        <w:ind w:left="3600" w:hanging="360"/>
+      </w:pPr>
+    </w:lvl>
+    <w:lvl w:ilvl="5" w:tplc="0409001B" w:tentative="1">
+      <w:start w:val="1"/>
+      <w:numFmt w:val="lowerRoman"/>
+      <w:lvlText w:val="%6."/>
+      <w:lvlJc w:val="right"/>
+      <w:pPr>
+        <w:ind w:left="4320" w:hanging="180"/>
+      </w:pPr>
+    </w:lvl>
+    <w:lvl w:ilvl="6" w:tplc="0409000F" w:tentative="1">
+      <w:start w:val="1"/>
+      <w:numFmt w:val="decimal"/>
+      <w:lvlText w:val="%7."/>
+      <w:lvlJc w:val="left"/>
+      <w:pPr>
+        <w:ind w:left="5040" w:hanging="360"/>
+      </w:pPr>
+    </w:lvl>
+    <w:lvl w:ilvl="7" w:tplc="04090019" w:tentative="1">
+      <w:start w:val="1"/>
+      <w:numFmt w:val="lowerLetter"/>
+      <w:lvlText w:val="%8."/>
+      <w:lvlJc w:val="left"/>
+      <w:pPr>
+        <w:ind w:left="5760" w:hanging="360"/>
+      </w:pPr>
+    </w:lvl>
+    <w:lvl w:ilvl="8" w:tplc="0409001B" w:tentative="1">
+      <w:start w:val="1"/>
+      <w:numFmt w:val="lowerRoman"/>
+      <w:lvlText w:val="%9."/>
+      <w:lvlJc w:val="right"/>
+      <w:pPr>
+        <w:ind w:left="6480" w:hanging="180"/>
+      </w:pPr>
+    </w:lvl>
+  </w:abstractNum>
+  <w:abstractNum w:abstractNumId="5">
+    <w:nsid w:val="307C31B9"/>
+    <w:multiLevelType w:val="hybridMultilevel"/>
+    <w:tmpl w:val="FFAAE098"/>
+    <w:lvl w:ilvl="0" w:tplc="0409000F">
+      <w:start w:val="1"/>
+      <w:numFmt w:val="decimal"/>
+      <w:lvlText w:val="%1."/>
+      <w:lvlJc w:val="left"/>
+      <w:pPr>
+        <w:ind w:left="720" w:hanging="360"/>
+      </w:pPr>
+      <w:rPr>
+        <w:rFonts w:hint="default"/>
+      </w:rPr>
+    </w:lvl>
+    <w:lvl w:ilvl="1" w:tplc="04090019" w:tentative="1">
+      <w:start w:val="1"/>
+      <w:numFmt w:val="lowerLetter"/>
+      <w:lvlText w:val="%2."/>
+      <w:lvlJc w:val="left"/>
+      <w:pPr>
+        <w:ind w:left="1440" w:hanging="360"/>
+      </w:pPr>
+    </w:lvl>
+    <w:lvl w:ilvl="2" w:tplc="0409001B" w:tentative="1">
+      <w:start w:val="1"/>
+      <w:numFmt w:val="lowerRoman"/>
+      <w:lvlText w:val="%3."/>
+      <w:lvlJc w:val="right"/>
+      <w:pPr>
+        <w:ind w:left="2160" w:hanging="180"/>
+      </w:pPr>
+    </w:lvl>
+    <w:lvl w:ilvl="3" w:tplc="0409000F" w:tentative="1">
+      <w:start w:val="1"/>
+      <w:numFmt w:val="decimal"/>
+      <w:lvlText w:val="%4."/>
+      <w:lvlJc w:val="left"/>
+      <w:pPr>
+        <w:ind w:left="2880" w:hanging="360"/>
+      </w:pPr>
+    </w:lvl>
+    <w:lvl w:ilvl="4" w:tplc="04090019" w:tentative="1">
+      <w:start w:val="1"/>
+      <w:numFmt w:val="lowerLetter"/>
+      <w:lvlText w:val="%5."/>
+      <w:lvlJc w:val="left"/>
+      <w:pPr>
+        <w:ind w:left="3600" w:hanging="360"/>
+      </w:pPr>
+    </w:lvl>
+    <w:lvl w:ilvl="5" w:tplc="0409001B" w:tentative="1">
+      <w:start w:val="1"/>
+      <w:numFmt w:val="lowerRoman"/>
+      <w:lvlText w:val="%6."/>
+      <w:lvlJc w:val="right"/>
+      <w:pPr>
+        <w:ind w:left="4320" w:hanging="180"/>
+      </w:pPr>
+    </w:lvl>
+    <w:lvl w:ilvl="6" w:tplc="0409000F" w:tentative="1">
+      <w:start w:val="1"/>
+      <w:numFmt w:val="decimal"/>
+      <w:lvlText w:val="%7."/>
+      <w:lvlJc w:val="left"/>
+      <w:pPr>
+        <w:ind w:left="5040" w:hanging="360"/>
+      </w:pPr>
+    </w:lvl>
+    <w:lvl w:ilvl="7" w:tplc="04090019" w:tentative="1">
+      <w:start w:val="1"/>
+      <w:numFmt w:val="lowerLetter"/>
+      <w:lvlText w:val="%8."/>
+      <w:lvlJc w:val="left"/>
+      <w:pPr>
+        <w:ind w:left="5760" w:hanging="360"/>
+      </w:pPr>
+    </w:lvl>
+    <w:lvl w:ilvl="8" w:tplc="0409001B" w:tentative="1">
+      <w:start w:val="1"/>
+      <w:numFmt w:val="lowerRoman"/>
+      <w:lvlText w:val="%9."/>
+      <w:lvlJc w:val="right"/>
+      <w:pPr>
+        <w:ind w:left="6480" w:hanging="180"/>
+      </w:pPr>
+    </w:lvl>
+  </w:abstractNum>
+  <w:abstractNum w:abstractNumId="6">
+    <w:nsid w:val="380547C3"/>
+    <w:multiLevelType w:val="hybridMultilevel"/>
+    <w:tmpl w:val="C0FE41B6"/>
+    <w:lvl w:ilvl="0" w:tplc="0409000F">
+      <w:start w:val="1"/>
+      <w:numFmt w:val="decimal"/>
+      <w:lvlText w:val="%1."/>
+      <w:lvlJc w:val="left"/>
+      <w:pPr>
+        <w:ind w:left="720" w:hanging="360"/>
+      </w:pPr>
+      <w:rPr>
+        <w:rFonts w:hint="default"/>
+      </w:rPr>
+    </w:lvl>
+    <w:lvl w:ilvl="1" w:tplc="04090019" w:tentative="1">
+      <w:start w:val="1"/>
+      <w:numFmt w:val="lowerLetter"/>
+      <w:lvlText w:val="%2."/>
+      <w:lvlJc w:val="left"/>
+      <w:pPr>
+        <w:ind w:left="1440" w:hanging="360"/>
+      </w:pPr>
+    </w:lvl>
+    <w:lvl w:ilvl="2" w:tplc="0409001B" w:tentative="1">
+      <w:start w:val="1"/>
+      <w:numFmt w:val="lowerRoman"/>
+      <w:lvlText w:val="%3."/>
+      <w:lvlJc w:val="right"/>
+      <w:pPr>
+        <w:ind w:left="2160" w:hanging="180"/>
+      </w:pPr>
+    </w:lvl>
+    <w:lvl w:ilvl="3" w:tplc="0409000F" w:tentative="1">
+      <w:start w:val="1"/>
+      <w:numFmt w:val="decimal"/>
+      <w:lvlText w:val="%4."/>
+      <w:lvlJc w:val="left"/>
+      <w:pPr>
+        <w:ind w:left="2880" w:hanging="360"/>
+      </w:pPr>
+    </w:lvl>
+    <w:lvl w:ilvl="4" w:tplc="04090019" w:tentative="1">
+      <w:start w:val="1"/>
+      <w:numFmt w:val="lowerLetter"/>
+      <w:lvlText w:val="%5."/>
+      <w:lvlJc w:val="left"/>
+      <w:pPr>
+        <w:ind w:left="3600" w:hanging="360"/>
+      </w:pPr>
+    </w:lvl>
+    <w:lvl w:ilvl="5" w:tplc="0409001B" w:tentative="1">
+      <w:start w:val="1"/>
+      <w:numFmt w:val="lowerRoman"/>
+      <w:lvlText w:val="%6."/>
+      <w:lvlJc w:val="right"/>
+      <w:pPr>
+        <w:ind w:left="4320" w:hanging="180"/>
+      </w:pPr>
+    </w:lvl>
+    <w:lvl w:ilvl="6" w:tplc="0409000F" w:tentative="1">
+      <w:start w:val="1"/>
+      <w:numFmt w:val="decimal"/>
+      <w:lvlText w:val="%7."/>
+      <w:lvlJc w:val="left"/>
+      <w:pPr>
+        <w:ind w:left="5040" w:hanging="360"/>
+      </w:pPr>
+    </w:lvl>
+    <w:lvl w:ilvl="7" w:tplc="04090019" w:tentative="1">
+      <w:start w:val="1"/>
+      <w:numFmt w:val="lowerLetter"/>
+      <w:lvlText w:val="%8."/>
+      <w:lvlJc w:val="left"/>
+      <w:pPr>
+        <w:ind w:left="5760" w:hanging="360"/>
+      </w:pPr>
+    </w:lvl>
+    <w:lvl w:ilvl="8" w:tplc="0409001B" w:tentative="1">
+      <w:start w:val="1"/>
+      <w:numFmt w:val="lowerRoman"/>
+      <w:lvlText w:val="%9."/>
+      <w:lvlJc w:val="right"/>
+      <w:pPr>
+        <w:ind w:left="6480" w:hanging="180"/>
+      </w:pPr>
+    </w:lvl>
+  </w:abstractNum>
+  <w:abstractNum w:abstractNumId="7">
     <w:nsid w:val="44BD402E"/>
     <w:multiLevelType w:val="multilevel"/>
     <w:tmpl w:val="ED42A698"/>
@@ -8174,7 +10482,96 @@
       </w:pPr>
     </w:lvl>
   </w:abstractNum>
-  <w:abstractNum w:abstractNumId="4">
+  <w:abstractNum w:abstractNumId="8">
+    <w:nsid w:val="5F2C60A0"/>
+    <w:multiLevelType w:val="hybridMultilevel"/>
+    <w:tmpl w:val="B7F24A56"/>
+    <w:lvl w:ilvl="0" w:tplc="514895EA">
+      <w:start w:val="1"/>
+      <w:numFmt w:val="decimal"/>
+      <w:lvlText w:val="%1."/>
+      <w:lvlJc w:val="left"/>
+      <w:pPr>
+        <w:ind w:left="1080" w:hanging="360"/>
+      </w:pPr>
+      <w:rPr>
+        <w:rFonts w:hint="default"/>
+      </w:rPr>
+    </w:lvl>
+    <w:lvl w:ilvl="1" w:tplc="04090019" w:tentative="1">
+      <w:start w:val="1"/>
+      <w:numFmt w:val="lowerLetter"/>
+      <w:lvlText w:val="%2."/>
+      <w:lvlJc w:val="left"/>
+      <w:pPr>
+        <w:ind w:left="1800" w:hanging="360"/>
+      </w:pPr>
+    </w:lvl>
+    <w:lvl w:ilvl="2" w:tplc="0409001B" w:tentative="1">
+      <w:start w:val="1"/>
+      <w:numFmt w:val="lowerRoman"/>
+      <w:lvlText w:val="%3."/>
+      <w:lvlJc w:val="right"/>
+      <w:pPr>
+        <w:ind w:left="2520" w:hanging="180"/>
+      </w:pPr>
+    </w:lvl>
+    <w:lvl w:ilvl="3" w:tplc="0409000F" w:tentative="1">
+      <w:start w:val="1"/>
+      <w:numFmt w:val="decimal"/>
+      <w:lvlText w:val="%4."/>
+      <w:lvlJc w:val="left"/>
+      <w:pPr>
+        <w:ind w:left="3240" w:hanging="360"/>
+      </w:pPr>
+    </w:lvl>
+    <w:lvl w:ilvl="4" w:tplc="04090019" w:tentative="1">
+      <w:start w:val="1"/>
+      <w:numFmt w:val="lowerLetter"/>
+      <w:lvlText w:val="%5."/>
+      <w:lvlJc w:val="left"/>
+      <w:pPr>
+        <w:ind w:left="3960" w:hanging="360"/>
+      </w:pPr>
+    </w:lvl>
+    <w:lvl w:ilvl="5" w:tplc="0409001B" w:tentative="1">
+      <w:start w:val="1"/>
+      <w:numFmt w:val="lowerRoman"/>
+      <w:lvlText w:val="%6."/>
+      <w:lvlJc w:val="right"/>
+      <w:pPr>
+        <w:ind w:left="4680" w:hanging="180"/>
+      </w:pPr>
+    </w:lvl>
+    <w:lvl w:ilvl="6" w:tplc="0409000F" w:tentative="1">
+      <w:start w:val="1"/>
+      <w:numFmt w:val="decimal"/>
+      <w:lvlText w:val="%7."/>
+      <w:lvlJc w:val="left"/>
+      <w:pPr>
+        <w:ind w:left="5400" w:hanging="360"/>
+      </w:pPr>
+    </w:lvl>
+    <w:lvl w:ilvl="7" w:tplc="04090019" w:tentative="1">
+      <w:start w:val="1"/>
+      <w:numFmt w:val="lowerLetter"/>
+      <w:lvlText w:val="%8."/>
+      <w:lvlJc w:val="left"/>
+      <w:pPr>
+        <w:ind w:left="6120" w:hanging="360"/>
+      </w:pPr>
+    </w:lvl>
+    <w:lvl w:ilvl="8" w:tplc="0409001B" w:tentative="1">
+      <w:start w:val="1"/>
+      <w:numFmt w:val="lowerRoman"/>
+      <w:lvlText w:val="%9."/>
+      <w:lvlJc w:val="right"/>
+      <w:pPr>
+        <w:ind w:left="6840" w:hanging="180"/>
+      </w:pPr>
+    </w:lvl>
+  </w:abstractNum>
+  <w:abstractNum w:abstractNumId="9">
     <w:nsid w:val="5F4102B1"/>
     <w:multiLevelType w:val="hybridMultilevel"/>
     <w:tmpl w:val="C03C70E6"/>
@@ -8287,20 +10684,129 @@
       </w:rPr>
     </w:lvl>
   </w:abstractNum>
+  <w:abstractNum w:abstractNumId="10">
+    <w:nsid w:val="64E15000"/>
+    <w:multiLevelType w:val="hybridMultilevel"/>
+    <w:tmpl w:val="67A818B8"/>
+    <w:lvl w:ilvl="0" w:tplc="0010A318">
+      <w:start w:val="1"/>
+      <w:numFmt w:val="decimal"/>
+      <w:lvlText w:val="%1."/>
+      <w:lvlJc w:val="left"/>
+      <w:pPr>
+        <w:ind w:left="720" w:hanging="360"/>
+      </w:pPr>
+      <w:rPr>
+        <w:rFonts w:asciiTheme="minorHAnsi" w:hAnsiTheme="minorHAnsi" w:cstheme="minorBidi" w:hint="default"/>
+        <w:color w:val="auto"/>
+        <w:sz w:val="22"/>
+      </w:rPr>
+    </w:lvl>
+    <w:lvl w:ilvl="1" w:tplc="04090019" w:tentative="1">
+      <w:start w:val="1"/>
+      <w:numFmt w:val="lowerLetter"/>
+      <w:lvlText w:val="%2."/>
+      <w:lvlJc w:val="left"/>
+      <w:pPr>
+        <w:ind w:left="1440" w:hanging="360"/>
+      </w:pPr>
+    </w:lvl>
+    <w:lvl w:ilvl="2" w:tplc="0409001B" w:tentative="1">
+      <w:start w:val="1"/>
+      <w:numFmt w:val="lowerRoman"/>
+      <w:lvlText w:val="%3."/>
+      <w:lvlJc w:val="right"/>
+      <w:pPr>
+        <w:ind w:left="2160" w:hanging="180"/>
+      </w:pPr>
+    </w:lvl>
+    <w:lvl w:ilvl="3" w:tplc="0409000F" w:tentative="1">
+      <w:start w:val="1"/>
+      <w:numFmt w:val="decimal"/>
+      <w:lvlText w:val="%4."/>
+      <w:lvlJc w:val="left"/>
+      <w:pPr>
+        <w:ind w:left="2880" w:hanging="360"/>
+      </w:pPr>
+    </w:lvl>
+    <w:lvl w:ilvl="4" w:tplc="04090019" w:tentative="1">
+      <w:start w:val="1"/>
+      <w:numFmt w:val="lowerLetter"/>
+      <w:lvlText w:val="%5."/>
+      <w:lvlJc w:val="left"/>
+      <w:pPr>
+        <w:ind w:left="3600" w:hanging="360"/>
+      </w:pPr>
+    </w:lvl>
+    <w:lvl w:ilvl="5" w:tplc="0409001B" w:tentative="1">
+      <w:start w:val="1"/>
+      <w:numFmt w:val="lowerRoman"/>
+      <w:lvlText w:val="%6."/>
+      <w:lvlJc w:val="right"/>
+      <w:pPr>
+        <w:ind w:left="4320" w:hanging="180"/>
+      </w:pPr>
+    </w:lvl>
+    <w:lvl w:ilvl="6" w:tplc="0409000F" w:tentative="1">
+      <w:start w:val="1"/>
+      <w:numFmt w:val="decimal"/>
+      <w:lvlText w:val="%7."/>
+      <w:lvlJc w:val="left"/>
+      <w:pPr>
+        <w:ind w:left="5040" w:hanging="360"/>
+      </w:pPr>
+    </w:lvl>
+    <w:lvl w:ilvl="7" w:tplc="04090019" w:tentative="1">
+      <w:start w:val="1"/>
+      <w:numFmt w:val="lowerLetter"/>
+      <w:lvlText w:val="%8."/>
+      <w:lvlJc w:val="left"/>
+      <w:pPr>
+        <w:ind w:left="5760" w:hanging="360"/>
+      </w:pPr>
+    </w:lvl>
+    <w:lvl w:ilvl="8" w:tplc="0409001B" w:tentative="1">
+      <w:start w:val="1"/>
+      <w:numFmt w:val="lowerRoman"/>
+      <w:lvlText w:val="%9."/>
+      <w:lvlJc w:val="right"/>
+      <w:pPr>
+        <w:ind w:left="6480" w:hanging="180"/>
+      </w:pPr>
+    </w:lvl>
+  </w:abstractNum>
   <w:num w:numId="1">
+    <w:abstractNumId w:val="4"/>
+  </w:num>
+  <w:num w:numId="2">
+    <w:abstractNumId w:val="9"/>
+  </w:num>
+  <w:num w:numId="3">
+    <w:abstractNumId w:val="7"/>
+  </w:num>
+  <w:num w:numId="4">
+    <w:abstractNumId w:val="5"/>
+  </w:num>
+  <w:num w:numId="5">
+    <w:abstractNumId w:val="6"/>
+  </w:num>
+  <w:num w:numId="6">
+    <w:abstractNumId w:val="8"/>
+  </w:num>
+  <w:num w:numId="7">
+    <w:abstractNumId w:val="2"/>
+  </w:num>
+  <w:num w:numId="8">
+    <w:abstractNumId w:val="10"/>
+  </w:num>
+  <w:num w:numId="9">
+    <w:abstractNumId w:val="3"/>
+  </w:num>
+  <w:num w:numId="10">
     <w:abstractNumId w:val="0"/>
   </w:num>
-  <w:num w:numId="2">
-    <w:abstractNumId w:val="4"/>
-  </w:num>
-  <w:num w:numId="3">
-    <w:abstractNumId w:val="3"/>
-  </w:num>
-  <w:num w:numId="4">
+  <w:num w:numId="11">
     <w:abstractNumId w:val="1"/>
-  </w:num>
-  <w:num w:numId="5">
-    <w:abstractNumId w:val="2"/>
   </w:num>
 </w:numbering>
 </file>
@@ -8469,6 +10975,7 @@
   <w:style w:type="character" w:default="1" w:styleId="DefaultParagraphFont">
     <w:name w:val="Default Paragraph Font"/>
     <w:uiPriority w:val="1"/>
+    <w:semiHidden/>
     <w:unhideWhenUsed/>
   </w:style>
   <w:style w:type="table" w:default="1" w:styleId="TableNormal">

</xml_diff>

<commit_message>
new changes in innasoft it was last
</commit_message>
<xml_diff>
--- a/Git-Multi-purpose-web-templates.docx
+++ b/Git-Multi-purpose-web-templates.docx
@@ -10,13 +10,23 @@
           <w:szCs w:val="48"/>
         </w:rPr>
       </w:pPr>
+      <w:proofErr w:type="spellStart"/>
       <w:r>
         <w:rPr>
           <w:color w:val="E36C0A" w:themeColor="accent6" w:themeShade="BF"/>
           <w:sz w:val="48"/>
           <w:szCs w:val="48"/>
         </w:rPr>
-        <w:t>Multi purpose web templates</w:t>
+        <w:t>Multi purpose</w:t>
+      </w:r>
+      <w:proofErr w:type="spellEnd"/>
+      <w:r>
+        <w:rPr>
+          <w:color w:val="E36C0A" w:themeColor="accent6" w:themeShade="BF"/>
+          <w:sz w:val="48"/>
+          <w:szCs w:val="48"/>
+        </w:rPr>
+        <w:t xml:space="preserve"> web templates</w:t>
       </w:r>
     </w:p>
     <w:p>
@@ -29,11 +39,17 @@
         </w:r>
       </w:hyperlink>
       <w:r>
-        <w:t xml:space="preserve">  free website downlodable</w:t>
-      </w:r>
+        <w:t xml:space="preserve">  free website </w:t>
+      </w:r>
+      <w:proofErr w:type="spellStart"/>
+      <w:r>
+        <w:t>downlodable</w:t>
+      </w:r>
+      <w:proofErr w:type="spellEnd"/>
     </w:p>
     <w:p>
       <w:hyperlink r:id="rId7" w:history="1">
+        <w:proofErr w:type="gramStart"/>
         <w:r>
           <w:rPr>
             <w:rStyle w:val="Hyperlink"/>
@@ -61,6 +77,7 @@
       <w:r>
         <w:t>parallax and minimalistic web templates.</w:t>
       </w:r>
+      <w:proofErr w:type="gramEnd"/>
     </w:p>
     <w:p>
       <w:pPr>
@@ -473,8 +490,18 @@
           <w:sz w:val="28"/>
           <w:szCs w:val="28"/>
         </w:rPr>
-        <w:t xml:space="preserve"> techmnh</w:t>
-      </w:r>
+        <w:t xml:space="preserve"> </w:t>
+      </w:r>
+      <w:proofErr w:type="spellStart"/>
+      <w:r>
+        <w:rPr>
+          <w:color w:val="000000" w:themeColor="text1"/>
+          <w:sz w:val="28"/>
+          <w:szCs w:val="28"/>
+        </w:rPr>
+        <w:t>techmnh</w:t>
+      </w:r>
+      <w:proofErr w:type="spellEnd"/>
     </w:p>
     <w:p>
       <w:pPr>
@@ -500,8 +527,36 @@
           <w:sz w:val="28"/>
           <w:szCs w:val="28"/>
         </w:rPr>
-        <w:t xml:space="preserve">  multi pupose techmh</w:t>
-      </w:r>
+        <w:t xml:space="preserve">  multi </w:t>
+      </w:r>
+      <w:proofErr w:type="spellStart"/>
+      <w:r>
+        <w:rPr>
+          <w:color w:val="000000" w:themeColor="text1"/>
+          <w:sz w:val="28"/>
+          <w:szCs w:val="28"/>
+        </w:rPr>
+        <w:t>pupose</w:t>
+      </w:r>
+      <w:proofErr w:type="spellEnd"/>
+      <w:r>
+        <w:rPr>
+          <w:color w:val="000000" w:themeColor="text1"/>
+          <w:sz w:val="28"/>
+          <w:szCs w:val="28"/>
+        </w:rPr>
+        <w:t xml:space="preserve"> </w:t>
+      </w:r>
+      <w:proofErr w:type="spellStart"/>
+      <w:r>
+        <w:rPr>
+          <w:color w:val="000000" w:themeColor="text1"/>
+          <w:sz w:val="28"/>
+          <w:szCs w:val="28"/>
+        </w:rPr>
+        <w:t>techmh</w:t>
+      </w:r>
+      <w:proofErr w:type="spellEnd"/>
       <w:r>
         <w:rPr>
           <w:color w:val="000000" w:themeColor="text1"/>
@@ -513,6 +568,7 @@
     </w:p>
     <w:p>
       <w:hyperlink r:id="rId25" w:tgtFrame="_blank" w:history="1">
+        <w:proofErr w:type="gramStart"/>
         <w:r>
           <w:rPr>
             <w:rStyle w:val="Hyperlink"/>
@@ -523,8 +579,25 @@
         </w:r>
       </w:hyperlink>
       <w:r>
-        <w:t xml:space="preserve">  photpgraphy template photollax.</w:t>
-      </w:r>
+        <w:t xml:space="preserve">  </w:t>
+      </w:r>
+      <w:proofErr w:type="spellStart"/>
+      <w:r>
+        <w:t>photpgraphy</w:t>
+      </w:r>
+      <w:proofErr w:type="spellEnd"/>
+      <w:r>
+        <w:t xml:space="preserve"> template </w:t>
+      </w:r>
+      <w:proofErr w:type="spellStart"/>
+      <w:r>
+        <w:t>photollax</w:t>
+      </w:r>
+      <w:proofErr w:type="spellEnd"/>
+      <w:r>
+        <w:t>.</w:t>
+      </w:r>
+      <w:proofErr w:type="gramEnd"/>
     </w:p>
     <w:p>
       <w:hyperlink r:id="rId26" w:tgtFrame="_blank" w:history="1">
@@ -540,7 +613,15 @@
         </w:r>
       </w:hyperlink>
       <w:r>
-        <w:t xml:space="preserve">   personal reume purpose</w:t>
+        <w:t xml:space="preserve">   personal </w:t>
+      </w:r>
+      <w:proofErr w:type="spellStart"/>
+      <w:r>
+        <w:t>reume</w:t>
+      </w:r>
+      <w:proofErr w:type="spellEnd"/>
+      <w:r>
+        <w:t xml:space="preserve"> purpose</w:t>
       </w:r>
     </w:p>
     <w:p>
@@ -593,8 +674,17 @@
           <w:rFonts w:ascii="Arial" w:hAnsi="Arial" w:cs="Arial"/>
           <w:color w:val="263238"/>
         </w:rPr>
-        <w:t xml:space="preserve"> multi purpose and multi pages same like pofo</w:t>
-      </w:r>
+        <w:t xml:space="preserve"> multi purpose and multi pages same like </w:t>
+      </w:r>
+      <w:proofErr w:type="spellStart"/>
+      <w:r>
+        <w:rPr>
+          <w:rFonts w:ascii="Arial" w:hAnsi="Arial" w:cs="Arial"/>
+          <w:color w:val="263238"/>
+        </w:rPr>
+        <w:t>pofo</w:t>
+      </w:r>
+      <w:proofErr w:type="spellEnd"/>
     </w:p>
     <w:p>
       <w:pPr>
@@ -618,7 +708,39 @@
           <w:rFonts w:ascii="Arial" w:hAnsi="Arial" w:cs="Arial"/>
           <w:color w:val="263238"/>
         </w:rPr>
-        <w:t xml:space="preserve">   multi purpose and multi pages same like pofo available offline code in office httracker file</w:t>
+        <w:t xml:space="preserve">   multi purpose and multi pages same like </w:t>
+      </w:r>
+      <w:proofErr w:type="spellStart"/>
+      <w:r>
+        <w:rPr>
+          <w:rFonts w:ascii="Arial" w:hAnsi="Arial" w:cs="Arial"/>
+          <w:color w:val="263238"/>
+        </w:rPr>
+        <w:t>pofo</w:t>
+      </w:r>
+      <w:proofErr w:type="spellEnd"/>
+      <w:r>
+        <w:rPr>
+          <w:rFonts w:ascii="Arial" w:hAnsi="Arial" w:cs="Arial"/>
+          <w:color w:val="263238"/>
+        </w:rPr>
+        <w:t xml:space="preserve"> available offline code in office </w:t>
+      </w:r>
+      <w:proofErr w:type="spellStart"/>
+      <w:r>
+        <w:rPr>
+          <w:rFonts w:ascii="Arial" w:hAnsi="Arial" w:cs="Arial"/>
+          <w:color w:val="263238"/>
+        </w:rPr>
+        <w:t>httracker</w:t>
+      </w:r>
+      <w:proofErr w:type="spellEnd"/>
+      <w:r>
+        <w:rPr>
+          <w:rFonts w:ascii="Arial" w:hAnsi="Arial" w:cs="Arial"/>
+          <w:color w:val="263238"/>
+        </w:rPr>
+        <w:t xml:space="preserve"> file</w:t>
       </w:r>
     </w:p>
     <w:p>
@@ -718,14 +840,39 @@
           <w:rFonts w:ascii="Arial" w:hAnsi="Arial" w:cs="Arial"/>
           <w:color w:val="263238"/>
         </w:rPr>
-        <w:t xml:space="preserve">  multi pupose </w:t>
-      </w:r>
+        <w:t xml:space="preserve">  multi </w:t>
+      </w:r>
+      <w:proofErr w:type="spellStart"/>
+      <w:proofErr w:type="gramStart"/>
       <w:r>
         <w:rPr>
           <w:rFonts w:ascii="Arial" w:hAnsi="Arial" w:cs="Arial"/>
           <w:color w:val="263238"/>
         </w:rPr>
-        <w:t xml:space="preserve"> interactive design</w:t>
+        <w:t>pupose</w:t>
+      </w:r>
+      <w:proofErr w:type="spellEnd"/>
+      <w:r>
+        <w:rPr>
+          <w:rFonts w:ascii="Arial" w:hAnsi="Arial" w:cs="Arial"/>
+          <w:color w:val="263238"/>
+        </w:rPr>
+        <w:t xml:space="preserve"> </w:t>
+      </w:r>
+      <w:r>
+        <w:rPr>
+          <w:rFonts w:ascii="Arial" w:hAnsi="Arial" w:cs="Arial"/>
+          <w:color w:val="263238"/>
+        </w:rPr>
+        <w:t xml:space="preserve"> interactive</w:t>
+      </w:r>
+      <w:proofErr w:type="gramEnd"/>
+      <w:r>
+        <w:rPr>
+          <w:rFonts w:ascii="Arial" w:hAnsi="Arial" w:cs="Arial"/>
+          <w:color w:val="263238"/>
+        </w:rPr>
+        <w:t xml:space="preserve"> design</w:t>
       </w:r>
     </w:p>
     <w:p>
@@ -761,13 +908,25 @@
           <w:szCs w:val="28"/>
         </w:rPr>
       </w:pPr>
-      <w:r>
-        <w:rPr>
-          <w:color w:val="000000" w:themeColor="text1"/>
-          <w:sz w:val="28"/>
-          <w:szCs w:val="28"/>
-        </w:rPr>
-        <w:t>oct 5 2018</w:t>
+      <w:proofErr w:type="spellStart"/>
+      <w:proofErr w:type="gramStart"/>
+      <w:r>
+        <w:rPr>
+          <w:color w:val="000000" w:themeColor="text1"/>
+          <w:sz w:val="28"/>
+          <w:szCs w:val="28"/>
+        </w:rPr>
+        <w:t>oct</w:t>
+      </w:r>
+      <w:proofErr w:type="spellEnd"/>
+      <w:proofErr w:type="gramEnd"/>
+      <w:r>
+        <w:rPr>
+          <w:color w:val="000000" w:themeColor="text1"/>
+          <w:sz w:val="28"/>
+          <w:szCs w:val="28"/>
+        </w:rPr>
+        <w:t xml:space="preserve"> 5 2018</w:t>
       </w:r>
     </w:p>
     <w:p>
@@ -949,6 +1108,8 @@
           <w:szCs w:val="28"/>
         </w:rPr>
       </w:pPr>
+      <w:proofErr w:type="spellStart"/>
+      <w:proofErr w:type="gramStart"/>
       <w:r>
         <w:rPr>
           <w:color w:val="000000" w:themeColor="text1"/>
@@ -957,6 +1118,8 @@
         </w:rPr>
         <w:t>tanish</w:t>
       </w:r>
+      <w:proofErr w:type="spellEnd"/>
+      <w:proofErr w:type="gramEnd"/>
     </w:p>
     <w:p>
       <w:pPr>
@@ -967,6 +1130,7 @@
         </w:rPr>
       </w:pPr>
       <w:hyperlink r:id="rId41" w:history="1">
+        <w:proofErr w:type="gramStart"/>
         <w:r>
           <w:rPr>
             <w:rStyle w:val="Hyperlink"/>
@@ -1026,6 +1190,7 @@
         </w:rPr>
         <w:t>.</w:t>
       </w:r>
+      <w:proofErr w:type="gramEnd"/>
     </w:p>
     <w:p>
       <w:pPr>
@@ -1432,13 +1597,23 @@
           <w:szCs w:val="28"/>
         </w:rPr>
       </w:pPr>
-      <w:r>
-        <w:rPr>
-          <w:color w:val="000000" w:themeColor="text1"/>
-          <w:sz w:val="28"/>
-          <w:szCs w:val="28"/>
-        </w:rPr>
-        <w:t>software development company</w:t>
+      <w:proofErr w:type="gramStart"/>
+      <w:r>
+        <w:rPr>
+          <w:color w:val="000000" w:themeColor="text1"/>
+          <w:sz w:val="28"/>
+          <w:szCs w:val="28"/>
+        </w:rPr>
+        <w:t>software</w:t>
+      </w:r>
+      <w:proofErr w:type="gramEnd"/>
+      <w:r>
+        <w:rPr>
+          <w:color w:val="000000" w:themeColor="text1"/>
+          <w:sz w:val="28"/>
+          <w:szCs w:val="28"/>
+        </w:rPr>
+        <w:t xml:space="preserve"> development company</w:t>
       </w:r>
     </w:p>
     <w:p>
@@ -1458,8 +1633,13 @@
         </w:r>
       </w:hyperlink>
       <w:r>
-        <w:t xml:space="preserve">  multi pupose</w:t>
-      </w:r>
+        <w:t xml:space="preserve">  multi </w:t>
+      </w:r>
+      <w:proofErr w:type="spellStart"/>
+      <w:r>
+        <w:t>pupose</w:t>
+      </w:r>
+      <w:proofErr w:type="spellEnd"/>
     </w:p>
     <w:p>
       <w:pPr>
@@ -1518,8 +1698,13 @@
         </w:r>
       </w:hyperlink>
       <w:r>
-        <w:t xml:space="preserve">  multi pupose</w:t>
-      </w:r>
+        <w:t xml:space="preserve">  multi </w:t>
+      </w:r>
+      <w:proofErr w:type="spellStart"/>
+      <w:r>
+        <w:t>pupose</w:t>
+      </w:r>
+      <w:proofErr w:type="spellEnd"/>
     </w:p>
     <w:p>
       <w:pPr>
@@ -1558,8 +1743,13 @@
         </w:r>
       </w:hyperlink>
       <w:r>
-        <w:t xml:space="preserve">  multi pupose</w:t>
-      </w:r>
+        <w:t xml:space="preserve">  multi </w:t>
+      </w:r>
+      <w:proofErr w:type="spellStart"/>
+      <w:r>
+        <w:t>pupose</w:t>
+      </w:r>
+      <w:proofErr w:type="spellEnd"/>
     </w:p>
     <w:p>
       <w:pPr>
@@ -1598,8 +1788,13 @@
         </w:r>
       </w:hyperlink>
       <w:r>
-        <w:t xml:space="preserve">  multi pupose</w:t>
-      </w:r>
+        <w:t xml:space="preserve">  multi </w:t>
+      </w:r>
+      <w:proofErr w:type="spellStart"/>
+      <w:r>
+        <w:t>pupose</w:t>
+      </w:r>
+      <w:proofErr w:type="spellEnd"/>
     </w:p>
     <w:p>
       <w:pPr>
@@ -1810,13 +2005,23 @@
           <w:szCs w:val="28"/>
         </w:rPr>
       </w:pPr>
-      <w:r>
-        <w:rPr>
-          <w:color w:val="000000" w:themeColor="text1"/>
-          <w:sz w:val="28"/>
-          <w:szCs w:val="28"/>
-        </w:rPr>
-        <w:t>sleep cha</w:t>
+      <w:proofErr w:type="gramStart"/>
+      <w:r>
+        <w:rPr>
+          <w:color w:val="000000" w:themeColor="text1"/>
+          <w:sz w:val="28"/>
+          <w:szCs w:val="28"/>
+        </w:rPr>
+        <w:t>sleep</w:t>
+      </w:r>
+      <w:proofErr w:type="gramEnd"/>
+      <w:r>
+        <w:rPr>
+          <w:color w:val="000000" w:themeColor="text1"/>
+          <w:sz w:val="28"/>
+          <w:szCs w:val="28"/>
+        </w:rPr>
+        <w:t xml:space="preserve"> cha</w:t>
       </w:r>
       <w:r>
         <w:rPr>
@@ -1832,7 +2037,25 @@
           <w:sz w:val="28"/>
           <w:szCs w:val="28"/>
         </w:rPr>
-        <w:t>nge mobie app</w:t>
+        <w:t xml:space="preserve">nge </w:t>
+      </w:r>
+      <w:proofErr w:type="spellStart"/>
+      <w:r>
+        <w:rPr>
+          <w:color w:val="000000" w:themeColor="text1"/>
+          <w:sz w:val="28"/>
+          <w:szCs w:val="28"/>
+        </w:rPr>
+        <w:t>mobie</w:t>
+      </w:r>
+      <w:proofErr w:type="spellEnd"/>
+      <w:r>
+        <w:rPr>
+          <w:color w:val="000000" w:themeColor="text1"/>
+          <w:sz w:val="28"/>
+          <w:szCs w:val="28"/>
+        </w:rPr>
+        <w:t xml:space="preserve"> app</w:t>
       </w:r>
       <w:r>
         <w:rPr>
@@ -2207,8 +2430,18 @@
           <w:sz w:val="28"/>
           <w:szCs w:val="28"/>
         </w:rPr>
-        <w:t>E commerce Sleep mattreses</w:t>
-      </w:r>
+        <w:t xml:space="preserve">E commerce Sleep </w:t>
+      </w:r>
+      <w:proofErr w:type="spellStart"/>
+      <w:r>
+        <w:rPr>
+          <w:color w:val="000000" w:themeColor="text1"/>
+          <w:sz w:val="28"/>
+          <w:szCs w:val="28"/>
+        </w:rPr>
+        <w:t>mattreses</w:t>
+      </w:r>
+      <w:proofErr w:type="spellEnd"/>
     </w:p>
     <w:p>
       <w:pPr>
@@ -2424,12 +2657,21 @@
           <w:szCs w:val="28"/>
         </w:rPr>
       </w:pPr>
-      <w:r>
-        <w:rPr>
-          <w:sz w:val="28"/>
-          <w:szCs w:val="28"/>
-        </w:rPr>
-        <w:t>home Services</w:t>
+      <w:proofErr w:type="gramStart"/>
+      <w:r>
+        <w:rPr>
+          <w:sz w:val="28"/>
+          <w:szCs w:val="28"/>
+        </w:rPr>
+        <w:t>home</w:t>
+      </w:r>
+      <w:proofErr w:type="gramEnd"/>
+      <w:r>
+        <w:rPr>
+          <w:sz w:val="28"/>
+          <w:szCs w:val="28"/>
+        </w:rPr>
+        <w:t xml:space="preserve"> Services</w:t>
       </w:r>
       <w:r>
         <w:rPr>
@@ -3018,6 +3260,8 @@
           <w:szCs w:val="28"/>
         </w:rPr>
       </w:pPr>
+      <w:proofErr w:type="spellStart"/>
+      <w:proofErr w:type="gramStart"/>
       <w:r>
         <w:rPr>
           <w:color w:val="000000" w:themeColor="text1"/>
@@ -3026,6 +3270,8 @@
         </w:rPr>
         <w:t>innasofttech</w:t>
       </w:r>
+      <w:proofErr w:type="spellEnd"/>
+      <w:proofErr w:type="gramEnd"/>
     </w:p>
     <w:p>
       <w:pPr>
@@ -3095,9 +3341,11 @@
     </w:p>
     <w:p/>
     <w:p>
+      <w:proofErr w:type="gramStart"/>
       <w:r>
         <w:t>suggestion</w:t>
       </w:r>
+      <w:proofErr w:type="gramEnd"/>
     </w:p>
     <w:p>
       <w:hyperlink r:id="rId114" w:history="1">
@@ -3450,6 +3698,8 @@
           <w:szCs w:val="20"/>
         </w:rPr>
       </w:pPr>
+      <w:proofErr w:type="spellStart"/>
+      <w:proofErr w:type="gramStart"/>
       <w:r>
         <w:rPr>
           <w:rFonts w:ascii="Arial" w:hAnsi="Arial" w:cs="Arial"/>
@@ -3457,7 +3707,18 @@
           <w:sz w:val="20"/>
           <w:szCs w:val="20"/>
         </w:rPr>
-        <w:t>dec 4</w:t>
+        <w:t>dec</w:t>
+      </w:r>
+      <w:proofErr w:type="spellEnd"/>
+      <w:proofErr w:type="gramEnd"/>
+      <w:r>
+        <w:rPr>
+          <w:rFonts w:ascii="Arial" w:hAnsi="Arial" w:cs="Arial"/>
+          <w:color w:val="263238"/>
+          <w:sz w:val="20"/>
+          <w:szCs w:val="20"/>
+        </w:rPr>
+        <w:t xml:space="preserve"> 4</w:t>
       </w:r>
     </w:p>
     <w:p>
@@ -3958,8 +4219,13 @@
       </w:pPr>
     </w:p>
     <w:p>
-      <w:r>
-        <w:t>Qwilo for franchise (</w:t>
+      <w:proofErr w:type="spellStart"/>
+      <w:r>
+        <w:t>Qwilo</w:t>
+      </w:r>
+      <w:proofErr w:type="spellEnd"/>
+      <w:r>
+        <w:t xml:space="preserve"> for franchise (</w:t>
       </w:r>
       <w:hyperlink r:id="rId140" w:history="1">
         <w:r>
@@ -3979,11 +4245,19 @@
           <w:b/>
         </w:rPr>
       </w:pPr>
+      <w:proofErr w:type="spellStart"/>
       <w:r>
         <w:rPr>
           <w:b/>
         </w:rPr>
-        <w:t>Navbar &amp; slider</w:t>
+        <w:t>Navbar</w:t>
+      </w:r>
+      <w:proofErr w:type="spellEnd"/>
+      <w:r>
+        <w:rPr>
+          <w:b/>
+        </w:rPr>
+        <w:t xml:space="preserve"> &amp; slider</w:t>
       </w:r>
     </w:p>
     <w:p>
@@ -4204,11 +4478,19 @@
           <w:b/>
         </w:rPr>
       </w:pPr>
+      <w:proofErr w:type="spellStart"/>
       <w:r>
         <w:rPr>
           <w:b/>
         </w:rPr>
-        <w:t xml:space="preserve">Testinomials </w:t>
+        <w:t>Testinomials</w:t>
+      </w:r>
+      <w:proofErr w:type="spellEnd"/>
+      <w:r>
+        <w:rPr>
+          <w:b/>
+        </w:rPr>
+        <w:t xml:space="preserve"> </w:t>
       </w:r>
       <w:r>
         <w:rPr>
@@ -4307,8 +4589,13 @@
     <w:p/>
     <w:p/>
     <w:p>
-      <w:r>
-        <w:t>brand list page</w:t>
+      <w:proofErr w:type="gramStart"/>
+      <w:r>
+        <w:t>brand</w:t>
+      </w:r>
+      <w:proofErr w:type="gramEnd"/>
+      <w:r>
+        <w:t xml:space="preserve"> list page</w:t>
       </w:r>
       <w:r>
         <w:t xml:space="preserve"> </w:t>
@@ -4360,11 +4647,19 @@
       </w:r>
     </w:p>
     <w:p>
+      <w:proofErr w:type="gramStart"/>
       <w:r>
         <w:rPr>
           <w:b/>
         </w:rPr>
-        <w:t>brand detail</w:t>
+        <w:t>brand</w:t>
+      </w:r>
+      <w:proofErr w:type="gramEnd"/>
+      <w:r>
+        <w:rPr>
+          <w:b/>
+        </w:rPr>
+        <w:t xml:space="preserve"> detail</w:t>
       </w:r>
     </w:p>
     <w:p>
@@ -4486,9 +4781,13 @@
       </w:r>
     </w:p>
     <w:p>
+      <w:proofErr w:type="spellStart"/>
+      <w:proofErr w:type="gramStart"/>
       <w:r>
         <w:t>cutomise</w:t>
       </w:r>
+      <w:proofErr w:type="spellEnd"/>
+      <w:proofErr w:type="gramEnd"/>
     </w:p>
     <w:p>
       <w:hyperlink r:id="rId168" w:history="1">
@@ -4510,9 +4809,13 @@
     </w:p>
     <w:p/>
     <w:p>
+      <w:proofErr w:type="spellStart"/>
+      <w:proofErr w:type="gramStart"/>
       <w:r>
         <w:t>nakshatra</w:t>
       </w:r>
+      <w:proofErr w:type="spellEnd"/>
+      <w:proofErr w:type="gramEnd"/>
     </w:p>
     <w:p>
       <w:hyperlink r:id="rId169" w:history="1">
@@ -4554,9 +4857,13 @@
       </w:r>
     </w:p>
     <w:p>
+      <w:proofErr w:type="spellStart"/>
+      <w:proofErr w:type="gramStart"/>
       <w:r>
         <w:t>siemen</w:t>
       </w:r>
+      <w:proofErr w:type="spellEnd"/>
+      <w:proofErr w:type="gramEnd"/>
     </w:p>
     <w:p>
       <w:hyperlink r:id="rId172" w:history="1">
@@ -4635,8 +4942,21 @@
         <w:t xml:space="preserve"> v</w:t>
       </w:r>
       <w:r>
-        <w:t xml:space="preserve"> imp multi pupose vvimp</w:t>
-      </w:r>
+        <w:t xml:space="preserve"> imp multi </w:t>
+      </w:r>
+      <w:proofErr w:type="spellStart"/>
+      <w:r>
+        <w:t>pupose</w:t>
+      </w:r>
+      <w:proofErr w:type="spellEnd"/>
+      <w:r>
+        <w:t xml:space="preserve"> </w:t>
+      </w:r>
+      <w:proofErr w:type="spellStart"/>
+      <w:r>
+        <w:t>vvimp</w:t>
+      </w:r>
+      <w:proofErr w:type="spellEnd"/>
     </w:p>
     <w:p>
       <w:hyperlink r:id="rId177" w:history="1">
@@ -4681,6 +5001,7 @@
           <w:szCs w:val="36"/>
         </w:rPr>
       </w:pPr>
+      <w:proofErr w:type="gramStart"/>
       <w:r>
         <w:rPr>
           <w:b/>
@@ -4688,7 +5009,17 @@
           <w:sz w:val="36"/>
           <w:szCs w:val="36"/>
         </w:rPr>
-        <w:t>personal web site:</w:t>
+        <w:t>personal</w:t>
+      </w:r>
+      <w:proofErr w:type="gramEnd"/>
+      <w:r>
+        <w:rPr>
+          <w:b/>
+          <w:color w:val="E36C0A" w:themeColor="accent6" w:themeShade="BF"/>
+          <w:sz w:val="36"/>
+          <w:szCs w:val="36"/>
+        </w:rPr>
+        <w:t xml:space="preserve"> web site:</w:t>
       </w:r>
     </w:p>
     <w:p>
@@ -4728,7 +5059,29 @@
           <w:sz w:val="36"/>
           <w:szCs w:val="36"/>
         </w:rPr>
-        <w:t>Education jan 3 2019</w:t>
+        <w:t xml:space="preserve">Education </w:t>
+      </w:r>
+      <w:proofErr w:type="spellStart"/>
+      <w:proofErr w:type="gramStart"/>
+      <w:r>
+        <w:rPr>
+          <w:b/>
+          <w:color w:val="4F6228" w:themeColor="accent3" w:themeShade="80"/>
+          <w:sz w:val="36"/>
+          <w:szCs w:val="36"/>
+        </w:rPr>
+        <w:t>jan</w:t>
+      </w:r>
+      <w:proofErr w:type="spellEnd"/>
+      <w:proofErr w:type="gramEnd"/>
+      <w:r>
+        <w:rPr>
+          <w:b/>
+          <w:color w:val="4F6228" w:themeColor="accent3" w:themeShade="80"/>
+          <w:sz w:val="36"/>
+          <w:szCs w:val="36"/>
+        </w:rPr>
+        <w:t xml:space="preserve"> 3 2019</w:t>
       </w:r>
     </w:p>
     <w:p>
@@ -4741,8 +5094,13 @@
         </w:r>
       </w:hyperlink>
       <w:r>
-        <w:t xml:space="preserve"> edu</w:t>
-      </w:r>
+        <w:t xml:space="preserve"> </w:t>
+      </w:r>
+      <w:proofErr w:type="spellStart"/>
+      <w:r>
+        <w:t>edu</w:t>
+      </w:r>
+      <w:proofErr w:type="spellEnd"/>
     </w:p>
     <w:p>
       <w:hyperlink r:id="rId181" w:history="1">
@@ -4754,7 +5112,15 @@
         </w:r>
       </w:hyperlink>
       <w:r>
-        <w:t xml:space="preserve"> edu imp version v1</w:t>
+        <w:t xml:space="preserve"> </w:t>
+      </w:r>
+      <w:proofErr w:type="spellStart"/>
+      <w:r>
+        <w:t>edu</w:t>
+      </w:r>
+      <w:proofErr w:type="spellEnd"/>
+      <w:r>
+        <w:t xml:space="preserve"> imp version v1</w:t>
       </w:r>
     </w:p>
     <w:p>
@@ -4767,8 +5133,13 @@
         </w:r>
       </w:hyperlink>
       <w:r>
-        <w:t xml:space="preserve"> edu</w:t>
-      </w:r>
+        <w:t xml:space="preserve"> </w:t>
+      </w:r>
+      <w:proofErr w:type="spellStart"/>
+      <w:r>
+        <w:t>edu</w:t>
+      </w:r>
+      <w:proofErr w:type="spellEnd"/>
     </w:p>
     <w:p>
       <w:hyperlink r:id="rId183" w:history="1">
@@ -4780,8 +5151,13 @@
         </w:r>
       </w:hyperlink>
       <w:r>
-        <w:t xml:space="preserve">  edu</w:t>
-      </w:r>
+        <w:t xml:space="preserve">  </w:t>
+      </w:r>
+      <w:proofErr w:type="spellStart"/>
+      <w:r>
+        <w:t>edu</w:t>
+      </w:r>
+      <w:proofErr w:type="spellEnd"/>
     </w:p>
     <w:p>
       <w:hyperlink r:id="rId184" w:history="1">
@@ -4793,8 +5169,13 @@
         </w:r>
       </w:hyperlink>
       <w:r>
-        <w:t xml:space="preserve"> edu</w:t>
-      </w:r>
+        <w:t xml:space="preserve"> </w:t>
+      </w:r>
+      <w:proofErr w:type="spellStart"/>
+      <w:r>
+        <w:t>edu</w:t>
+      </w:r>
+      <w:proofErr w:type="spellEnd"/>
     </w:p>
     <w:p>
       <w:hyperlink r:id="rId185" w:history="1">
@@ -4806,8 +5187,13 @@
         </w:r>
       </w:hyperlink>
       <w:r>
-        <w:t xml:space="preserve"> edu</w:t>
-      </w:r>
+        <w:t xml:space="preserve"> </w:t>
+      </w:r>
+      <w:proofErr w:type="spellStart"/>
+      <w:r>
+        <w:t>edu</w:t>
+      </w:r>
+      <w:proofErr w:type="spellEnd"/>
     </w:p>
     <w:p>
       <w:hyperlink r:id="rId186" w:history="1">
@@ -4819,8 +5205,13 @@
         </w:r>
       </w:hyperlink>
       <w:r>
-        <w:t xml:space="preserve">  edu</w:t>
-      </w:r>
+        <w:t xml:space="preserve">  </w:t>
+      </w:r>
+      <w:proofErr w:type="spellStart"/>
+      <w:r>
+        <w:t>edu</w:t>
+      </w:r>
+      <w:proofErr w:type="spellEnd"/>
     </w:p>
     <w:p>
       <w:hyperlink r:id="rId187" w:history="1">
@@ -4832,7 +5223,15 @@
         </w:r>
       </w:hyperlink>
       <w:r>
-        <w:t xml:space="preserve"> edu </w:t>
+        <w:t xml:space="preserve"> </w:t>
+      </w:r>
+      <w:proofErr w:type="spellStart"/>
+      <w:r>
+        <w:t>edu</w:t>
+      </w:r>
+      <w:proofErr w:type="spellEnd"/>
+      <w:r>
+        <w:t xml:space="preserve"> </w:t>
       </w:r>
     </w:p>
     <w:p>
@@ -4845,8 +5244,13 @@
         </w:r>
       </w:hyperlink>
       <w:r>
-        <w:t xml:space="preserve"> edu</w:t>
-      </w:r>
+        <w:t xml:space="preserve"> </w:t>
+      </w:r>
+      <w:proofErr w:type="spellStart"/>
+      <w:r>
+        <w:t>edu</w:t>
+      </w:r>
+      <w:proofErr w:type="spellEnd"/>
     </w:p>
     <w:p>
       <w:hyperlink r:id="rId189" w:history="1">
@@ -4858,8 +5262,13 @@
         </w:r>
       </w:hyperlink>
       <w:r>
-        <w:t xml:space="preserve"> edu</w:t>
-      </w:r>
+        <w:t xml:space="preserve"> </w:t>
+      </w:r>
+      <w:proofErr w:type="spellStart"/>
+      <w:r>
+        <w:t>edu</w:t>
+      </w:r>
+      <w:proofErr w:type="spellEnd"/>
     </w:p>
     <w:p>
       <w:hyperlink r:id="rId190" w:history="1">
@@ -4871,8 +5280,13 @@
         </w:r>
       </w:hyperlink>
       <w:r>
-        <w:t xml:space="preserve"> edu</w:t>
-      </w:r>
+        <w:t xml:space="preserve"> </w:t>
+      </w:r>
+      <w:proofErr w:type="spellStart"/>
+      <w:r>
+        <w:t>edu</w:t>
+      </w:r>
+      <w:proofErr w:type="spellEnd"/>
     </w:p>
     <w:p/>
     <w:p/>
@@ -4886,7 +5300,15 @@
         </w:r>
       </w:hyperlink>
       <w:r>
-        <w:t xml:space="preserve"> edu opt</w:t>
+        <w:t xml:space="preserve"> </w:t>
+      </w:r>
+      <w:proofErr w:type="spellStart"/>
+      <w:r>
+        <w:t>edu</w:t>
+      </w:r>
+      <w:proofErr w:type="spellEnd"/>
+      <w:r>
+        <w:t xml:space="preserve"> opt</w:t>
       </w:r>
     </w:p>
     <w:p>
@@ -4912,8 +5334,13 @@
         </w:r>
       </w:hyperlink>
       <w:r>
-        <w:t xml:space="preserve">  edu</w:t>
-      </w:r>
+        <w:t xml:space="preserve">  </w:t>
+      </w:r>
+      <w:proofErr w:type="spellStart"/>
+      <w:r>
+        <w:t>edu</w:t>
+      </w:r>
+      <w:proofErr w:type="spellEnd"/>
     </w:p>
     <w:p>
       <w:hyperlink r:id="rId194" w:history="1">
@@ -4925,8 +5352,13 @@
         </w:r>
       </w:hyperlink>
       <w:r>
-        <w:t xml:space="preserve"> edu</w:t>
-      </w:r>
+        <w:t xml:space="preserve"> </w:t>
+      </w:r>
+      <w:proofErr w:type="spellStart"/>
+      <w:r>
+        <w:t>edu</w:t>
+      </w:r>
+      <w:proofErr w:type="spellEnd"/>
     </w:p>
     <w:p>
       <w:hyperlink r:id="rId195" w:history="1">
@@ -4938,7 +5370,15 @@
         </w:r>
       </w:hyperlink>
       <w:r>
-        <w:t xml:space="preserve"> edu mentor personal web</w:t>
+        <w:t xml:space="preserve"> </w:t>
+      </w:r>
+      <w:proofErr w:type="spellStart"/>
+      <w:r>
+        <w:t>edu</w:t>
+      </w:r>
+      <w:proofErr w:type="spellEnd"/>
+      <w:r>
+        <w:t xml:space="preserve"> mentor personal web</w:t>
       </w:r>
     </w:p>
     <w:p>
@@ -5040,6 +5480,7 @@
           <w:szCs w:val="40"/>
         </w:rPr>
       </w:pPr>
+      <w:proofErr w:type="gramStart"/>
       <w:r>
         <w:rPr>
           <w:color w:val="FF0000"/>
@@ -5048,6 +5489,7 @@
         </w:rPr>
         <w:t>green</w:t>
       </w:r>
+      <w:proofErr w:type="gramEnd"/>
     </w:p>
     <w:p>
       <w:pPr>
@@ -5197,11 +5639,10 @@
           <w:sz w:val="30"/>
           <w:szCs w:val="30"/>
         </w:rPr>
-        <w:t>Gardens are the result of a collaboration between art and nature.    </w:t>
-      </w:r>
-    </w:p>
-    <w:p>
-      <w:pPr>
+        <w:t xml:space="preserve">Gardens are the result of </w:t>
+      </w:r>
+      <w:proofErr w:type="gramStart"/>
+      <w:r>
         <w:rPr>
           <w:rFonts w:ascii="Helvetica" w:hAnsi="Helvetica" w:cs="Helvetica"/>
           <w:b/>
@@ -5210,7 +5651,9 @@
           <w:sz w:val="30"/>
           <w:szCs w:val="30"/>
         </w:rPr>
-      </w:pPr>
+        <w:t>a collaboration</w:t>
+      </w:r>
+      <w:proofErr w:type="gramEnd"/>
       <w:r>
         <w:rPr>
           <w:rFonts w:ascii="Helvetica" w:hAnsi="Helvetica" w:cs="Helvetica"/>
@@ -5220,7 +5663,7 @@
           <w:sz w:val="30"/>
           <w:szCs w:val="30"/>
         </w:rPr>
-        <w:t>Gardening is any way that humans and nature come together with the intent of creating beauty.</w:t>
+        <w:t xml:space="preserve"> between art and nature.    </w:t>
       </w:r>
     </w:p>
     <w:p>
@@ -5234,6 +5677,29 @@
           <w:szCs w:val="30"/>
         </w:rPr>
       </w:pPr>
+      <w:r>
+        <w:rPr>
+          <w:rFonts w:ascii="Helvetica" w:hAnsi="Helvetica" w:cs="Helvetica"/>
+          <w:b/>
+          <w:bCs/>
+          <w:color w:val="555555"/>
+          <w:sz w:val="30"/>
+          <w:szCs w:val="30"/>
+        </w:rPr>
+        <w:t>Gardening is any way that humans and nature come together with the intent of creating beauty.</w:t>
+      </w:r>
+    </w:p>
+    <w:p>
+      <w:pPr>
+        <w:rPr>
+          <w:rFonts w:ascii="Helvetica" w:hAnsi="Helvetica" w:cs="Helvetica"/>
+          <w:b/>
+          <w:bCs/>
+          <w:color w:val="555555"/>
+          <w:sz w:val="30"/>
+          <w:szCs w:val="30"/>
+        </w:rPr>
+      </w:pPr>
     </w:p>
     <w:p>
       <w:pPr>
@@ -5454,6 +5920,7 @@
           <w:color w:val="7030A0"/>
         </w:rPr>
       </w:pPr>
+      <w:proofErr w:type="gramStart"/>
       <w:r>
         <w:rPr>
           <w:rFonts w:ascii="Helvetica" w:hAnsi="Helvetica" w:cs="Helvetica"/>
@@ -5462,6 +5929,7 @@
         </w:rPr>
         <w:t>new</w:t>
       </w:r>
+      <w:proofErr w:type="gramEnd"/>
     </w:p>
     <w:p>
       <w:pPr>
@@ -5763,6 +6231,8 @@
           <w:color w:val="984806" w:themeColor="accent6" w:themeShade="80"/>
         </w:rPr>
       </w:pPr>
+      <w:proofErr w:type="spellStart"/>
+      <w:proofErr w:type="gramStart"/>
       <w:r>
         <w:rPr>
           <w:b/>
@@ -5772,6 +6242,8 @@
         </w:rPr>
         <w:t>sovenliasion</w:t>
       </w:r>
+      <w:proofErr w:type="spellEnd"/>
+      <w:proofErr w:type="gramEnd"/>
     </w:p>
     <w:p>
       <w:hyperlink r:id="rId231" w:history="1">
@@ -5798,9 +6270,11 @@
         </w:rPr>
         <w:t xml:space="preserve">- </w:t>
       </w:r>
+      <w:proofErr w:type="spellStart"/>
       <w:r>
         <w:t>multipupose</w:t>
       </w:r>
+      <w:proofErr w:type="spellEnd"/>
     </w:p>
     <w:p>
       <w:hyperlink r:id="rId232" w:history="1">
@@ -6046,6 +6520,7 @@
           <w:szCs w:val="28"/>
         </w:rPr>
       </w:pPr>
+      <w:proofErr w:type="spellStart"/>
       <w:r>
         <w:rPr>
           <w:b/>
@@ -6053,21 +6528,9 @@
           <w:sz w:val="28"/>
           <w:szCs w:val="28"/>
         </w:rPr>
-        <w:t xml:space="preserve">Creatve mentors  </w:t>
-      </w:r>
-      <w:hyperlink r:id="rId244" w:tgtFrame="_blank" w:history="1">
-        <w:r>
-          <w:rPr>
-            <w:rStyle w:val="Hyperlink"/>
-            <w:rFonts w:ascii="Arial" w:hAnsi="Arial" w:cs="Arial"/>
-            <w:b/>
-            <w:color w:val="0F243E" w:themeColor="text2" w:themeShade="80"/>
-            <w:sz w:val="28"/>
-            <w:szCs w:val="28"/>
-          </w:rPr>
-          <w:t>http://www.creativementors.in/news.php</w:t>
-        </w:r>
-      </w:hyperlink>
+        <w:t>Creatve</w:t>
+      </w:r>
+      <w:proofErr w:type="spellEnd"/>
       <w:r>
         <w:rPr>
           <w:b/>
@@ -6077,6 +6540,59 @@
         </w:rPr>
         <w:t xml:space="preserve"> </w:t>
       </w:r>
+      <w:proofErr w:type="gramStart"/>
+      <w:r>
+        <w:rPr>
+          <w:b/>
+          <w:color w:val="0F243E" w:themeColor="text2" w:themeShade="80"/>
+          <w:sz w:val="28"/>
+          <w:szCs w:val="28"/>
+        </w:rPr>
+        <w:t xml:space="preserve">mentors  </w:t>
+      </w:r>
+      <w:proofErr w:type="gramEnd"/>
+      <w:r>
+        <w:fldChar w:fldCharType="begin"/>
+      </w:r>
+      <w:r>
+        <w:instrText>HYPERLINK "https://www.google.com/url?q=http://www.creativementors.in/news.php&amp;sa=D&amp;source=hangouts&amp;ust=1548940196010000&amp;usg=AFQjCNGH_rqrWDc4KWV-6weWDP4YV--wAg" \t "_blank"</w:instrText>
+      </w:r>
+      <w:r>
+        <w:fldChar w:fldCharType="separate"/>
+      </w:r>
+      <w:r>
+        <w:rPr>
+          <w:rStyle w:val="Hyperlink"/>
+          <w:rFonts w:ascii="Arial" w:hAnsi="Arial" w:cs="Arial"/>
+          <w:b/>
+          <w:color w:val="0F243E" w:themeColor="text2" w:themeShade="80"/>
+          <w:sz w:val="28"/>
+          <w:szCs w:val="28"/>
+        </w:rPr>
+        <w:t>http://www.creativementors.in/news.php</w:t>
+      </w:r>
+      <w:r>
+        <w:fldChar w:fldCharType="end"/>
+      </w:r>
+      <w:r>
+        <w:rPr>
+          <w:b/>
+          <w:color w:val="0F243E" w:themeColor="text2" w:themeShade="80"/>
+          <w:sz w:val="28"/>
+          <w:szCs w:val="28"/>
+        </w:rPr>
+        <w:t xml:space="preserve"> </w:t>
+      </w:r>
+    </w:p>
+    <w:p>
+      <w:hyperlink r:id="rId244" w:history="1">
+        <w:r>
+          <w:rPr>
+            <w:rStyle w:val="Hyperlink"/>
+          </w:rPr>
+          <w:t>http://demo.hasthemes.com/filmstudio/filmstudio/index.html</w:t>
+        </w:r>
+      </w:hyperlink>
     </w:p>
     <w:p>
       <w:hyperlink r:id="rId245" w:history="1">
@@ -6084,9 +6600,12 @@
           <w:rPr>
             <w:rStyle w:val="Hyperlink"/>
           </w:rPr>
-          <w:t>http://demo.hasthemes.com/filmstudio/filmstudio/index.html</w:t>
-        </w:r>
-      </w:hyperlink>
+          <w:t>http://themescare.com/demos/filmoja-view/</w:t>
+        </w:r>
+      </w:hyperlink>
+      <w:r>
+        <w:t xml:space="preserve"> </w:t>
+      </w:r>
     </w:p>
     <w:p>
       <w:hyperlink r:id="rId246" w:history="1">
@@ -6094,7 +6613,7 @@
           <w:rPr>
             <w:rStyle w:val="Hyperlink"/>
           </w:rPr>
-          <w:t>http://themescare.com/demos/filmoja-view/</w:t>
+          <w:t>http://themelayer.net/html/bioscope/home-1.html</w:t>
         </w:r>
       </w:hyperlink>
       <w:r>
@@ -6107,7 +6626,7 @@
           <w:rPr>
             <w:rStyle w:val="Hyperlink"/>
           </w:rPr>
-          <w:t>http://themelayer.net/html/bioscope/home-1.html</w:t>
+          <w:t>http://markup.htmlmate.com/maxvid/index-2.html</w:t>
         </w:r>
       </w:hyperlink>
       <w:r>
@@ -6116,19 +6635,6 @@
     </w:p>
     <w:p>
       <w:hyperlink r:id="rId248" w:history="1">
-        <w:r>
-          <w:rPr>
-            <w:rStyle w:val="Hyperlink"/>
-          </w:rPr>
-          <w:t>http://markup.htmlmate.com/maxvid/index-2.html</w:t>
-        </w:r>
-      </w:hyperlink>
-      <w:r>
-        <w:t xml:space="preserve"> </w:t>
-      </w:r>
-    </w:p>
-    <w:p>
-      <w:hyperlink r:id="rId249" w:history="1">
         <w:r>
           <w:rPr>
             <w:rStyle w:val="Hyperlink"/>
@@ -6160,6 +6666,8 @@
           <w:szCs w:val="36"/>
         </w:rPr>
       </w:pPr>
+      <w:proofErr w:type="spellStart"/>
+      <w:proofErr w:type="gramStart"/>
       <w:r>
         <w:rPr>
           <w:b/>
@@ -6167,7 +6675,30 @@
           <w:szCs w:val="36"/>
         </w:rPr>
         <w:lastRenderedPageBreak/>
-        <w:t>Uk constructions</w:t>
+        <w:t>Uk</w:t>
+      </w:r>
+      <w:proofErr w:type="spellEnd"/>
+      <w:proofErr w:type="gramEnd"/>
+      <w:r>
+        <w:rPr>
+          <w:b/>
+          <w:sz w:val="36"/>
+          <w:szCs w:val="36"/>
+        </w:rPr>
+        <w:t xml:space="preserve"> constructions</w:t>
+      </w:r>
+    </w:p>
+    <w:p>
+      <w:hyperlink r:id="rId249" w:history="1">
+        <w:r>
+          <w:rPr>
+            <w:rStyle w:val="Hyperlink"/>
+          </w:rPr>
+          <w:t>http://themezinho.net/verno/index.html</w:t>
+        </w:r>
+      </w:hyperlink>
+      <w:r>
+        <w:t xml:space="preserve"> </w:t>
       </w:r>
     </w:p>
     <w:p>
@@ -6176,7 +6707,7 @@
           <w:rPr>
             <w:rStyle w:val="Hyperlink"/>
           </w:rPr>
-          <w:t>http://themezinho.net/verno/index.html</w:t>
+          <w:t>http://quomodosoft.com/html/agencyfy/agencyfy/index-3.html</w:t>
         </w:r>
       </w:hyperlink>
       <w:r>
@@ -6189,7 +6720,7 @@
           <w:rPr>
             <w:rStyle w:val="Hyperlink"/>
           </w:rPr>
-          <w:t>http://quomodosoft.com/html/agencyfy/agencyfy/index-3.html</w:t>
+          <w:t>http://melankolia.space/tf/akar/index-light.html</w:t>
         </w:r>
       </w:hyperlink>
       <w:r>
@@ -6202,7 +6733,7 @@
           <w:rPr>
             <w:rStyle w:val="Hyperlink"/>
           </w:rPr>
-          <w:t>http://melankolia.space/tf/akar/index-light.html</w:t>
+          <w:t>http://melankolia.space/tf/creativora/index-1.html</w:t>
         </w:r>
       </w:hyperlink>
       <w:r>
@@ -6215,34 +6746,39 @@
           <w:rPr>
             <w:rStyle w:val="Hyperlink"/>
           </w:rPr>
-          <w:t>http://melankolia.space/tf/creativora/index-1.html</w:t>
-        </w:r>
-      </w:hyperlink>
-      <w:r>
-        <w:t xml:space="preserve"> </w:t>
-      </w:r>
-    </w:p>
+          <w:t>http://nunforest.com/daxon-demo/index.html</w:t>
+        </w:r>
+      </w:hyperlink>
+      <w:r>
+        <w:t xml:space="preserve">  no </w:t>
+      </w:r>
+      <w:proofErr w:type="spellStart"/>
+      <w:r>
+        <w:t>bootsrap</w:t>
+      </w:r>
+      <w:proofErr w:type="spellEnd"/>
+    </w:p>
+    <w:p/>
     <w:p>
       <w:hyperlink r:id="rId254" w:history="1">
         <w:r>
           <w:rPr>
             <w:rStyle w:val="Hyperlink"/>
           </w:rPr>
-          <w:t>http://nunforest.com/daxon-demo/index.html</w:t>
-        </w:r>
-      </w:hyperlink>
-      <w:r>
-        <w:t xml:space="preserve">  no bootsrap</w:t>
-      </w:r>
-    </w:p>
-    <w:p/>
+          <w:t>https://colorlib.com/preview/theme/sparsh/index.html</w:t>
+        </w:r>
+      </w:hyperlink>
+      <w:r>
+        <w:t xml:space="preserve"> </w:t>
+      </w:r>
+    </w:p>
     <w:p>
       <w:hyperlink r:id="rId255" w:history="1">
         <w:r>
           <w:rPr>
             <w:rStyle w:val="Hyperlink"/>
           </w:rPr>
-          <w:t>https://colorlib.com/preview/theme/sparsh/index.html</w:t>
+          <w:t>http://html.xpeedstudio.com/agmycoo/index-v10.html</w:t>
         </w:r>
       </w:hyperlink>
       <w:r>
@@ -6255,19 +6791,6 @@
           <w:rPr>
             <w:rStyle w:val="Hyperlink"/>
           </w:rPr>
-          <w:t>http://html.xpeedstudio.com/agmycoo/index-v10.html</w:t>
-        </w:r>
-      </w:hyperlink>
-      <w:r>
-        <w:t xml:space="preserve"> </w:t>
-      </w:r>
-    </w:p>
-    <w:p>
-      <w:hyperlink r:id="rId257" w:history="1">
-        <w:r>
-          <w:rPr>
-            <w:rStyle w:val="Hyperlink"/>
-          </w:rPr>
           <w:t>https://freebw.com/aweae/templates/tatee/home-vertical-slide.html</w:t>
         </w:r>
       </w:hyperlink>
@@ -6277,8 +6800,13 @@
     </w:p>
     <w:p>
       <w:r>
-        <w:t>In mail sent to cleint</w:t>
-      </w:r>
+        <w:t xml:space="preserve">In mail sent to </w:t>
+      </w:r>
+      <w:proofErr w:type="spellStart"/>
+      <w:r>
+        <w:t>cleint</w:t>
+      </w:r>
+      <w:proofErr w:type="spellEnd"/>
     </w:p>
     <w:p>
       <w:r>
@@ -6290,7 +6818,7 @@
         </w:rPr>
         <w:t> </w:t>
       </w:r>
-      <w:hyperlink r:id="rId258" w:tgtFrame="_blank" w:history="1">
+      <w:hyperlink r:id="rId257" w:tgtFrame="_blank" w:history="1">
         <w:r>
           <w:rPr>
             <w:rStyle w:val="Hyperlink"/>
@@ -6311,7 +6839,7 @@
         </w:rPr>
         <w:br/>
       </w:r>
-      <w:hyperlink r:id="rId259" w:tgtFrame="_blank" w:history="1">
+      <w:hyperlink r:id="rId258" w:tgtFrame="_blank" w:history="1">
         <w:r>
           <w:rPr>
             <w:rStyle w:val="Hyperlink"/>
@@ -6332,7 +6860,7 @@
         </w:rPr>
         <w:br/>
       </w:r>
-      <w:hyperlink r:id="rId260" w:tgtFrame="_blank" w:history="1">
+      <w:hyperlink r:id="rId259" w:tgtFrame="_blank" w:history="1">
         <w:r>
           <w:rPr>
             <w:rStyle w:val="Hyperlink"/>
@@ -6351,8 +6879,16 @@
         <w:rPr>
           <w:color w:val="C0504D" w:themeColor="accent2"/>
         </w:rPr>
-        <w:t>non bs</w:t>
-      </w:r>
+        <w:t xml:space="preserve">non </w:t>
+      </w:r>
+      <w:proofErr w:type="spellStart"/>
+      <w:r>
+        <w:rPr>
+          <w:color w:val="C0504D" w:themeColor="accent2"/>
+        </w:rPr>
+        <w:t>bs</w:t>
+      </w:r>
+      <w:proofErr w:type="spellEnd"/>
       <w:r>
         <w:rPr>
           <w:rFonts w:ascii="Arial" w:hAnsi="Arial" w:cs="Arial"/>
@@ -6362,7 +6898,7 @@
         </w:rPr>
         <w:br/>
       </w:r>
-      <w:hyperlink r:id="rId261" w:tgtFrame="_blank" w:history="1">
+      <w:hyperlink r:id="rId260" w:tgtFrame="_blank" w:history="1">
         <w:r>
           <w:rPr>
             <w:rStyle w:val="Hyperlink"/>
@@ -6383,7 +6919,7 @@
         </w:rPr>
         <w:br/>
       </w:r>
-      <w:hyperlink r:id="rId262" w:tgtFrame="_blank" w:history="1">
+      <w:hyperlink r:id="rId261" w:tgtFrame="_blank" w:history="1">
         <w:r>
           <w:rPr>
             <w:rStyle w:val="Hyperlink"/>
@@ -6404,7 +6940,7 @@
         </w:rPr>
         <w:br/>
       </w:r>
-      <w:hyperlink r:id="rId263" w:tgtFrame="_blank" w:history="1">
+      <w:hyperlink r:id="rId262" w:tgtFrame="_blank" w:history="1">
         <w:r>
           <w:rPr>
             <w:rStyle w:val="Hyperlink"/>
@@ -6425,7 +6961,7 @@
         </w:rPr>
         <w:br/>
       </w:r>
-      <w:hyperlink r:id="rId264" w:tgtFrame="_blank" w:history="1">
+      <w:hyperlink r:id="rId263" w:tgtFrame="_blank" w:history="1">
         <w:r>
           <w:rPr>
             <w:rStyle w:val="Hyperlink"/>
@@ -6446,7 +6982,7 @@
         </w:rPr>
         <w:br/>
       </w:r>
-      <w:hyperlink r:id="rId265" w:tgtFrame="_blank" w:history="1">
+      <w:hyperlink r:id="rId264" w:tgtFrame="_blank" w:history="1">
         <w:r>
           <w:rPr>
             <w:rStyle w:val="Hyperlink"/>
@@ -6467,7 +7003,7 @@
         </w:rPr>
         <w:br/>
       </w:r>
-      <w:hyperlink r:id="rId266" w:tgtFrame="_blank" w:history="1">
+      <w:hyperlink r:id="rId265" w:tgtFrame="_blank" w:history="1">
         <w:r>
           <w:rPr>
             <w:rStyle w:val="Hyperlink"/>
@@ -6481,47 +7017,55 @@
       </w:hyperlink>
     </w:p>
     <w:p>
+      <w:hyperlink r:id="rId266" w:history="1">
+        <w:r>
+          <w:rPr>
+            <w:rStyle w:val="Hyperlink"/>
+          </w:rPr>
+          <w:t>http://thememajestic.com/modern-preview/</w:t>
+        </w:r>
+      </w:hyperlink>
+      <w:r>
+        <w:t xml:space="preserve"> </w:t>
+      </w:r>
+    </w:p>
+    <w:p>
       <w:hyperlink r:id="rId267" w:history="1">
         <w:r>
           <w:rPr>
             <w:rStyle w:val="Hyperlink"/>
           </w:rPr>
-          <w:t>http://thememajestic.com/modern-preview/</w:t>
-        </w:r>
-      </w:hyperlink>
-      <w:r>
-        <w:t xml:space="preserve"> </w:t>
-      </w:r>
-    </w:p>
+          <w:t>https://colorlib.com/wp/free-css-website-templates/</w:t>
+        </w:r>
+      </w:hyperlink>
+      <w:r>
+        <w:t xml:space="preserve">  </w:t>
+      </w:r>
+      <w:proofErr w:type="spellStart"/>
+      <w:r>
+        <w:t>colorlib</w:t>
+      </w:r>
+      <w:proofErr w:type="spellEnd"/>
+      <w:r>
+        <w:t xml:space="preserve"> 2019 best</w:t>
+      </w:r>
+    </w:p>
+    <w:p/>
     <w:p>
       <w:hyperlink r:id="rId268" w:history="1">
         <w:r>
           <w:rPr>
             <w:rStyle w:val="Hyperlink"/>
           </w:rPr>
-          <w:t>https://colorlib.com/wp/free-css-website-templates/</w:t>
-        </w:r>
-      </w:hyperlink>
-      <w:r>
-        <w:t xml:space="preserve">  colorlib 2019 best</w:t>
-      </w:r>
-    </w:p>
-    <w:p/>
+          <w:t>https://colorlib.com/preview/theme/photogallery/index.html</w:t>
+        </w:r>
+      </w:hyperlink>
+      <w:r>
+        <w:t xml:space="preserve"> </w:t>
+      </w:r>
+    </w:p>
     <w:p>
       <w:hyperlink r:id="rId269" w:history="1">
-        <w:r>
-          <w:rPr>
-            <w:rStyle w:val="Hyperlink"/>
-          </w:rPr>
-          <w:t>https://colorlib.com/preview/theme/photogallery/index.html</w:t>
-        </w:r>
-      </w:hyperlink>
-      <w:r>
-        <w:t xml:space="preserve"> </w:t>
-      </w:r>
-    </w:p>
-    <w:p>
-      <w:hyperlink r:id="rId270" w:history="1">
         <w:r>
           <w:rPr>
             <w:rStyle w:val="Hyperlink"/>
@@ -6562,7 +7106,7 @@
       </w:r>
     </w:p>
     <w:p>
-      <w:hyperlink r:id="rId271" w:history="1">
+      <w:hyperlink r:id="rId270" w:history="1">
         <w:r>
           <w:rPr>
             <w:rStyle w:val="Hyperlink"/>
@@ -6594,20 +7138,30 @@
       </w:r>
     </w:p>
     <w:p>
+      <w:hyperlink r:id="rId271" w:history="1">
+        <w:r>
+          <w:rPr>
+            <w:rStyle w:val="Hyperlink"/>
+          </w:rPr>
+          <w:t>http://live.envalab.com/html/the-farm-house/</w:t>
+        </w:r>
+      </w:hyperlink>
+      <w:r>
+        <w:t xml:space="preserve"> </w:t>
+      </w:r>
+      <w:r>
+        <w:t xml:space="preserve"> single</w:t>
+      </w:r>
+    </w:p>
+    <w:p>
       <w:hyperlink r:id="rId272" w:history="1">
         <w:r>
           <w:rPr>
             <w:rStyle w:val="Hyperlink"/>
           </w:rPr>
-          <w:t>http://live.envalab.com/html/the-farm-house/</w:t>
-        </w:r>
-      </w:hyperlink>
-      <w:r>
-        <w:t xml:space="preserve"> </w:t>
-      </w:r>
-      <w:r>
-        <w:t xml:space="preserve"> single</w:t>
-      </w:r>
+          <w:t>https://mediacity.co.in/origano/version1/index.html</w:t>
+        </w:r>
+      </w:hyperlink>
     </w:p>
     <w:p>
       <w:hyperlink r:id="rId273" w:history="1">
@@ -6615,9 +7169,12 @@
           <w:rPr>
             <w:rStyle w:val="Hyperlink"/>
           </w:rPr>
-          <w:t>https://mediacity.co.in/origano/version1/index.html</w:t>
-        </w:r>
-      </w:hyperlink>
+          <w:t>http://t.commonsupport.com/rotterdam/</w:t>
+        </w:r>
+      </w:hyperlink>
+      <w:r>
+        <w:t xml:space="preserve"> </w:t>
+      </w:r>
     </w:p>
     <w:p>
       <w:hyperlink r:id="rId274" w:history="1">
@@ -6625,29 +7182,16 @@
           <w:rPr>
             <w:rStyle w:val="Hyperlink"/>
           </w:rPr>
-          <w:t>http://t.commonsupport.com/rotterdam/</w:t>
-        </w:r>
-      </w:hyperlink>
-      <w:r>
-        <w:t xml:space="preserve"> </w:t>
-      </w:r>
-    </w:p>
+          <w:t>http://event-theme.com/themes/html/naturix-html/</w:t>
+        </w:r>
+      </w:hyperlink>
+      <w:r>
+        <w:t xml:space="preserve"> </w:t>
+      </w:r>
+    </w:p>
+    <w:p/>
     <w:p>
       <w:hyperlink r:id="rId275" w:history="1">
-        <w:r>
-          <w:rPr>
-            <w:rStyle w:val="Hyperlink"/>
-          </w:rPr>
-          <w:t>http://event-theme.com/themes/html/naturix-html/</w:t>
-        </w:r>
-      </w:hyperlink>
-      <w:r>
-        <w:t xml:space="preserve"> </w:t>
-      </w:r>
-    </w:p>
-    <w:p/>
-    <w:p>
-      <w:hyperlink r:id="rId276" w:history="1">
         <w:r>
           <w:rPr>
             <w:rStyle w:val="Hyperlink"/>
@@ -6662,7 +7206,7 @@
     <w:p/>
     <w:p/>
     <w:p>
-      <w:hyperlink r:id="rId277" w:history="1">
+      <w:hyperlink r:id="rId276" w:history="1">
         <w:r>
           <w:rPr>
             <w:rStyle w:val="Hyperlink"/>
@@ -6694,6 +7238,8 @@
           <w:szCs w:val="36"/>
         </w:rPr>
       </w:pPr>
+      <w:proofErr w:type="spellStart"/>
+      <w:proofErr w:type="gramStart"/>
       <w:r>
         <w:rPr>
           <w:b/>
@@ -6701,7 +7247,18 @@
           <w:sz w:val="36"/>
           <w:szCs w:val="36"/>
         </w:rPr>
-        <w:t>uniyi list</w:t>
+        <w:t>uniyi</w:t>
+      </w:r>
+      <w:proofErr w:type="spellEnd"/>
+      <w:proofErr w:type="gramEnd"/>
+      <w:r>
+        <w:rPr>
+          <w:b/>
+          <w:color w:val="9BBB59" w:themeColor="accent3"/>
+          <w:sz w:val="36"/>
+          <w:szCs w:val="36"/>
+        </w:rPr>
+        <w:t xml:space="preserve"> list</w:t>
       </w:r>
     </w:p>
     <w:p>
@@ -6715,7 +7272,7 @@
           <w:szCs w:val="20"/>
         </w:rPr>
       </w:pPr>
-      <w:hyperlink r:id="rId278" w:tgtFrame="_blank" w:history="1">
+      <w:hyperlink r:id="rId277" w:tgtFrame="_blank" w:history="1">
         <w:r>
           <w:rPr>
             <w:rStyle w:val="Hyperlink"/>
@@ -6739,7 +7296,7 @@
           <w:szCs w:val="20"/>
         </w:rPr>
       </w:pPr>
-      <w:hyperlink r:id="rId279" w:tgtFrame="_blank" w:history="1">
+      <w:hyperlink r:id="rId278" w:tgtFrame="_blank" w:history="1">
         <w:r>
           <w:rPr>
             <w:rStyle w:val="Hyperlink"/>
@@ -6763,7 +7320,7 @@
           <w:szCs w:val="20"/>
         </w:rPr>
       </w:pPr>
-      <w:hyperlink r:id="rId280" w:tgtFrame="_blank" w:history="1">
+      <w:hyperlink r:id="rId279" w:tgtFrame="_blank" w:history="1">
         <w:r>
           <w:rPr>
             <w:rStyle w:val="Hyperlink"/>
@@ -6787,7 +7344,7 @@
           <w:szCs w:val="20"/>
         </w:rPr>
       </w:pPr>
-      <w:hyperlink r:id="rId281" w:tgtFrame="_blank" w:history="1">
+      <w:hyperlink r:id="rId280" w:tgtFrame="_blank" w:history="1">
         <w:r>
           <w:rPr>
             <w:rStyle w:val="Hyperlink"/>
@@ -6811,7 +7368,7 @@
           <w:szCs w:val="20"/>
         </w:rPr>
       </w:pPr>
-      <w:hyperlink r:id="rId282" w:tgtFrame="_blank" w:history="1">
+      <w:hyperlink r:id="rId281" w:tgtFrame="_blank" w:history="1">
         <w:r>
           <w:rPr>
             <w:rStyle w:val="Hyperlink"/>
@@ -6845,15 +7402,29 @@
           <w:sz w:val="20"/>
           <w:szCs w:val="20"/>
         </w:rPr>
-        <w:t>Client List:</w:t>
-      </w:r>
-      <w:r>
-        <w:rPr>
-          <w:rFonts w:ascii="Arial" w:hAnsi="Arial" w:cs="Arial"/>
+        <w:t>Client List</w:t>
+      </w:r>
+      <w:proofErr w:type="gramStart"/>
+      <w:r>
+        <w:rPr>
+          <w:rStyle w:val="tl8wme"/>
+          <w:rFonts w:ascii="Arial" w:hAnsi="Arial" w:cs="Arial"/>
+          <w:b/>
+          <w:bCs/>
           <w:color w:val="263238"/>
           <w:sz w:val="20"/>
           <w:szCs w:val="20"/>
         </w:rPr>
+        <w:t>:</w:t>
+      </w:r>
+      <w:proofErr w:type="gramEnd"/>
+      <w:r>
+        <w:rPr>
+          <w:rFonts w:ascii="Arial" w:hAnsi="Arial" w:cs="Arial"/>
+          <w:color w:val="263238"/>
+          <w:sz w:val="20"/>
+          <w:szCs w:val="20"/>
+        </w:rPr>
         <w:br/>
       </w:r>
       <w:r>
@@ -6865,7 +7436,7 @@
         </w:rPr>
         <w:br/>
       </w:r>
-      <w:hyperlink r:id="rId283" w:tgtFrame="_blank" w:history="1">
+      <w:hyperlink r:id="rId282" w:tgtFrame="_blank" w:history="1">
         <w:r>
           <w:rPr>
             <w:rStyle w:val="Hyperlink"/>
@@ -6889,7 +7460,7 @@
           <w:szCs w:val="20"/>
         </w:rPr>
       </w:pPr>
-      <w:hyperlink r:id="rId284" w:tgtFrame="_blank" w:history="1">
+      <w:hyperlink r:id="rId283" w:tgtFrame="_blank" w:history="1">
         <w:r>
           <w:rPr>
             <w:rStyle w:val="Hyperlink"/>
@@ -6913,7 +7484,7 @@
           <w:szCs w:val="20"/>
         </w:rPr>
       </w:pPr>
-      <w:hyperlink r:id="rId285" w:tgtFrame="_blank" w:history="1">
+      <w:hyperlink r:id="rId284" w:tgtFrame="_blank" w:history="1">
         <w:r>
           <w:rPr>
             <w:rStyle w:val="Hyperlink"/>
@@ -6937,7 +7508,7 @@
           <w:szCs w:val="20"/>
         </w:rPr>
       </w:pPr>
-      <w:hyperlink r:id="rId286" w:tgtFrame="_blank" w:history="1">
+      <w:hyperlink r:id="rId285" w:tgtFrame="_blank" w:history="1">
         <w:r>
           <w:rPr>
             <w:rStyle w:val="Hyperlink"/>
@@ -6961,7 +7532,7 @@
           <w:szCs w:val="20"/>
         </w:rPr>
       </w:pPr>
-      <w:hyperlink r:id="rId287" w:tgtFrame="_blank" w:history="1">
+      <w:hyperlink r:id="rId286" w:tgtFrame="_blank" w:history="1">
         <w:r>
           <w:rPr>
             <w:rStyle w:val="Hyperlink"/>
@@ -6985,7 +7556,7 @@
           <w:szCs w:val="20"/>
         </w:rPr>
       </w:pPr>
-      <w:hyperlink r:id="rId288" w:tgtFrame="_blank" w:history="1">
+      <w:hyperlink r:id="rId287" w:tgtFrame="_blank" w:history="1">
         <w:r>
           <w:rPr>
             <w:rStyle w:val="Hyperlink"/>
@@ -7003,7 +7574,7 @@
         <w:spacing w:line="240" w:lineRule="atLeast"/>
         <w:textAlignment w:val="top"/>
       </w:pPr>
-      <w:hyperlink r:id="rId289" w:tgtFrame="_blank" w:history="1">
+      <w:hyperlink r:id="rId288" w:tgtFrame="_blank" w:history="1">
         <w:r>
           <w:rPr>
             <w:rStyle w:val="Hyperlink"/>
@@ -7031,6 +7602,7 @@
           <w:szCs w:val="36"/>
         </w:rPr>
       </w:pPr>
+      <w:proofErr w:type="gramStart"/>
       <w:r>
         <w:rPr>
           <w:b/>
@@ -7041,6 +7613,7 @@
         <w:lastRenderedPageBreak/>
         <w:t>milkshake</w:t>
       </w:r>
+      <w:proofErr w:type="gramEnd"/>
     </w:p>
     <w:p>
       <w:pPr>
@@ -7053,7 +7626,7 @@
           <w:szCs w:val="20"/>
         </w:rPr>
       </w:pPr>
-      <w:hyperlink r:id="rId290" w:history="1">
+      <w:hyperlink r:id="rId289" w:history="1">
         <w:r>
           <w:rPr>
             <w:rStyle w:val="Hyperlink"/>
@@ -7090,7 +7663,7 @@
           <w:szCs w:val="20"/>
         </w:rPr>
       </w:pPr>
-      <w:hyperlink r:id="rId291" w:history="1">
+      <w:hyperlink r:id="rId290" w:history="1">
         <w:r>
           <w:rPr>
             <w:rStyle w:val="Hyperlink"/>
@@ -7127,7 +7700,7 @@
           <w:szCs w:val="20"/>
         </w:rPr>
       </w:pPr>
-      <w:hyperlink r:id="rId292" w:history="1">
+      <w:hyperlink r:id="rId291" w:history="1">
         <w:r>
           <w:rPr>
             <w:rStyle w:val="Hyperlink"/>
@@ -7159,7 +7732,7 @@
           <w:szCs w:val="20"/>
         </w:rPr>
       </w:pPr>
-      <w:hyperlink r:id="rId293" w:history="1">
+      <w:hyperlink r:id="rId292" w:history="1">
         <w:r>
           <w:rPr>
             <w:rStyle w:val="Hyperlink"/>
@@ -7191,7 +7764,7 @@
           <w:szCs w:val="20"/>
         </w:rPr>
       </w:pPr>
-      <w:hyperlink r:id="rId294" w:history="1">
+      <w:hyperlink r:id="rId293" w:history="1">
         <w:r>
           <w:rPr>
             <w:rStyle w:val="Hyperlink"/>
@@ -7223,7 +7796,7 @@
           <w:szCs w:val="20"/>
         </w:rPr>
       </w:pPr>
-      <w:hyperlink r:id="rId295" w:history="1">
+      <w:hyperlink r:id="rId294" w:history="1">
         <w:r>
           <w:rPr>
             <w:rStyle w:val="Hyperlink"/>
@@ -7263,7 +7836,7 @@
         </w:rPr>
         <w:t xml:space="preserve"> </w:t>
       </w:r>
-      <w:hyperlink r:id="rId296" w:history="1">
+      <w:hyperlink r:id="rId295" w:history="1">
         <w:r>
           <w:rPr>
             <w:rStyle w:val="Hyperlink"/>
@@ -7284,6 +7857,7 @@
         </w:rPr>
         <w:t xml:space="preserve"> </w:t>
       </w:r>
+      <w:proofErr w:type="spellStart"/>
       <w:r>
         <w:rPr>
           <w:rStyle w:val="Hyperlink"/>
@@ -7294,6 +7868,7 @@
         </w:rPr>
         <w:t>avg</w:t>
       </w:r>
+      <w:proofErr w:type="spellEnd"/>
     </w:p>
     <w:p>
       <w:pPr>
@@ -7305,7 +7880,7 @@
           <w:szCs w:val="20"/>
         </w:rPr>
       </w:pPr>
-      <w:hyperlink r:id="rId297" w:history="1">
+      <w:hyperlink r:id="rId296" w:history="1">
         <w:r>
           <w:rPr>
             <w:rStyle w:val="Hyperlink"/>
@@ -7327,6 +7902,7 @@
         </w:rPr>
         <w:t xml:space="preserve"> </w:t>
       </w:r>
+      <w:proofErr w:type="spellStart"/>
       <w:r>
         <w:rPr>
           <w:rFonts w:ascii="Helvetica" w:hAnsi="Helvetica" w:cs="Helvetica"/>
@@ -7337,6 +7913,7 @@
         </w:rPr>
         <w:t>avg</w:t>
       </w:r>
+      <w:proofErr w:type="spellEnd"/>
     </w:p>
     <w:p>
       <w:pPr>
@@ -7348,6 +7925,7 @@
           <w:szCs w:val="28"/>
         </w:rPr>
       </w:pPr>
+      <w:proofErr w:type="gramStart"/>
       <w:r>
         <w:rPr>
           <w:b/>
@@ -7373,7 +7951,17 @@
           <w:sz w:val="20"/>
           <w:szCs w:val="20"/>
         </w:rPr>
-        <w:t>creative ++</w:t>
+        <w:t>creative</w:t>
+      </w:r>
+      <w:proofErr w:type="gramEnd"/>
+      <w:r>
+        <w:rPr>
+          <w:b/>
+          <w:color w:val="F79646" w:themeColor="accent6"/>
+          <w:sz w:val="20"/>
+          <w:szCs w:val="20"/>
+        </w:rPr>
+        <w:t xml:space="preserve"> ++</w:t>
       </w:r>
     </w:p>
     <w:p>
@@ -7391,7 +7979,7 @@
           <w:szCs w:val="20"/>
         </w:rPr>
       </w:pPr>
-      <w:hyperlink r:id="rId298" w:anchor="sparsh" w:history="1">
+      <w:hyperlink r:id="rId297" w:anchor="sparsh" w:history="1">
         <w:r>
           <w:rPr>
             <w:rStyle w:val="Hyperlink"/>
@@ -7429,7 +8017,7 @@
           <w:szCs w:val="20"/>
         </w:rPr>
       </w:pPr>
-      <w:hyperlink r:id="rId299" w:anchor="arcade" w:history="1">
+      <w:hyperlink r:id="rId298" w:anchor="arcade" w:history="1">
         <w:r>
           <w:rPr>
             <w:rStyle w:val="Hyperlink"/>
@@ -7467,7 +8055,7 @@
           <w:szCs w:val="20"/>
         </w:rPr>
       </w:pPr>
-      <w:hyperlink r:id="rId300" w:anchor="fplus" w:history="1">
+      <w:hyperlink r:id="rId299" w:anchor="fplus" w:history="1">
         <w:r>
           <w:rPr>
             <w:rStyle w:val="Hyperlink"/>
@@ -7505,7 +8093,7 @@
           <w:szCs w:val="20"/>
         </w:rPr>
       </w:pPr>
-      <w:hyperlink r:id="rId301" w:history="1">
+      <w:hyperlink r:id="rId300" w:history="1">
         <w:r>
           <w:rPr>
             <w:rStyle w:val="Hyperlink"/>
@@ -7543,7 +8131,7 @@
           <w:szCs w:val="20"/>
         </w:rPr>
       </w:pPr>
-      <w:hyperlink r:id="rId302" w:history="1">
+      <w:hyperlink r:id="rId301" w:history="1">
         <w:r>
           <w:rPr>
             <w:rStyle w:val="Hyperlink"/>
@@ -7581,7 +8169,7 @@
           <w:szCs w:val="20"/>
         </w:rPr>
       </w:pPr>
-      <w:hyperlink r:id="rId303" w:history="1">
+      <w:hyperlink r:id="rId302" w:history="1">
         <w:r>
           <w:rPr>
             <w:rStyle w:val="Hyperlink"/>
@@ -7622,7 +8210,7 @@
           <w:szCs w:val="20"/>
         </w:rPr>
       </w:pPr>
-      <w:hyperlink r:id="rId304" w:history="1">
+      <w:hyperlink r:id="rId303" w:history="1">
         <w:r>
           <w:rPr>
             <w:rStyle w:val="Hyperlink"/>
@@ -7660,7 +8248,7 @@
           <w:szCs w:val="20"/>
         </w:rPr>
       </w:pPr>
-      <w:hyperlink r:id="rId305" w:history="1">
+      <w:hyperlink r:id="rId304" w:history="1">
         <w:r>
           <w:rPr>
             <w:rStyle w:val="Hyperlink"/>
@@ -7720,7 +8308,7 @@
           <w:szCs w:val="20"/>
         </w:rPr>
       </w:pPr>
-      <w:hyperlink r:id="rId306" w:history="1">
+      <w:hyperlink r:id="rId305" w:history="1">
         <w:r>
           <w:rPr>
             <w:rStyle w:val="Hyperlink"/>
@@ -7758,7 +8346,7 @@
           <w:szCs w:val="20"/>
         </w:rPr>
       </w:pPr>
-      <w:hyperlink r:id="rId307" w:history="1">
+      <w:hyperlink r:id="rId306" w:history="1">
         <w:r>
           <w:rPr>
             <w:rStyle w:val="Hyperlink"/>
@@ -7796,7 +8384,7 @@
           <w:szCs w:val="20"/>
         </w:rPr>
       </w:pPr>
-      <w:hyperlink r:id="rId308" w:history="1">
+      <w:hyperlink r:id="rId307" w:history="1">
         <w:r>
           <w:rPr>
             <w:rStyle w:val="Hyperlink"/>
@@ -7834,7 +8422,7 @@
           <w:szCs w:val="20"/>
         </w:rPr>
       </w:pPr>
-      <w:hyperlink r:id="rId309" w:history="1">
+      <w:hyperlink r:id="rId308" w:history="1">
         <w:r>
           <w:rPr>
             <w:rStyle w:val="Hyperlink"/>
@@ -7872,7 +8460,7 @@
           <w:szCs w:val="20"/>
         </w:rPr>
       </w:pPr>
-      <w:hyperlink r:id="rId310" w:history="1">
+      <w:hyperlink r:id="rId309" w:history="1">
         <w:r>
           <w:rPr>
             <w:rStyle w:val="Hyperlink"/>
@@ -7910,7 +8498,7 @@
           <w:szCs w:val="20"/>
         </w:rPr>
       </w:pPr>
-      <w:hyperlink r:id="rId311" w:history="1">
+      <w:hyperlink r:id="rId310" w:history="1">
         <w:r>
           <w:rPr>
             <w:rStyle w:val="Hyperlink"/>
@@ -7983,7 +8571,7 @@
           <w:szCs w:val="20"/>
         </w:rPr>
       </w:pPr>
-      <w:hyperlink r:id="rId312" w:history="1">
+      <w:hyperlink r:id="rId311" w:history="1">
         <w:r>
           <w:rPr>
             <w:rStyle w:val="Hyperlink"/>
@@ -8021,7 +8609,7 @@
           <w:szCs w:val="20"/>
         </w:rPr>
       </w:pPr>
-      <w:hyperlink r:id="rId313" w:history="1">
+      <w:hyperlink r:id="rId312" w:history="1">
         <w:r>
           <w:rPr>
             <w:rStyle w:val="Hyperlink"/>
@@ -8059,7 +8647,7 @@
           <w:szCs w:val="20"/>
         </w:rPr>
       </w:pPr>
-      <w:hyperlink r:id="rId314" w:history="1">
+      <w:hyperlink r:id="rId313" w:history="1">
         <w:r>
           <w:rPr>
             <w:rStyle w:val="Hyperlink"/>
@@ -8097,7 +8685,7 @@
           <w:szCs w:val="20"/>
         </w:rPr>
       </w:pPr>
-      <w:hyperlink r:id="rId315" w:history="1">
+      <w:hyperlink r:id="rId314" w:history="1">
         <w:r>
           <w:rPr>
             <w:rStyle w:val="Hyperlink"/>
@@ -8135,7 +8723,7 @@
           <w:szCs w:val="20"/>
         </w:rPr>
       </w:pPr>
-      <w:hyperlink r:id="rId316" w:history="1">
+      <w:hyperlink r:id="rId315" w:history="1">
         <w:r>
           <w:rPr>
             <w:rStyle w:val="Hyperlink"/>
@@ -8173,7 +8761,7 @@
           <w:szCs w:val="20"/>
         </w:rPr>
       </w:pPr>
-      <w:hyperlink r:id="rId317" w:history="1">
+      <w:hyperlink r:id="rId316" w:history="1">
         <w:r>
           <w:rPr>
             <w:rStyle w:val="Hyperlink"/>
@@ -8211,7 +8799,7 @@
           <w:szCs w:val="20"/>
         </w:rPr>
       </w:pPr>
-      <w:hyperlink r:id="rId318" w:history="1">
+      <w:hyperlink r:id="rId317" w:history="1">
         <w:r>
           <w:rPr>
             <w:rStyle w:val="Hyperlink"/>
@@ -8249,7 +8837,7 @@
           <w:szCs w:val="20"/>
         </w:rPr>
       </w:pPr>
-      <w:hyperlink r:id="rId319" w:history="1">
+      <w:hyperlink r:id="rId318" w:history="1">
         <w:r>
           <w:rPr>
             <w:rStyle w:val="Hyperlink"/>
@@ -8287,7 +8875,7 @@
           <w:szCs w:val="20"/>
         </w:rPr>
       </w:pPr>
-      <w:hyperlink r:id="rId320" w:history="1">
+      <w:hyperlink r:id="rId319" w:history="1">
         <w:r>
           <w:rPr>
             <w:rStyle w:val="Hyperlink"/>
@@ -8371,7 +8959,7 @@
           <w:szCs w:val="20"/>
         </w:rPr>
       </w:pPr>
-      <w:hyperlink r:id="rId321" w:anchor="content" w:history="1">
+      <w:hyperlink r:id="rId320" w:anchor="content" w:history="1">
         <w:r>
           <w:rPr>
             <w:rStyle w:val="Hyperlink"/>
@@ -8391,7 +8979,29 @@
           <w:sz w:val="20"/>
           <w:szCs w:val="20"/>
         </w:rPr>
-        <w:t xml:space="preserve">  upto go arch</w:t>
+        <w:t xml:space="preserve">  </w:t>
+      </w:r>
+      <w:proofErr w:type="spellStart"/>
+      <w:r>
+        <w:rPr>
+          <w:rFonts w:ascii="Helvetica" w:hAnsi="Helvetica" w:cs="Helvetica"/>
+          <w:bCs/>
+          <w:color w:val="555555"/>
+          <w:sz w:val="20"/>
+          <w:szCs w:val="20"/>
+        </w:rPr>
+        <w:t>upto</w:t>
+      </w:r>
+      <w:proofErr w:type="spellEnd"/>
+      <w:r>
+        <w:rPr>
+          <w:rFonts w:ascii="Helvetica" w:hAnsi="Helvetica" w:cs="Helvetica"/>
+          <w:bCs/>
+          <w:color w:val="555555"/>
+          <w:sz w:val="20"/>
+          <w:szCs w:val="20"/>
+        </w:rPr>
+        <w:t xml:space="preserve"> go arch</w:t>
       </w:r>
     </w:p>
     <w:p>
@@ -8403,6 +9013,7 @@
           <w:szCs w:val="36"/>
         </w:rPr>
       </w:pPr>
+      <w:proofErr w:type="spellStart"/>
       <w:r>
         <w:rPr>
           <w:b/>
@@ -8412,6 +9023,7 @@
         </w:rPr>
         <w:t>Amitech</w:t>
       </w:r>
+      <w:proofErr w:type="spellEnd"/>
     </w:p>
     <w:p>
       <w:r>
@@ -8423,7 +9035,7 @@
         </w:rPr>
         <w:t> </w:t>
       </w:r>
-      <w:hyperlink r:id="rId322" w:tgtFrame="_blank" w:history="1">
+      <w:hyperlink r:id="rId321" w:tgtFrame="_blank" w:history="1">
         <w:r>
           <w:rPr>
             <w:rStyle w:val="Hyperlink"/>
@@ -8447,7 +9059,7 @@
         </w:rPr>
         <w:br/>
       </w:r>
-      <w:hyperlink r:id="rId323" w:tgtFrame="_blank" w:history="1">
+      <w:hyperlink r:id="rId322" w:tgtFrame="_blank" w:history="1">
         <w:r>
           <w:rPr>
             <w:rStyle w:val="Hyperlink"/>
@@ -8471,7 +9083,7 @@
         </w:rPr>
         <w:br/>
       </w:r>
-      <w:hyperlink r:id="rId324" w:tgtFrame="_blank" w:history="1">
+      <w:hyperlink r:id="rId323" w:tgtFrame="_blank" w:history="1">
         <w:r>
           <w:rPr>
             <w:rStyle w:val="Hyperlink"/>
@@ -8492,7 +9104,7 @@
         </w:rPr>
         <w:br/>
       </w:r>
-      <w:hyperlink r:id="rId325" w:tgtFrame="_blank" w:history="1">
+      <w:hyperlink r:id="rId324" w:tgtFrame="_blank" w:history="1">
         <w:r>
           <w:rPr>
             <w:rStyle w:val="Hyperlink"/>
@@ -8525,7 +9137,7 @@
           <w:szCs w:val="20"/>
         </w:rPr>
       </w:pPr>
-      <w:hyperlink r:id="rId326" w:history="1">
+      <w:hyperlink r:id="rId325" w:history="1">
         <w:r>
           <w:rPr>
             <w:rStyle w:val="Hyperlink"/>
@@ -8563,7 +9175,7 @@
           <w:szCs w:val="20"/>
         </w:rPr>
       </w:pPr>
-      <w:hyperlink r:id="rId327" w:history="1">
+      <w:hyperlink r:id="rId326" w:history="1">
         <w:r>
           <w:rPr>
             <w:rStyle w:val="Hyperlink"/>
@@ -8601,7 +9213,7 @@
           <w:szCs w:val="20"/>
         </w:rPr>
       </w:pPr>
-      <w:hyperlink r:id="rId328" w:history="1">
+      <w:hyperlink r:id="rId327" w:history="1">
         <w:r>
           <w:rPr>
             <w:rStyle w:val="Hyperlink"/>
@@ -8650,7 +9262,7 @@
           <w:szCs w:val="20"/>
         </w:rPr>
       </w:pPr>
-      <w:hyperlink r:id="rId329" w:history="1">
+      <w:hyperlink r:id="rId328" w:history="1">
         <w:r>
           <w:rPr>
             <w:rStyle w:val="Hyperlink"/>
@@ -8659,7 +9271,7 @@
             <w:sz w:val="20"/>
             <w:szCs w:val="20"/>
           </w:rPr>
-          <w:t>http://specthemes.com/redbiz/redbiz-4/home-9.htmlhttp://specthemes.com/redbiz/redbiz-4/home-9.html</w:t>
+          <w:t xml:space="preserve">http://specthemes.com/redbiz/redbiz-4/home-9.html </w:t>
         </w:r>
       </w:hyperlink>
     </w:p>
@@ -8678,7 +9290,7 @@
           <w:szCs w:val="20"/>
         </w:rPr>
       </w:pPr>
-      <w:hyperlink r:id="rId330" w:history="1">
+      <w:hyperlink r:id="rId329" w:history="1">
         <w:r>
           <w:rPr>
             <w:rStyle w:val="Hyperlink"/>
@@ -8700,6 +9312,51 @@
         </w:rPr>
         <w:t xml:space="preserve"> </w:t>
       </w:r>
+    </w:p>
+    <w:p>
+      <w:pPr>
+        <w:rPr>
+          <w:rFonts w:ascii="Helvetica" w:hAnsi="Helvetica" w:cs="Helvetica"/>
+          <w:bCs/>
+          <w:color w:val="555555"/>
+          <w:sz w:val="20"/>
+          <w:szCs w:val="20"/>
+        </w:rPr>
+      </w:pPr>
+      <w:r>
+        <w:rPr>
+          <w:rFonts w:ascii="Helvetica" w:hAnsi="Helvetica" w:cs="Helvetica"/>
+          <w:bCs/>
+          <w:color w:val="555555"/>
+          <w:sz w:val="20"/>
+          <w:szCs w:val="20"/>
+        </w:rPr>
+        <w:t>29 mar 2019</w:t>
+      </w:r>
+    </w:p>
+    <w:p>
+      <w:pPr>
+        <w:pStyle w:val="ListParagraph"/>
+        <w:numPr>
+          <w:ilvl w:val="0"/>
+          <w:numId w:val="12"/>
+        </w:numPr>
+        <w:rPr>
+          <w:rFonts w:ascii="Helvetica" w:hAnsi="Helvetica" w:cs="Helvetica"/>
+          <w:bCs/>
+          <w:color w:val="555555"/>
+          <w:sz w:val="20"/>
+          <w:szCs w:val="20"/>
+        </w:rPr>
+      </w:pPr>
+      <w:hyperlink r:id="rId330" w:history="1">
+        <w:r>
+          <w:rPr>
+            <w:rStyle w:val="Hyperlink"/>
+          </w:rPr>
+          <w:t>http://themewinter.com/demo/html/bizipress/blue/index-4.html</w:t>
+        </w:r>
+      </w:hyperlink>
     </w:p>
     <w:p>
       <w:pPr>
@@ -8852,8 +9509,20 @@
           <w:sz w:val="20"/>
           <w:szCs w:val="20"/>
         </w:rPr>
-        <w:t xml:space="preserve"> above avg</w:t>
-      </w:r>
+        <w:t xml:space="preserve"> above </w:t>
+      </w:r>
+      <w:proofErr w:type="spellStart"/>
+      <w:r>
+        <w:rPr>
+          <w:rFonts w:ascii="Helvetica" w:hAnsi="Helvetica" w:cs="Helvetica"/>
+          <w:bCs/>
+          <w:color w:val="555555"/>
+          <w:sz w:val="20"/>
+          <w:szCs w:val="20"/>
+        </w:rPr>
+        <w:t>avg</w:t>
+      </w:r>
+      <w:proofErr w:type="spellEnd"/>
     </w:p>
     <w:p>
       <w:pPr>
@@ -8890,8 +9559,20 @@
           <w:sz w:val="20"/>
           <w:szCs w:val="20"/>
         </w:rPr>
-        <w:t xml:space="preserve">  above avg</w:t>
-      </w:r>
+        <w:t xml:space="preserve">  above </w:t>
+      </w:r>
+      <w:proofErr w:type="spellStart"/>
+      <w:r>
+        <w:rPr>
+          <w:rFonts w:ascii="Helvetica" w:hAnsi="Helvetica" w:cs="Helvetica"/>
+          <w:bCs/>
+          <w:color w:val="555555"/>
+          <w:sz w:val="20"/>
+          <w:szCs w:val="20"/>
+        </w:rPr>
+        <w:t>avg</w:t>
+      </w:r>
+      <w:proofErr w:type="spellEnd"/>
     </w:p>
     <w:p>
       <w:pPr>
@@ -8928,8 +9609,20 @@
           <w:sz w:val="20"/>
           <w:szCs w:val="20"/>
         </w:rPr>
-        <w:t xml:space="preserve"> above avg</w:t>
-      </w:r>
+        <w:t xml:space="preserve"> above </w:t>
+      </w:r>
+      <w:proofErr w:type="spellStart"/>
+      <w:r>
+        <w:rPr>
+          <w:rFonts w:ascii="Helvetica" w:hAnsi="Helvetica" w:cs="Helvetica"/>
+          <w:bCs/>
+          <w:color w:val="555555"/>
+          <w:sz w:val="20"/>
+          <w:szCs w:val="20"/>
+        </w:rPr>
+        <w:t>avg</w:t>
+      </w:r>
+      <w:proofErr w:type="spellEnd"/>
     </w:p>
     <w:p>
       <w:pPr>
@@ -9867,16 +10560,16 @@
     </w:lvl>
   </w:abstractNum>
   <w:abstractNum w:abstractNumId="8">
-    <w:nsid w:val="5F2C60A0"/>
+    <w:nsid w:val="5B330912"/>
     <w:multiLevelType w:val="hybridMultilevel"/>
-    <w:tmpl w:val="B7F24A56"/>
-    <w:lvl w:ilvl="0" w:tplc="514895EA">
+    <w:tmpl w:val="36E09126"/>
+    <w:lvl w:ilvl="0" w:tplc="0409000F">
       <w:start w:val="1"/>
       <w:numFmt w:val="decimal"/>
       <w:lvlText w:val="%1."/>
       <w:lvlJc w:val="left"/>
       <w:pPr>
-        <w:ind w:left="1080" w:hanging="360"/>
+        <w:ind w:left="720" w:hanging="360"/>
       </w:pPr>
       <w:rPr>
         <w:rFonts w:hint="default"/>
@@ -9888,7 +10581,7 @@
       <w:lvlText w:val="%2."/>
       <w:lvlJc w:val="left"/>
       <w:pPr>
-        <w:ind w:left="1800" w:hanging="360"/>
+        <w:ind w:left="1440" w:hanging="360"/>
       </w:pPr>
     </w:lvl>
     <w:lvl w:ilvl="2" w:tplc="0409001B" w:tentative="1">
@@ -9897,7 +10590,7 @@
       <w:lvlText w:val="%3."/>
       <w:lvlJc w:val="right"/>
       <w:pPr>
-        <w:ind w:left="2520" w:hanging="180"/>
+        <w:ind w:left="2160" w:hanging="180"/>
       </w:pPr>
     </w:lvl>
     <w:lvl w:ilvl="3" w:tplc="0409000F" w:tentative="1">
@@ -9906,7 +10599,7 @@
       <w:lvlText w:val="%4."/>
       <w:lvlJc w:val="left"/>
       <w:pPr>
-        <w:ind w:left="3240" w:hanging="360"/>
+        <w:ind w:left="2880" w:hanging="360"/>
       </w:pPr>
     </w:lvl>
     <w:lvl w:ilvl="4" w:tplc="04090019" w:tentative="1">
@@ -9915,7 +10608,7 @@
       <w:lvlText w:val="%5."/>
       <w:lvlJc w:val="left"/>
       <w:pPr>
-        <w:ind w:left="3960" w:hanging="360"/>
+        <w:ind w:left="3600" w:hanging="360"/>
       </w:pPr>
     </w:lvl>
     <w:lvl w:ilvl="5" w:tplc="0409001B" w:tentative="1">
@@ -9924,7 +10617,7 @@
       <w:lvlText w:val="%6."/>
       <w:lvlJc w:val="right"/>
       <w:pPr>
-        <w:ind w:left="4680" w:hanging="180"/>
+        <w:ind w:left="4320" w:hanging="180"/>
       </w:pPr>
     </w:lvl>
     <w:lvl w:ilvl="6" w:tplc="0409000F" w:tentative="1">
@@ -9933,7 +10626,7 @@
       <w:lvlText w:val="%7."/>
       <w:lvlJc w:val="left"/>
       <w:pPr>
-        <w:ind w:left="5400" w:hanging="360"/>
+        <w:ind w:left="5040" w:hanging="360"/>
       </w:pPr>
     </w:lvl>
     <w:lvl w:ilvl="7" w:tplc="04090019" w:tentative="1">
@@ -9942,7 +10635,7 @@
       <w:lvlText w:val="%8."/>
       <w:lvlJc w:val="left"/>
       <w:pPr>
-        <w:ind w:left="6120" w:hanging="360"/>
+        <w:ind w:left="5760" w:hanging="360"/>
       </w:pPr>
     </w:lvl>
     <w:lvl w:ilvl="8" w:tplc="0409001B" w:tentative="1">
@@ -9951,11 +10644,100 @@
       <w:lvlText w:val="%9."/>
       <w:lvlJc w:val="right"/>
       <w:pPr>
-        <w:ind w:left="6840" w:hanging="180"/>
+        <w:ind w:left="6480" w:hanging="180"/>
       </w:pPr>
     </w:lvl>
   </w:abstractNum>
   <w:abstractNum w:abstractNumId="9">
+    <w:nsid w:val="5F2C60A0"/>
+    <w:multiLevelType w:val="hybridMultilevel"/>
+    <w:tmpl w:val="B7F24A56"/>
+    <w:lvl w:ilvl="0" w:tplc="514895EA">
+      <w:start w:val="1"/>
+      <w:numFmt w:val="decimal"/>
+      <w:lvlText w:val="%1."/>
+      <w:lvlJc w:val="left"/>
+      <w:pPr>
+        <w:ind w:left="1080" w:hanging="360"/>
+      </w:pPr>
+      <w:rPr>
+        <w:rFonts w:hint="default"/>
+      </w:rPr>
+    </w:lvl>
+    <w:lvl w:ilvl="1" w:tplc="04090019" w:tentative="1">
+      <w:start w:val="1"/>
+      <w:numFmt w:val="lowerLetter"/>
+      <w:lvlText w:val="%2."/>
+      <w:lvlJc w:val="left"/>
+      <w:pPr>
+        <w:ind w:left="1800" w:hanging="360"/>
+      </w:pPr>
+    </w:lvl>
+    <w:lvl w:ilvl="2" w:tplc="0409001B" w:tentative="1">
+      <w:start w:val="1"/>
+      <w:numFmt w:val="lowerRoman"/>
+      <w:lvlText w:val="%3."/>
+      <w:lvlJc w:val="right"/>
+      <w:pPr>
+        <w:ind w:left="2520" w:hanging="180"/>
+      </w:pPr>
+    </w:lvl>
+    <w:lvl w:ilvl="3" w:tplc="0409000F" w:tentative="1">
+      <w:start w:val="1"/>
+      <w:numFmt w:val="decimal"/>
+      <w:lvlText w:val="%4."/>
+      <w:lvlJc w:val="left"/>
+      <w:pPr>
+        <w:ind w:left="3240" w:hanging="360"/>
+      </w:pPr>
+    </w:lvl>
+    <w:lvl w:ilvl="4" w:tplc="04090019" w:tentative="1">
+      <w:start w:val="1"/>
+      <w:numFmt w:val="lowerLetter"/>
+      <w:lvlText w:val="%5."/>
+      <w:lvlJc w:val="left"/>
+      <w:pPr>
+        <w:ind w:left="3960" w:hanging="360"/>
+      </w:pPr>
+    </w:lvl>
+    <w:lvl w:ilvl="5" w:tplc="0409001B" w:tentative="1">
+      <w:start w:val="1"/>
+      <w:numFmt w:val="lowerRoman"/>
+      <w:lvlText w:val="%6."/>
+      <w:lvlJc w:val="right"/>
+      <w:pPr>
+        <w:ind w:left="4680" w:hanging="180"/>
+      </w:pPr>
+    </w:lvl>
+    <w:lvl w:ilvl="6" w:tplc="0409000F" w:tentative="1">
+      <w:start w:val="1"/>
+      <w:numFmt w:val="decimal"/>
+      <w:lvlText w:val="%7."/>
+      <w:lvlJc w:val="left"/>
+      <w:pPr>
+        <w:ind w:left="5400" w:hanging="360"/>
+      </w:pPr>
+    </w:lvl>
+    <w:lvl w:ilvl="7" w:tplc="04090019" w:tentative="1">
+      <w:start w:val="1"/>
+      <w:numFmt w:val="lowerLetter"/>
+      <w:lvlText w:val="%8."/>
+      <w:lvlJc w:val="left"/>
+      <w:pPr>
+        <w:ind w:left="6120" w:hanging="360"/>
+      </w:pPr>
+    </w:lvl>
+    <w:lvl w:ilvl="8" w:tplc="0409001B" w:tentative="1">
+      <w:start w:val="1"/>
+      <w:numFmt w:val="lowerRoman"/>
+      <w:lvlText w:val="%9."/>
+      <w:lvlJc w:val="right"/>
+      <w:pPr>
+        <w:ind w:left="6840" w:hanging="180"/>
+      </w:pPr>
+    </w:lvl>
+  </w:abstractNum>
+  <w:abstractNum w:abstractNumId="10">
     <w:nsid w:val="5F4102B1"/>
     <w:multiLevelType w:val="hybridMultilevel"/>
     <w:tmpl w:val="C03C70E6"/>
@@ -10068,7 +10850,7 @@
       </w:rPr>
     </w:lvl>
   </w:abstractNum>
-  <w:abstractNum w:abstractNumId="10">
+  <w:abstractNum w:abstractNumId="11">
     <w:nsid w:val="64E15000"/>
     <w:multiLevelType w:val="hybridMultilevel"/>
     <w:tmpl w:val="67A818B8"/>
@@ -10163,7 +10945,7 @@
     <w:abstractNumId w:val="4"/>
   </w:num>
   <w:num w:numId="2">
-    <w:abstractNumId w:val="9"/>
+    <w:abstractNumId w:val="10"/>
   </w:num>
   <w:num w:numId="3">
     <w:abstractNumId w:val="7"/>
@@ -10175,13 +10957,13 @@
     <w:abstractNumId w:val="6"/>
   </w:num>
   <w:num w:numId="6">
-    <w:abstractNumId w:val="8"/>
+    <w:abstractNumId w:val="9"/>
   </w:num>
   <w:num w:numId="7">
     <w:abstractNumId w:val="2"/>
   </w:num>
   <w:num w:numId="8">
-    <w:abstractNumId w:val="10"/>
+    <w:abstractNumId w:val="11"/>
   </w:num>
   <w:num w:numId="9">
     <w:abstractNumId w:val="3"/>
@@ -10191,6 +10973,9 @@
   </w:num>
   <w:num w:numId="11">
     <w:abstractNumId w:val="1"/>
+  </w:num>
+  <w:num w:numId="12">
+    <w:abstractNumId w:val="8"/>
   </w:num>
 </w:numbering>
 </file>

</xml_diff>